<commit_message>
BAB II dab Daftar Pustaka : Database
</commit_message>
<xml_diff>
--- a/BAB II/Bab 2-Revisi1.docx
+++ b/BAB II/Bab 2-Revisi1.docx
@@ -5084,13 +5084,7 @@
         <w:rPr>
           <w:lang w:val="id-ID"/>
         </w:rPr>
-        <w:t xml:space="preserve"> </w:t>
-      </w:r>
-      <w:r>
-        <w:rPr>
-          <w:lang w:val="id-ID"/>
-        </w:rPr>
-        <w:t xml:space="preserve">Bahasa </w:t>
+        <w:t xml:space="preserve"> Bahasa </w:t>
       </w:r>
       <w:r>
         <w:rPr>
@@ -5828,15 +5822,41 @@
           <w:lang w:eastAsia="en-US"/>
         </w:rPr>
         <w:tab/>
-        <w:t>Javascript merupakan bahasa pemrograman yang berjalan pada client-side atau sisi klien</w:t>
-      </w:r>
-      <w:r>
-        <w:rPr>
-          <w:rFonts w:ascii="Times New Roman" w:hAnsi="Times New Roman" w:cs="Times New Roman"/>
-          <w:sz w:val="24"/>
-          <w:lang w:eastAsia="en-US"/>
-        </w:rPr>
-        <w:t xml:space="preserve"> dan juga termasuk bahasa scripting</w:t>
+        <w:t xml:space="preserve">Javascript merupakan bahasa pemrograman yang berjalan pada </w:t>
+      </w:r>
+      <w:r>
+        <w:rPr>
+          <w:rFonts w:ascii="Times New Roman" w:hAnsi="Times New Roman" w:cs="Times New Roman"/>
+          <w:i/>
+          <w:sz w:val="24"/>
+          <w:lang w:eastAsia="en-US"/>
+        </w:rPr>
+        <w:t>client-side</w:t>
+      </w:r>
+      <w:r>
+        <w:rPr>
+          <w:rFonts w:ascii="Times New Roman" w:hAnsi="Times New Roman" w:cs="Times New Roman"/>
+          <w:sz w:val="24"/>
+          <w:lang w:eastAsia="en-US"/>
+        </w:rPr>
+        <w:t xml:space="preserve"> atau sisi klien</w:t>
+      </w:r>
+      <w:r>
+        <w:rPr>
+          <w:rFonts w:ascii="Times New Roman" w:hAnsi="Times New Roman" w:cs="Times New Roman"/>
+          <w:sz w:val="24"/>
+          <w:lang w:eastAsia="en-US"/>
+        </w:rPr>
+        <w:t xml:space="preserve"> dan juga termasuk bahasa </w:t>
+      </w:r>
+      <w:r>
+        <w:rPr>
+          <w:rFonts w:ascii="Times New Roman" w:hAnsi="Times New Roman" w:cs="Times New Roman"/>
+          <w:i/>
+          <w:sz w:val="24"/>
+          <w:lang w:eastAsia="en-US"/>
+        </w:rPr>
+        <w:t>scripting</w:t>
       </w:r>
       <w:r>
         <w:rPr>
@@ -5852,7 +5872,24 @@
           <w:sz w:val="24"/>
           <w:lang w:eastAsia="en-US"/>
         </w:rPr>
-        <w:t xml:space="preserve">Javascript digunakan oleh banyak programmer untuk pembuatan website yang sangat dinamis dan juga menampilkan interaksi kepada pengguna. </w:t>
+        <w:t xml:space="preserve">Javascript digunakan oleh banyak programmer untuk pembuatan </w:t>
+      </w:r>
+      <w:r>
+        <w:rPr>
+          <w:rFonts w:ascii="Times New Roman" w:hAnsi="Times New Roman" w:cs="Times New Roman"/>
+          <w:i/>
+          <w:sz w:val="24"/>
+          <w:lang w:eastAsia="en-US"/>
+        </w:rPr>
+        <w:t>website</w:t>
+      </w:r>
+      <w:r>
+        <w:rPr>
+          <w:rFonts w:ascii="Times New Roman" w:hAnsi="Times New Roman" w:cs="Times New Roman"/>
+          <w:sz w:val="24"/>
+          <w:lang w:eastAsia="en-US"/>
+        </w:rPr>
+        <w:t xml:space="preserve"> yang sangat dinamis dan juga menampilkan interaksi kepada pengguna. </w:t>
       </w:r>
       <w:r>
         <w:rPr>
@@ -5937,15 +5974,66 @@
           <w:sz w:val="24"/>
           <w:lang w:eastAsia="en-US"/>
         </w:rPr>
-        <w:t xml:space="preserve"> dijalankan menggunakan interpreter </w:t>
-      </w:r>
-      <w:r>
-        <w:rPr>
-          <w:rFonts w:ascii="Times New Roman" w:hAnsi="Times New Roman" w:cs="Times New Roman"/>
-          <w:sz w:val="24"/>
-          <w:lang w:eastAsia="en-US"/>
-        </w:rPr>
-        <w:t>dan dibantu dengan web browser seperti Google Chrome, Mozilla Firefox dan lain-lain. Pengkodingannya dibuat dengan menyisipkan tag &lt;script&gt; yang ada pada HTML atau bisa dipanggil secara eksternal dengan menaruh sumber direktori file Javascript tersebut.</w:t>
+        <w:t xml:space="preserve"> dijalankan menggunakan </w:t>
+      </w:r>
+      <w:r>
+        <w:rPr>
+          <w:rFonts w:ascii="Times New Roman" w:hAnsi="Times New Roman" w:cs="Times New Roman"/>
+          <w:i/>
+          <w:sz w:val="24"/>
+          <w:lang w:eastAsia="en-US"/>
+        </w:rPr>
+        <w:t>interpreter</w:t>
+      </w:r>
+      <w:r>
+        <w:rPr>
+          <w:rFonts w:ascii="Times New Roman" w:hAnsi="Times New Roman" w:cs="Times New Roman"/>
+          <w:sz w:val="24"/>
+          <w:lang w:eastAsia="en-US"/>
+        </w:rPr>
+        <w:t xml:space="preserve"> </w:t>
+      </w:r>
+      <w:r>
+        <w:rPr>
+          <w:rFonts w:ascii="Times New Roman" w:hAnsi="Times New Roman" w:cs="Times New Roman"/>
+          <w:sz w:val="24"/>
+          <w:lang w:eastAsia="en-US"/>
+        </w:rPr>
+        <w:t xml:space="preserve">dan dibantu dengan </w:t>
+      </w:r>
+      <w:r>
+        <w:rPr>
+          <w:rFonts w:ascii="Times New Roman" w:hAnsi="Times New Roman" w:cs="Times New Roman"/>
+          <w:i/>
+          <w:sz w:val="24"/>
+          <w:lang w:eastAsia="en-US"/>
+        </w:rPr>
+        <w:t>web browser</w:t>
+      </w:r>
+      <w:r>
+        <w:rPr>
+          <w:rFonts w:ascii="Times New Roman" w:hAnsi="Times New Roman" w:cs="Times New Roman"/>
+          <w:sz w:val="24"/>
+          <w:lang w:eastAsia="en-US"/>
+        </w:rPr>
+        <w:t xml:space="preserve"> seperti Google Chrome, Mozilla Firefox dan lain-lain. Pengkodingannya dibuat dengan menyisipkan </w:t>
+      </w:r>
+      <w:r>
+        <w:rPr>
+          <w:rFonts w:ascii="Times New Roman" w:hAnsi="Times New Roman" w:cs="Times New Roman"/>
+          <w:i/>
+          <w:sz w:val="24"/>
+          <w:lang w:eastAsia="en-US"/>
+        </w:rPr>
+        <w:t>tag</w:t>
+      </w:r>
+      <w:r>
+        <w:rPr>
+          <w:rFonts w:ascii="Times New Roman" w:hAnsi="Times New Roman" w:cs="Times New Roman"/>
+          <w:sz w:val="24"/>
+          <w:lang w:eastAsia="en-US"/>
+        </w:rPr>
+        <w:t xml:space="preserve"> &lt;script&gt; yang ada pada HTML atau bisa dipanggil secara eksternal dengan menaruh sumber direktori file Javascript tersebut.</w:t>
       </w:r>
     </w:p>
     <w:p>
@@ -6052,7 +6140,25 @@
           <w:sz w:val="24"/>
           <w:szCs w:val="24"/>
         </w:rPr>
-        <w:t>. Strukturnya yang sederhana membuat JavaScript lebih mudah dipelajari dan diterapkan, serta lebih cepat daripada sejumlah bahasa lain. Error juga mudah diidentifikasi dan diperbaiki.</w:t>
+        <w:t>. Strukturnya yang sederhana membuat JavaScript lebih mudah dipelajari dan diterapkan, serta lebih cepat daripada sejumlah bahasa lain. </w:t>
+      </w:r>
+      <w:r>
+        <w:rPr>
+          <w:rFonts w:ascii="Times New Roman" w:hAnsi="Times New Roman" w:cs="Times New Roman"/>
+          <w:color w:val="000000" w:themeColor="text1"/>
+          <w:sz w:val="24"/>
+          <w:szCs w:val="24"/>
+        </w:rPr>
+        <w:t>Galat</w:t>
+      </w:r>
+      <w:r>
+        <w:rPr>
+          <w:rFonts w:ascii="Times New Roman" w:hAnsi="Times New Roman" w:cs="Times New Roman"/>
+          <w:color w:val="000000" w:themeColor="text1"/>
+          <w:sz w:val="24"/>
+          <w:szCs w:val="24"/>
+        </w:rPr>
+        <w:t xml:space="preserve"> juga mudah diidentifikasi dan diperbaiki.</w:t>
       </w:r>
     </w:p>
     <w:p>
@@ -6087,7 +6193,139 @@
           <w:sz w:val="24"/>
           <w:szCs w:val="24"/>
         </w:rPr>
-        <w:t> JavaScript mengeksekusi skrip langsung di browser web tanpa harus konek ke server atau menggunakan compiler. Selain itu, sebagian besar browser memungkinkan JavaScript meng-compile kode pada saat eksekusi program.</w:t>
+        <w:t xml:space="preserve"> JavaScript mengeksekusi </w:t>
+      </w:r>
+      <w:r>
+        <w:rPr>
+          <w:rFonts w:ascii="Times New Roman" w:hAnsi="Times New Roman" w:cs="Times New Roman"/>
+          <w:i/>
+          <w:color w:val="000000" w:themeColor="text1"/>
+          <w:sz w:val="24"/>
+          <w:szCs w:val="24"/>
+        </w:rPr>
+        <w:t>script</w:t>
+      </w:r>
+      <w:r>
+        <w:rPr>
+          <w:rFonts w:ascii="Times New Roman" w:hAnsi="Times New Roman" w:cs="Times New Roman"/>
+          <w:color w:val="000000" w:themeColor="text1"/>
+          <w:sz w:val="24"/>
+          <w:szCs w:val="24"/>
+        </w:rPr>
+        <w:t xml:space="preserve"> langsung di </w:t>
+      </w:r>
+      <w:r>
+        <w:rPr>
+          <w:rFonts w:ascii="Times New Roman" w:hAnsi="Times New Roman" w:cs="Times New Roman"/>
+          <w:i/>
+          <w:color w:val="000000" w:themeColor="text1"/>
+          <w:sz w:val="24"/>
+          <w:szCs w:val="24"/>
+        </w:rPr>
+        <w:t>browser web</w:t>
+      </w:r>
+      <w:r>
+        <w:rPr>
+          <w:rFonts w:ascii="Times New Roman" w:hAnsi="Times New Roman" w:cs="Times New Roman"/>
+          <w:color w:val="000000" w:themeColor="text1"/>
+          <w:sz w:val="24"/>
+          <w:szCs w:val="24"/>
+        </w:rPr>
+        <w:t xml:space="preserve"> tanpa harus </w:t>
+      </w:r>
+      <w:r>
+        <w:rPr>
+          <w:rFonts w:ascii="Times New Roman" w:hAnsi="Times New Roman" w:cs="Times New Roman"/>
+          <w:color w:val="000000" w:themeColor="text1"/>
+          <w:sz w:val="24"/>
+          <w:szCs w:val="24"/>
+        </w:rPr>
+        <w:t>terhubung</w:t>
+      </w:r>
+      <w:r>
+        <w:rPr>
+          <w:rFonts w:ascii="Times New Roman" w:hAnsi="Times New Roman" w:cs="Times New Roman"/>
+          <w:color w:val="000000" w:themeColor="text1"/>
+          <w:sz w:val="24"/>
+          <w:szCs w:val="24"/>
+        </w:rPr>
+        <w:t xml:space="preserve"> ke </w:t>
+      </w:r>
+      <w:r>
+        <w:rPr>
+          <w:rFonts w:ascii="Times New Roman" w:hAnsi="Times New Roman" w:cs="Times New Roman"/>
+          <w:i/>
+          <w:color w:val="000000" w:themeColor="text1"/>
+          <w:sz w:val="24"/>
+          <w:szCs w:val="24"/>
+        </w:rPr>
+        <w:t>server</w:t>
+      </w:r>
+      <w:r>
+        <w:rPr>
+          <w:rFonts w:ascii="Times New Roman" w:hAnsi="Times New Roman" w:cs="Times New Roman"/>
+          <w:color w:val="000000" w:themeColor="text1"/>
+          <w:sz w:val="24"/>
+          <w:szCs w:val="24"/>
+        </w:rPr>
+        <w:t xml:space="preserve"> atau menggunakan </w:t>
+      </w:r>
+      <w:r>
+        <w:rPr>
+          <w:rFonts w:ascii="Times New Roman" w:hAnsi="Times New Roman" w:cs="Times New Roman"/>
+          <w:i/>
+          <w:color w:val="000000" w:themeColor="text1"/>
+          <w:sz w:val="24"/>
+          <w:szCs w:val="24"/>
+        </w:rPr>
+        <w:t>compiler</w:t>
+      </w:r>
+      <w:r>
+        <w:rPr>
+          <w:rFonts w:ascii="Times New Roman" w:hAnsi="Times New Roman" w:cs="Times New Roman"/>
+          <w:color w:val="000000" w:themeColor="text1"/>
+          <w:sz w:val="24"/>
+          <w:szCs w:val="24"/>
+        </w:rPr>
+        <w:t xml:space="preserve">. Selain itu, sebagian besar </w:t>
+      </w:r>
+      <w:r>
+        <w:rPr>
+          <w:rFonts w:ascii="Times New Roman" w:hAnsi="Times New Roman" w:cs="Times New Roman"/>
+          <w:i/>
+          <w:color w:val="000000" w:themeColor="text1"/>
+          <w:sz w:val="24"/>
+          <w:szCs w:val="24"/>
+        </w:rPr>
+        <w:t>browser</w:t>
+      </w:r>
+      <w:r>
+        <w:rPr>
+          <w:rFonts w:ascii="Times New Roman" w:hAnsi="Times New Roman" w:cs="Times New Roman"/>
+          <w:color w:val="000000" w:themeColor="text1"/>
+          <w:sz w:val="24"/>
+          <w:szCs w:val="24"/>
+        </w:rPr>
+        <w:t xml:space="preserve"> memungkinkan JavaScript meng-</w:t>
+      </w:r>
+      <w:r>
+        <w:rPr>
+          <w:rFonts w:ascii="Times New Roman" w:hAnsi="Times New Roman" w:cs="Times New Roman"/>
+          <w:i/>
+          <w:color w:val="000000" w:themeColor="text1"/>
+          <w:sz w:val="24"/>
+          <w:szCs w:val="24"/>
+        </w:rPr>
+        <w:t>compile</w:t>
+      </w:r>
+      <w:r>
+        <w:rPr>
+          <w:rFonts w:ascii="Times New Roman" w:hAnsi="Times New Roman" w:cs="Times New Roman"/>
+          <w:color w:val="000000" w:themeColor="text1"/>
+          <w:sz w:val="24"/>
+          <w:szCs w:val="24"/>
+        </w:rPr>
+        <w:t xml:space="preserve"> kode pada saat eksekusi program.</w:t>
       </w:r>
     </w:p>
     <w:p>
@@ -6144,7 +6382,45 @@
           <w:sz w:val="24"/>
           <w:szCs w:val="24"/>
         </w:rPr>
-        <w:t>, Perl, dan Java. Bahasa ini juga menjadikan data science dan machine learning bisa diakses oleh developer.</w:t>
+        <w:t xml:space="preserve">, Perl, dan Java. Bahasa ini juga menjadikan </w:t>
+      </w:r>
+      <w:r>
+        <w:rPr>
+          <w:rFonts w:ascii="Times New Roman" w:hAnsi="Times New Roman" w:cs="Times New Roman"/>
+          <w:i/>
+          <w:color w:val="000000" w:themeColor="text1"/>
+          <w:sz w:val="24"/>
+          <w:szCs w:val="24"/>
+        </w:rPr>
+        <w:t>data science</w:t>
+      </w:r>
+      <w:r>
+        <w:rPr>
+          <w:rFonts w:ascii="Times New Roman" w:hAnsi="Times New Roman" w:cs="Times New Roman"/>
+          <w:color w:val="000000" w:themeColor="text1"/>
+          <w:sz w:val="24"/>
+          <w:szCs w:val="24"/>
+        </w:rPr>
+        <w:t xml:space="preserve"> dan </w:t>
+      </w:r>
+      <w:r>
+        <w:rPr>
+          <w:rFonts w:ascii="Times New Roman" w:hAnsi="Times New Roman" w:cs="Times New Roman"/>
+          <w:i/>
+          <w:color w:val="000000" w:themeColor="text1"/>
+          <w:sz w:val="24"/>
+          <w:szCs w:val="24"/>
+        </w:rPr>
+        <w:t>machine learning</w:t>
+      </w:r>
+      <w:r>
+        <w:rPr>
+          <w:rFonts w:ascii="Times New Roman" w:hAnsi="Times New Roman" w:cs="Times New Roman"/>
+          <w:color w:val="000000" w:themeColor="text1"/>
+          <w:sz w:val="24"/>
+          <w:szCs w:val="24"/>
+        </w:rPr>
+        <w:t xml:space="preserve"> bisa diakses oleh developer.</w:t>
       </w:r>
     </w:p>
     <w:p>
@@ -6179,7 +6455,44 @@
           <w:sz w:val="24"/>
           <w:szCs w:val="24"/>
         </w:rPr>
-        <w:t> Ada berbagai resource dan forum yang bisa membantu pemula mempelajari bahasa scripting ini.</w:t>
+        <w:t xml:space="preserve"> Ada berbagai </w:t>
+      </w:r>
+      <w:r>
+        <w:rPr>
+          <w:rFonts w:ascii="Times New Roman" w:hAnsi="Times New Roman" w:cs="Times New Roman"/>
+          <w:color w:val="000000" w:themeColor="text1"/>
+          <w:sz w:val="24"/>
+          <w:szCs w:val="24"/>
+        </w:rPr>
+        <w:t>sumber</w:t>
+      </w:r>
+      <w:r>
+        <w:rPr>
+          <w:rFonts w:ascii="Times New Roman" w:hAnsi="Times New Roman" w:cs="Times New Roman"/>
+          <w:color w:val="000000" w:themeColor="text1"/>
+          <w:sz w:val="24"/>
+          <w:szCs w:val="24"/>
+        </w:rPr>
+        <w:t xml:space="preserve"> dan forum yang bisa membantu pemula mempelajari bahasa </w:t>
+      </w:r>
+      <w:r>
+        <w:rPr>
+          <w:rFonts w:ascii="Times New Roman" w:hAnsi="Times New Roman" w:cs="Times New Roman"/>
+          <w:i/>
+          <w:color w:val="000000" w:themeColor="text1"/>
+          <w:sz w:val="24"/>
+          <w:szCs w:val="24"/>
+        </w:rPr>
+        <w:t>scripting</w:t>
+      </w:r>
+      <w:r>
+        <w:rPr>
+          <w:rFonts w:ascii="Times New Roman" w:hAnsi="Times New Roman" w:cs="Times New Roman"/>
+          <w:color w:val="000000" w:themeColor="text1"/>
+          <w:sz w:val="24"/>
+          <w:szCs w:val="24"/>
+        </w:rPr>
+        <w:t xml:space="preserve"> ini.</w:t>
       </w:r>
     </w:p>
     <w:p>
@@ -6205,16 +6518,93 @@
           <w:sz w:val="24"/>
           <w:szCs w:val="24"/>
         </w:rPr>
-        <w:t>Mengurangi beban server</w:t>
-      </w:r>
-      <w:r>
-        <w:rPr>
-          <w:rFonts w:ascii="Times New Roman" w:hAnsi="Times New Roman" w:cs="Times New Roman"/>
+        <w:t xml:space="preserve">Mengurangi beban </w:t>
+      </w:r>
+      <w:r>
+        <w:rPr>
+          <w:rStyle w:val="Strong"/>
+          <w:rFonts w:ascii="Times New Roman" w:hAnsi="Times New Roman" w:cs="Times New Roman"/>
+          <w:i/>
           <w:color w:val="000000" w:themeColor="text1"/>
           <w:sz w:val="24"/>
           <w:szCs w:val="24"/>
         </w:rPr>
-        <w:t>. karena berjalan di sisi klien, JavaScript bisa mengurangi permintaan yang dikirim ke server. Validasi data bisa dilakukan melalui browser, dan update hanya berlaku pada bagian halaman web tertentu.</w:t>
+        <w:t>server</w:t>
+      </w:r>
+      <w:r>
+        <w:rPr>
+          <w:rFonts w:ascii="Times New Roman" w:hAnsi="Times New Roman" w:cs="Times New Roman"/>
+          <w:color w:val="000000" w:themeColor="text1"/>
+          <w:sz w:val="24"/>
+          <w:szCs w:val="24"/>
+        </w:rPr>
+        <w:t>. K</w:t>
+      </w:r>
+      <w:r>
+        <w:rPr>
+          <w:rFonts w:ascii="Times New Roman" w:hAnsi="Times New Roman" w:cs="Times New Roman"/>
+          <w:color w:val="000000" w:themeColor="text1"/>
+          <w:sz w:val="24"/>
+          <w:szCs w:val="24"/>
+        </w:rPr>
+        <w:t xml:space="preserve">arena berjalan di sisi klien, JavaScript bisa mengurangi permintaan yang dikirim ke </w:t>
+      </w:r>
+      <w:r>
+        <w:rPr>
+          <w:rFonts w:ascii="Times New Roman" w:hAnsi="Times New Roman" w:cs="Times New Roman"/>
+          <w:i/>
+          <w:color w:val="000000" w:themeColor="text1"/>
+          <w:sz w:val="24"/>
+          <w:szCs w:val="24"/>
+        </w:rPr>
+        <w:t>server</w:t>
+      </w:r>
+      <w:r>
+        <w:rPr>
+          <w:rFonts w:ascii="Times New Roman" w:hAnsi="Times New Roman" w:cs="Times New Roman"/>
+          <w:color w:val="000000" w:themeColor="text1"/>
+          <w:sz w:val="24"/>
+          <w:szCs w:val="24"/>
+        </w:rPr>
+        <w:t xml:space="preserve">. Validasi data bisa dilakukan melalui </w:t>
+      </w:r>
+      <w:r>
+        <w:rPr>
+          <w:rFonts w:ascii="Times New Roman" w:hAnsi="Times New Roman" w:cs="Times New Roman"/>
+          <w:i/>
+          <w:color w:val="000000" w:themeColor="text1"/>
+          <w:sz w:val="24"/>
+          <w:szCs w:val="24"/>
+        </w:rPr>
+        <w:t>browser</w:t>
+      </w:r>
+      <w:r>
+        <w:rPr>
+          <w:rFonts w:ascii="Times New Roman" w:hAnsi="Times New Roman" w:cs="Times New Roman"/>
+          <w:color w:val="000000" w:themeColor="text1"/>
+          <w:sz w:val="24"/>
+          <w:szCs w:val="24"/>
+        </w:rPr>
+        <w:t xml:space="preserve">, dan update hanya berlaku pada bagian halaman </w:t>
+      </w:r>
+      <w:r>
+        <w:rPr>
+          <w:rFonts w:ascii="Times New Roman" w:hAnsi="Times New Roman" w:cs="Times New Roman"/>
+          <w:i/>
+          <w:color w:val="000000" w:themeColor="text1"/>
+          <w:sz w:val="24"/>
+          <w:szCs w:val="24"/>
+        </w:rPr>
+        <w:t>web</w:t>
+      </w:r>
+      <w:r>
+        <w:rPr>
+          <w:rFonts w:ascii="Times New Roman" w:hAnsi="Times New Roman" w:cs="Times New Roman"/>
+          <w:color w:val="000000" w:themeColor="text1"/>
+          <w:sz w:val="24"/>
+          <w:szCs w:val="24"/>
+        </w:rPr>
+        <w:t xml:space="preserve"> tertentu.</w:t>
       </w:r>
     </w:p>
     <w:p>
@@ -6249,7 +6639,7 @@
           <w:sz w:val="24"/>
           <w:szCs w:val="24"/>
         </w:rPr>
-        <w:t xml:space="preserve"> Tim developer JavaScript dan ECMA International terus memperbarui serta merancang </w:t>
+        <w:t xml:space="preserve"> Tim </w:t>
       </w:r>
       <w:r>
         <w:rPr>
@@ -6259,7 +6649,7 @@
           <w:sz w:val="24"/>
           <w:szCs w:val="24"/>
         </w:rPr>
-        <w:t>framework</w:t>
+        <w:t>developer</w:t>
       </w:r>
       <w:r>
         <w:rPr>
@@ -6268,7 +6658,7 @@
           <w:sz w:val="24"/>
           <w:szCs w:val="24"/>
         </w:rPr>
-        <w:t xml:space="preserve"> dan </w:t>
+        <w:t xml:space="preserve"> JavaScript dan ECMA International terus memperbarui serta merancang </w:t>
       </w:r>
       <w:r>
         <w:rPr>
@@ -6278,6 +6668,25 @@
           <w:sz w:val="24"/>
           <w:szCs w:val="24"/>
         </w:rPr>
+        <w:t>framework</w:t>
+      </w:r>
+      <w:r>
+        <w:rPr>
+          <w:rFonts w:ascii="Times New Roman" w:hAnsi="Times New Roman" w:cs="Times New Roman"/>
+          <w:color w:val="000000" w:themeColor="text1"/>
+          <w:sz w:val="24"/>
+          <w:szCs w:val="24"/>
+        </w:rPr>
+        <w:t xml:space="preserve"> dan </w:t>
+      </w:r>
+      <w:r>
+        <w:rPr>
+          <w:rFonts w:ascii="Times New Roman" w:hAnsi="Times New Roman" w:cs="Times New Roman"/>
+          <w:i/>
+          <w:color w:val="000000" w:themeColor="text1"/>
+          <w:sz w:val="24"/>
+          <w:szCs w:val="24"/>
+        </w:rPr>
         <w:t>library</w:t>
       </w:r>
       <w:r>
@@ -6300,87 +6709,991 @@
     <w:p>
       <w:pPr>
         <w:pStyle w:val="Style2"/>
+        <w:spacing w:line="360" w:lineRule="auto"/>
         <w:rPr>
           <w:lang w:val="id-ID" w:eastAsia="en-US"/>
         </w:rPr>
       </w:pPr>
+      <w:r>
+        <w:rPr>
+          <w:lang w:val="id-ID" w:eastAsia="en-US"/>
+        </w:rPr>
+        <w:lastRenderedPageBreak/>
+        <w:t>2.7</w:t>
+      </w:r>
+      <w:r>
+        <w:rPr>
+          <w:lang w:val="id-ID" w:eastAsia="en-US"/>
+        </w:rPr>
+        <w:tab/>
+        <w:t>Bootstrap</w:t>
+      </w:r>
     </w:p>
     <w:p>
       <w:pPr>
-        <w:pStyle w:val="Style2"/>
-        <w:rPr>
-          <w:lang w:val="id-ID" w:eastAsia="en-US"/>
-        </w:rPr>
-      </w:pPr>
-      <w:r>
-        <w:rPr>
-          <w:lang w:val="id-ID" w:eastAsia="en-US"/>
-        </w:rPr>
-        <w:t>2.7</w:t>
-      </w:r>
-      <w:r>
-        <w:rPr>
-          <w:lang w:val="id-ID" w:eastAsia="en-US"/>
+        <w:pStyle w:val="Style3"/>
+        <w:spacing w:line="360" w:lineRule="auto"/>
+        <w:rPr>
+          <w:rFonts w:cs="Times New Roman"/>
+          <w:szCs w:val="24"/>
+          <w:lang w:val="en-US" w:eastAsia="en-US"/>
+        </w:rPr>
+      </w:pPr>
+      <w:r>
+        <w:rPr>
+          <w:rFonts w:cs="Times New Roman"/>
+          <w:szCs w:val="24"/>
+          <w:lang w:eastAsia="en-US"/>
+        </w:rPr>
+        <w:t>2.7.1</w:t>
+      </w:r>
+      <w:r>
+        <w:rPr>
+          <w:rFonts w:cs="Times New Roman"/>
+          <w:szCs w:val="24"/>
+          <w:lang w:eastAsia="en-US"/>
         </w:rPr>
         <w:tab/>
-        <w:t>Bootstrap</w:t>
+      </w:r>
+      <w:r>
+        <w:rPr>
+          <w:rFonts w:cs="Times New Roman"/>
+          <w:szCs w:val="24"/>
+          <w:lang w:val="en-US" w:eastAsia="en-US"/>
+        </w:rPr>
+        <w:t>CSS</w:t>
       </w:r>
     </w:p>
     <w:p>
       <w:pPr>
-        <w:pStyle w:val="Style3"/>
-        <w:rPr>
-          <w:lang w:val="en-US" w:eastAsia="en-US"/>
-        </w:rPr>
-      </w:pPr>
-      <w:r>
-        <w:rPr>
-          <w:lang w:eastAsia="en-US"/>
-        </w:rPr>
-        <w:t>2.7.1</w:t>
-      </w:r>
-      <w:r>
-        <w:rPr>
+        <w:spacing w:line="360" w:lineRule="auto"/>
+        <w:jc w:val="both"/>
+        <w:rPr>
+          <w:rFonts w:ascii="Times New Roman" w:hAnsi="Times New Roman" w:cs="Times New Roman"/>
+          <w:sz w:val="24"/>
+          <w:szCs w:val="24"/>
+          <w:lang w:eastAsia="en-US"/>
+        </w:rPr>
+      </w:pPr>
+      <w:r>
+        <w:rPr>
+          <w:rFonts w:ascii="Times New Roman" w:hAnsi="Times New Roman" w:cs="Times New Roman"/>
+          <w:sz w:val="24"/>
+          <w:szCs w:val="24"/>
           <w:lang w:eastAsia="en-US"/>
         </w:rPr>
         <w:tab/>
       </w:r>
       <w:r>
         <w:rPr>
-          <w:lang w:val="en-US" w:eastAsia="en-US"/>
-        </w:rPr>
-        <w:t>CSS</w:t>
+          <w:rFonts w:ascii="Times New Roman" w:hAnsi="Times New Roman" w:cs="Times New Roman"/>
+          <w:sz w:val="24"/>
+          <w:szCs w:val="24"/>
+          <w:lang w:eastAsia="en-US"/>
+        </w:rPr>
+        <w:t xml:space="preserve">CSS atau singkatan dari Cascading Style Sheet merupakan bahasa </w:t>
+      </w:r>
+      <w:r>
+        <w:rPr>
+          <w:rFonts w:ascii="Times New Roman" w:hAnsi="Times New Roman" w:cs="Times New Roman"/>
+          <w:i/>
+          <w:sz w:val="24"/>
+          <w:szCs w:val="24"/>
+          <w:lang w:eastAsia="en-US"/>
+        </w:rPr>
+        <w:t xml:space="preserve">markup </w:t>
+      </w:r>
+      <w:r>
+        <w:rPr>
+          <w:rFonts w:ascii="Times New Roman" w:hAnsi="Times New Roman" w:cs="Times New Roman"/>
+          <w:sz w:val="24"/>
+          <w:szCs w:val="24"/>
+          <w:lang w:eastAsia="en-US"/>
+        </w:rPr>
+        <w:t xml:space="preserve">yang berfungsi </w:t>
+      </w:r>
+      <w:r>
+        <w:rPr>
+          <w:rFonts w:ascii="Times New Roman" w:hAnsi="Times New Roman" w:cs="Times New Roman"/>
+          <w:sz w:val="24"/>
+          <w:szCs w:val="24"/>
+          <w:lang w:eastAsia="en-US"/>
+        </w:rPr>
+        <w:t>untuk membuat desain tampilan pada website</w:t>
+      </w:r>
+      <w:r>
+        <w:rPr>
+          <w:rFonts w:ascii="Times New Roman" w:hAnsi="Times New Roman" w:cs="Times New Roman"/>
+          <w:sz w:val="24"/>
+          <w:szCs w:val="24"/>
+          <w:lang w:eastAsia="en-US"/>
+        </w:rPr>
+        <w:t xml:space="preserve"> agar menjadi rapi dan menarik. Tidak hanya itu, CSS dapat membuat animasi sederhana dan tampilan gerak bila dipadukan dengan bahasa Javascript sebagai interaksinya</w:t>
+      </w:r>
+      <w:r>
+        <w:rPr>
+          <w:rFonts w:ascii="Times New Roman" w:hAnsi="Times New Roman" w:cs="Times New Roman"/>
+          <w:sz w:val="24"/>
+          <w:szCs w:val="24"/>
+          <w:lang w:eastAsia="en-US"/>
+        </w:rPr>
+        <w:t>.</w:t>
       </w:r>
     </w:p>
     <w:p>
       <w:pPr>
-        <w:pStyle w:val="Style3"/>
-        <w:rPr>
-          <w:lang w:val="en-US" w:eastAsia="en-US"/>
-        </w:rPr>
-      </w:pPr>
-      <w:r>
-        <w:rPr>
-          <w:lang w:val="en-US" w:eastAsia="en-US"/>
-        </w:rPr>
-        <w:tab/>
+        <w:spacing w:line="360" w:lineRule="auto"/>
+        <w:ind w:firstLine="720"/>
+        <w:jc w:val="both"/>
+        <w:rPr>
+          <w:rFonts w:ascii="Times New Roman" w:hAnsi="Times New Roman" w:cs="Times New Roman"/>
+          <w:sz w:val="24"/>
+          <w:szCs w:val="24"/>
+          <w:lang w:eastAsia="en-US"/>
+        </w:rPr>
+      </w:pPr>
+      <w:r>
+        <w:rPr>
+          <w:rFonts w:ascii="Times New Roman" w:hAnsi="Times New Roman" w:cs="Times New Roman"/>
+          <w:sz w:val="24"/>
+          <w:szCs w:val="24"/>
+          <w:lang w:eastAsia="en-US"/>
+        </w:rPr>
+        <w:t xml:space="preserve">Bahasa </w:t>
+      </w:r>
+      <w:r>
+        <w:rPr>
+          <w:rFonts w:ascii="Times New Roman" w:hAnsi="Times New Roman" w:cs="Times New Roman"/>
+          <w:i/>
+          <w:sz w:val="24"/>
+          <w:szCs w:val="24"/>
+          <w:lang w:eastAsia="en-US"/>
+        </w:rPr>
+        <w:t>markup</w:t>
+      </w:r>
+      <w:r>
+        <w:rPr>
+          <w:rFonts w:ascii="Times New Roman" w:hAnsi="Times New Roman" w:cs="Times New Roman"/>
+          <w:sz w:val="24"/>
+          <w:szCs w:val="24"/>
+          <w:lang w:eastAsia="en-US"/>
+        </w:rPr>
+        <w:t xml:space="preserve"> CSS tersebut dibuat oleh Hakon Wium Lie.</w:t>
+      </w:r>
+      <w:r>
+        <w:rPr>
+          <w:rFonts w:ascii="Times New Roman" w:hAnsi="Times New Roman" w:cs="Times New Roman"/>
+          <w:sz w:val="24"/>
+          <w:szCs w:val="24"/>
+        </w:rPr>
+        <w:t xml:space="preserve"> </w:t>
+      </w:r>
+      <w:r>
+        <w:rPr>
+          <w:rFonts w:ascii="Times New Roman" w:hAnsi="Times New Roman" w:cs="Times New Roman"/>
+          <w:sz w:val="24"/>
+          <w:szCs w:val="24"/>
+        </w:rPr>
+        <w:t>Hakon lahir pada tahun 1965 di Norwergia. Dia juga pernah bekerja bersama Tim Berners-Lee di CERN kemudian mengusulkan CSS pada tahun 1999. Dan pada saat itu juga menjadi CTO Opera hingga kini.</w:t>
       </w:r>
     </w:p>
     <w:p>
       <w:pPr>
+        <w:pStyle w:val="Style3"/>
+        <w:spacing w:line="360" w:lineRule="auto"/>
+        <w:rPr>
+          <w:rFonts w:cs="Times New Roman"/>
+          <w:szCs w:val="24"/>
+          <w:lang w:val="en-US" w:eastAsia="en-US"/>
+        </w:rPr>
+      </w:pPr>
+      <w:r>
+        <w:rPr>
+          <w:rFonts w:cs="Times New Roman"/>
+          <w:szCs w:val="24"/>
+          <w:lang w:eastAsia="en-US"/>
+        </w:rPr>
+        <w:t>2.7.3</w:t>
+      </w:r>
+      <w:r>
+        <w:rPr>
+          <w:rFonts w:cs="Times New Roman"/>
+          <w:szCs w:val="24"/>
+          <w:lang w:eastAsia="en-US"/>
+        </w:rPr>
+        <w:tab/>
+      </w:r>
+      <w:r>
+        <w:rPr>
+          <w:rFonts w:cs="Times New Roman"/>
+          <w:i/>
+          <w:szCs w:val="24"/>
+          <w:lang w:val="en-US" w:eastAsia="en-US"/>
+        </w:rPr>
+        <w:t>Framework</w:t>
+      </w:r>
+      <w:r>
+        <w:rPr>
+          <w:rFonts w:cs="Times New Roman"/>
+          <w:szCs w:val="24"/>
+          <w:lang w:val="en-US" w:eastAsia="en-US"/>
+        </w:rPr>
+        <w:t xml:space="preserve"> Bootstrap</w:t>
+      </w:r>
+    </w:p>
+    <w:p>
+      <w:pPr>
+        <w:spacing w:line="360" w:lineRule="auto"/>
+        <w:jc w:val="both"/>
+        <w:rPr>
+          <w:rFonts w:ascii="Times New Roman" w:hAnsi="Times New Roman" w:cs="Times New Roman"/>
+          <w:sz w:val="24"/>
+          <w:szCs w:val="24"/>
+          <w:lang w:eastAsia="en-US"/>
+        </w:rPr>
+      </w:pPr>
+      <w:r>
+        <w:rPr>
+          <w:rFonts w:ascii="Times New Roman" w:hAnsi="Times New Roman" w:cs="Times New Roman"/>
+          <w:sz w:val="24"/>
+          <w:szCs w:val="24"/>
+          <w:lang w:eastAsia="en-US"/>
+        </w:rPr>
+        <w:tab/>
+      </w:r>
+      <w:r>
+        <w:rPr>
+          <w:rFonts w:ascii="Times New Roman" w:hAnsi="Times New Roman" w:cs="Times New Roman"/>
+          <w:i/>
+          <w:sz w:val="24"/>
+          <w:szCs w:val="24"/>
+          <w:lang w:eastAsia="en-US"/>
+        </w:rPr>
+        <w:t>Framework</w:t>
+      </w:r>
+      <w:r>
+        <w:rPr>
+          <w:rFonts w:ascii="Times New Roman" w:hAnsi="Times New Roman" w:cs="Times New Roman"/>
+          <w:sz w:val="24"/>
+          <w:szCs w:val="24"/>
+          <w:lang w:eastAsia="en-US"/>
+        </w:rPr>
+        <w:t xml:space="preserve"> Bootstrap merupakan </w:t>
+      </w:r>
+      <w:r>
+        <w:rPr>
+          <w:rFonts w:ascii="Times New Roman" w:hAnsi="Times New Roman" w:cs="Times New Roman"/>
+          <w:i/>
+          <w:sz w:val="24"/>
+          <w:szCs w:val="24"/>
+          <w:lang w:eastAsia="en-US"/>
+        </w:rPr>
+        <w:t>framework</w:t>
+      </w:r>
+      <w:r>
+        <w:rPr>
+          <w:rFonts w:ascii="Times New Roman" w:hAnsi="Times New Roman" w:cs="Times New Roman"/>
+          <w:sz w:val="24"/>
+          <w:szCs w:val="24"/>
+          <w:lang w:eastAsia="en-US"/>
+        </w:rPr>
+        <w:t xml:space="preserve"> CSS yang berfungsi untuk mendesain </w:t>
+      </w:r>
+      <w:r>
+        <w:rPr>
+          <w:rFonts w:ascii="Times New Roman" w:hAnsi="Times New Roman" w:cs="Times New Roman"/>
+          <w:i/>
+          <w:sz w:val="24"/>
+          <w:szCs w:val="24"/>
+          <w:lang w:eastAsia="en-US"/>
+        </w:rPr>
+        <w:t>website responsive</w:t>
+      </w:r>
+      <w:r>
+        <w:rPr>
+          <w:rFonts w:ascii="Times New Roman" w:hAnsi="Times New Roman" w:cs="Times New Roman"/>
+          <w:sz w:val="24"/>
+          <w:szCs w:val="24"/>
+          <w:lang w:eastAsia="en-US"/>
+        </w:rPr>
+        <w:t xml:space="preserve"> dengan cepat dan mudah. </w:t>
+      </w:r>
+      <w:r>
+        <w:rPr>
+          <w:rFonts w:ascii="Times New Roman" w:hAnsi="Times New Roman" w:cs="Times New Roman"/>
+          <w:i/>
+          <w:sz w:val="24"/>
+          <w:szCs w:val="24"/>
+          <w:lang w:eastAsia="en-US"/>
+        </w:rPr>
+        <w:t>Framework</w:t>
+      </w:r>
+      <w:r>
+        <w:rPr>
+          <w:rFonts w:ascii="Times New Roman" w:hAnsi="Times New Roman" w:cs="Times New Roman"/>
+          <w:sz w:val="24"/>
+          <w:szCs w:val="24"/>
+          <w:lang w:eastAsia="en-US"/>
+        </w:rPr>
+        <w:t xml:space="preserve"> Bootstrap dibuat oleh </w:t>
+      </w:r>
+      <w:r>
+        <w:rPr>
+          <w:rFonts w:ascii="Times New Roman" w:hAnsi="Times New Roman" w:cs="Times New Roman"/>
+          <w:sz w:val="24"/>
+          <w:szCs w:val="24"/>
+        </w:rPr>
+        <w:t>Mark Otto dan Jacob Thornton dari Twitter</w:t>
+      </w:r>
+      <w:r>
+        <w:rPr>
+          <w:rFonts w:ascii="Times New Roman" w:hAnsi="Times New Roman" w:cs="Times New Roman"/>
+          <w:sz w:val="24"/>
+          <w:szCs w:val="24"/>
+        </w:rPr>
+        <w:t xml:space="preserve"> pada tahun 2011. Framework ini berbasis </w:t>
+      </w:r>
+      <w:r>
+        <w:rPr>
+          <w:rFonts w:ascii="Times New Roman" w:hAnsi="Times New Roman" w:cs="Times New Roman"/>
+          <w:i/>
+          <w:sz w:val="24"/>
+          <w:szCs w:val="24"/>
+        </w:rPr>
+        <w:t>open-source</w:t>
+      </w:r>
+      <w:r>
+        <w:rPr>
+          <w:rFonts w:ascii="Times New Roman" w:hAnsi="Times New Roman" w:cs="Times New Roman"/>
+          <w:sz w:val="24"/>
+          <w:szCs w:val="24"/>
+        </w:rPr>
+        <w:t xml:space="preserve"> yang berarti dapat dipakai siapa saja secara gratis.</w:t>
+      </w:r>
+    </w:p>
+    <w:p>
+      <w:pPr>
+        <w:pStyle w:val="Style3"/>
+        <w:spacing w:line="360" w:lineRule="auto"/>
+        <w:rPr>
+          <w:rFonts w:cs="Times New Roman"/>
+          <w:szCs w:val="24"/>
+          <w:lang w:val="en-US" w:eastAsia="en-US"/>
+        </w:rPr>
+      </w:pPr>
+      <w:r>
+        <w:rPr>
+          <w:rFonts w:cs="Times New Roman"/>
+          <w:szCs w:val="24"/>
+          <w:lang w:val="en-US" w:eastAsia="en-US"/>
+        </w:rPr>
+        <w:t>2.7.4</w:t>
+      </w:r>
+      <w:r>
+        <w:rPr>
+          <w:rFonts w:cs="Times New Roman"/>
+          <w:szCs w:val="24"/>
+          <w:lang w:val="en-US" w:eastAsia="en-US"/>
+        </w:rPr>
+        <w:tab/>
+        <w:t xml:space="preserve">Kelebihan </w:t>
+      </w:r>
+      <w:r>
+        <w:rPr>
+          <w:rFonts w:cs="Times New Roman"/>
+          <w:i/>
+          <w:szCs w:val="24"/>
+          <w:lang w:val="en-US" w:eastAsia="en-US"/>
+        </w:rPr>
+        <w:t>Framework</w:t>
+      </w:r>
+      <w:r>
+        <w:rPr>
+          <w:rFonts w:cs="Times New Roman"/>
+          <w:szCs w:val="24"/>
+          <w:lang w:val="en-US" w:eastAsia="en-US"/>
+        </w:rPr>
+        <w:t xml:space="preserve"> Bootstrap</w:t>
+      </w:r>
+    </w:p>
+    <w:p>
+      <w:pPr>
+        <w:spacing w:line="360" w:lineRule="auto"/>
+        <w:jc w:val="both"/>
+        <w:rPr>
+          <w:rFonts w:ascii="Times New Roman" w:hAnsi="Times New Roman" w:cs="Times New Roman"/>
+          <w:sz w:val="24"/>
+          <w:szCs w:val="24"/>
+          <w:lang w:eastAsia="en-US"/>
+        </w:rPr>
+      </w:pPr>
+      <w:r>
+        <w:rPr>
+          <w:rFonts w:ascii="Times New Roman" w:hAnsi="Times New Roman" w:cs="Times New Roman"/>
+          <w:sz w:val="24"/>
+          <w:szCs w:val="24"/>
+          <w:lang w:eastAsia="en-US"/>
+        </w:rPr>
+        <w:tab/>
+        <w:t xml:space="preserve">Kelebihan yang ada pada </w:t>
+      </w:r>
+      <w:r>
+        <w:rPr>
+          <w:rFonts w:ascii="Times New Roman" w:hAnsi="Times New Roman" w:cs="Times New Roman"/>
+          <w:i/>
+          <w:sz w:val="24"/>
+          <w:szCs w:val="24"/>
+          <w:lang w:eastAsia="en-US"/>
+        </w:rPr>
+        <w:t>Framework</w:t>
+      </w:r>
+      <w:r>
+        <w:rPr>
+          <w:rFonts w:ascii="Times New Roman" w:hAnsi="Times New Roman" w:cs="Times New Roman"/>
+          <w:sz w:val="24"/>
+          <w:szCs w:val="24"/>
+          <w:lang w:eastAsia="en-US"/>
+        </w:rPr>
+        <w:t xml:space="preserve"> Bootstrap, yaitu :</w:t>
+      </w:r>
+    </w:p>
+    <w:p>
+      <w:pPr>
+        <w:pStyle w:val="ListParagraph"/>
+        <w:numPr>
+          <w:ilvl w:val="0"/>
+          <w:numId w:val="31"/>
+        </w:numPr>
+        <w:spacing w:line="360" w:lineRule="auto"/>
+        <w:jc w:val="both"/>
+        <w:rPr>
+          <w:rFonts w:ascii="Times New Roman" w:hAnsi="Times New Roman" w:cs="Times New Roman"/>
+          <w:sz w:val="24"/>
+          <w:szCs w:val="24"/>
+        </w:rPr>
+      </w:pPr>
+      <w:r>
+        <w:rPr>
+          <w:rFonts w:ascii="Times New Roman" w:hAnsi="Times New Roman" w:cs="Times New Roman"/>
+          <w:b/>
+          <w:sz w:val="24"/>
+          <w:szCs w:val="24"/>
+        </w:rPr>
+        <w:t>Ramah untuk pemula.</w:t>
+      </w:r>
+      <w:r>
+        <w:rPr>
+          <w:rFonts w:ascii="Times New Roman" w:hAnsi="Times New Roman" w:cs="Times New Roman"/>
+          <w:b/>
+          <w:i/>
+          <w:sz w:val="24"/>
+          <w:szCs w:val="24"/>
+        </w:rPr>
+        <w:t xml:space="preserve"> </w:t>
+      </w:r>
+      <w:r>
+        <w:rPr>
+          <w:rFonts w:ascii="Times New Roman" w:hAnsi="Times New Roman" w:cs="Times New Roman"/>
+          <w:i/>
+          <w:sz w:val="24"/>
+          <w:szCs w:val="24"/>
+        </w:rPr>
+        <w:t>Framework</w:t>
+      </w:r>
+      <w:r>
+        <w:rPr>
+          <w:rFonts w:ascii="Times New Roman" w:hAnsi="Times New Roman" w:cs="Times New Roman"/>
+          <w:sz w:val="24"/>
+          <w:szCs w:val="24"/>
+        </w:rPr>
+        <w:t xml:space="preserve"> ini dibuat dengan mengakses elemen dan class yang sudah siap pakai. Dan juga menyediakan </w:t>
+      </w:r>
+      <w:r>
+        <w:rPr>
+          <w:rFonts w:ascii="Times New Roman" w:hAnsi="Times New Roman" w:cs="Times New Roman"/>
+          <w:i/>
+          <w:sz w:val="24"/>
+          <w:szCs w:val="24"/>
+        </w:rPr>
+        <w:t xml:space="preserve">component </w:t>
+      </w:r>
+      <w:r>
+        <w:rPr>
+          <w:rFonts w:ascii="Times New Roman" w:hAnsi="Times New Roman" w:cs="Times New Roman"/>
+          <w:i/>
+          <w:sz w:val="24"/>
+          <w:szCs w:val="24"/>
+        </w:rPr>
+        <w:t>design</w:t>
+      </w:r>
+      <w:r>
+        <w:rPr>
+          <w:rFonts w:ascii="Times New Roman" w:hAnsi="Times New Roman" w:cs="Times New Roman"/>
+          <w:sz w:val="24"/>
+          <w:szCs w:val="24"/>
+        </w:rPr>
+        <w:t xml:space="preserve"> yang lengkap lalu tinggal melalukan </w:t>
+      </w:r>
+      <w:r>
+        <w:rPr>
+          <w:rFonts w:ascii="Times New Roman" w:hAnsi="Times New Roman" w:cs="Times New Roman"/>
+          <w:i/>
+          <w:sz w:val="24"/>
+          <w:szCs w:val="24"/>
+        </w:rPr>
+        <w:t>copy paste</w:t>
+      </w:r>
+      <w:r>
+        <w:rPr>
+          <w:rFonts w:ascii="Times New Roman" w:hAnsi="Times New Roman" w:cs="Times New Roman"/>
+          <w:sz w:val="24"/>
+          <w:szCs w:val="24"/>
+        </w:rPr>
+        <w:t xml:space="preserve"> pada pembuatan program </w:t>
+      </w:r>
+      <w:r>
+        <w:rPr>
+          <w:rFonts w:ascii="Times New Roman" w:hAnsi="Times New Roman" w:cs="Times New Roman"/>
+          <w:i/>
+          <w:sz w:val="24"/>
+          <w:szCs w:val="24"/>
+        </w:rPr>
+        <w:t>web.</w:t>
+      </w:r>
+    </w:p>
+    <w:p>
+      <w:pPr>
+        <w:pStyle w:val="ListParagraph"/>
+        <w:numPr>
+          <w:ilvl w:val="0"/>
+          <w:numId w:val="31"/>
+        </w:numPr>
+        <w:spacing w:line="360" w:lineRule="auto"/>
+        <w:jc w:val="both"/>
+        <w:rPr>
+          <w:rFonts w:ascii="Times New Roman" w:hAnsi="Times New Roman" w:cs="Times New Roman"/>
+          <w:sz w:val="24"/>
+          <w:szCs w:val="24"/>
+        </w:rPr>
+      </w:pPr>
+      <w:r>
+        <w:rPr>
+          <w:rFonts w:ascii="Times New Roman" w:hAnsi="Times New Roman" w:cs="Times New Roman"/>
+          <w:b/>
+          <w:i/>
+          <w:sz w:val="24"/>
+          <w:szCs w:val="24"/>
+        </w:rPr>
+        <w:t>Grid style</w:t>
+      </w:r>
+      <w:r>
+        <w:rPr>
+          <w:rFonts w:ascii="Times New Roman" w:hAnsi="Times New Roman" w:cs="Times New Roman"/>
+          <w:b/>
+          <w:sz w:val="24"/>
+          <w:szCs w:val="24"/>
+        </w:rPr>
+        <w:t xml:space="preserve"> yang canggih. </w:t>
+      </w:r>
+      <w:r>
+        <w:rPr>
+          <w:rFonts w:ascii="Times New Roman" w:hAnsi="Times New Roman" w:cs="Times New Roman"/>
+          <w:sz w:val="24"/>
+          <w:szCs w:val="24"/>
+        </w:rPr>
+        <w:t>Semua elemen di dalam website bisa dibuat menyesuaikan dengan perangkat yang digunakan pengunjung.</w:t>
+      </w:r>
+      <w:r>
+        <w:rPr>
+          <w:rFonts w:ascii="Times New Roman" w:hAnsi="Times New Roman" w:cs="Times New Roman"/>
+          <w:sz w:val="24"/>
+          <w:szCs w:val="24"/>
+        </w:rPr>
+        <w:t xml:space="preserve"> Artinya, tampilan Bootstrap dapat dimuat baik PC maupun </w:t>
+      </w:r>
+      <w:r>
+        <w:rPr>
+          <w:rFonts w:ascii="Times New Roman" w:hAnsi="Times New Roman" w:cs="Times New Roman"/>
+          <w:i/>
+          <w:sz w:val="24"/>
+          <w:szCs w:val="24"/>
+        </w:rPr>
+        <w:t>mobile.</w:t>
+      </w:r>
+    </w:p>
+    <w:p>
+      <w:pPr>
+        <w:pStyle w:val="ListParagraph"/>
+        <w:numPr>
+          <w:ilvl w:val="0"/>
+          <w:numId w:val="31"/>
+        </w:numPr>
+        <w:spacing w:line="360" w:lineRule="auto"/>
+        <w:jc w:val="both"/>
+        <w:rPr>
+          <w:rFonts w:ascii="Times New Roman" w:hAnsi="Times New Roman" w:cs="Times New Roman"/>
+          <w:sz w:val="24"/>
+          <w:szCs w:val="24"/>
+        </w:rPr>
+      </w:pPr>
+      <w:r>
+        <w:rPr>
+          <w:rFonts w:ascii="Times New Roman" w:hAnsi="Times New Roman" w:cs="Times New Roman"/>
+          <w:b/>
+          <w:sz w:val="24"/>
+          <w:szCs w:val="24"/>
+        </w:rPr>
+        <w:lastRenderedPageBreak/>
+        <w:t xml:space="preserve">Kompatibilitas dengan </w:t>
+      </w:r>
+      <w:r>
+        <w:rPr>
+          <w:rFonts w:ascii="Times New Roman" w:hAnsi="Times New Roman" w:cs="Times New Roman"/>
+          <w:b/>
+          <w:i/>
+          <w:sz w:val="24"/>
+          <w:szCs w:val="24"/>
+        </w:rPr>
+        <w:t>web browser</w:t>
+      </w:r>
+      <w:r>
+        <w:rPr>
+          <w:rFonts w:ascii="Times New Roman" w:hAnsi="Times New Roman" w:cs="Times New Roman"/>
+          <w:b/>
+          <w:sz w:val="24"/>
+          <w:szCs w:val="24"/>
+        </w:rPr>
+        <w:t xml:space="preserve"> terbaru.</w:t>
+      </w:r>
+      <w:r>
+        <w:rPr>
+          <w:rFonts w:ascii="Times New Roman" w:hAnsi="Times New Roman" w:cs="Times New Roman"/>
+          <w:sz w:val="24"/>
+          <w:szCs w:val="24"/>
+        </w:rPr>
+        <w:t xml:space="preserve"> Bootstrap dapat mendukung semua </w:t>
+      </w:r>
+      <w:r>
+        <w:rPr>
+          <w:rFonts w:ascii="Times New Roman" w:hAnsi="Times New Roman" w:cs="Times New Roman"/>
+          <w:i/>
+          <w:sz w:val="24"/>
+          <w:szCs w:val="24"/>
+        </w:rPr>
+        <w:t>web browser</w:t>
+      </w:r>
+      <w:r>
+        <w:rPr>
+          <w:rFonts w:ascii="Times New Roman" w:hAnsi="Times New Roman" w:cs="Times New Roman"/>
+          <w:sz w:val="24"/>
+          <w:szCs w:val="24"/>
+        </w:rPr>
+        <w:t xml:space="preserve"> versi terbaru seperti Firefox, Google Chrome, dan Safari.</w:t>
+      </w:r>
+    </w:p>
+    <w:p>
+      <w:pPr>
+        <w:pStyle w:val="ListParagraph"/>
+        <w:numPr>
+          <w:ilvl w:val="0"/>
+          <w:numId w:val="31"/>
+        </w:numPr>
+        <w:spacing w:line="360" w:lineRule="auto"/>
+        <w:jc w:val="both"/>
+        <w:rPr>
+          <w:rFonts w:ascii="Times New Roman" w:hAnsi="Times New Roman" w:cs="Times New Roman"/>
+          <w:sz w:val="24"/>
+          <w:szCs w:val="24"/>
+        </w:rPr>
+      </w:pPr>
+      <w:r>
+        <w:rPr>
+          <w:rFonts w:ascii="Times New Roman" w:hAnsi="Times New Roman" w:cs="Times New Roman"/>
+          <w:b/>
+          <w:sz w:val="24"/>
+          <w:szCs w:val="24"/>
+        </w:rPr>
+        <w:t xml:space="preserve">Bersifat </w:t>
+      </w:r>
+      <w:r>
+        <w:rPr>
+          <w:rFonts w:ascii="Times New Roman" w:hAnsi="Times New Roman" w:cs="Times New Roman"/>
+          <w:b/>
+          <w:i/>
+          <w:sz w:val="24"/>
+          <w:szCs w:val="24"/>
+        </w:rPr>
+        <w:t>open-source</w:t>
+      </w:r>
+      <w:r>
+        <w:rPr>
+          <w:rFonts w:ascii="Times New Roman" w:hAnsi="Times New Roman" w:cs="Times New Roman"/>
+          <w:sz w:val="24"/>
+          <w:szCs w:val="24"/>
+        </w:rPr>
+        <w:t xml:space="preserve">. Bootstrap merupakan </w:t>
+      </w:r>
+      <w:r>
+        <w:rPr>
+          <w:rFonts w:ascii="Times New Roman" w:hAnsi="Times New Roman" w:cs="Times New Roman"/>
+          <w:i/>
+          <w:sz w:val="24"/>
+          <w:szCs w:val="24"/>
+        </w:rPr>
+        <w:t>framework</w:t>
+      </w:r>
+      <w:r>
+        <w:rPr>
+          <w:rFonts w:ascii="Times New Roman" w:hAnsi="Times New Roman" w:cs="Times New Roman"/>
+          <w:sz w:val="24"/>
+          <w:szCs w:val="24"/>
+        </w:rPr>
+        <w:t xml:space="preserve"> gratis yang memerlukan biaya apapun. Jadi, Bootstrap dapat diakses maupun digunakan oleh siapa saja</w:t>
+      </w:r>
+      <w:r>
+        <w:rPr>
+          <w:rFonts w:ascii="Times New Roman" w:hAnsi="Times New Roman" w:cs="Times New Roman"/>
+          <w:sz w:val="24"/>
+          <w:szCs w:val="24"/>
+        </w:rPr>
+        <w:t>.</w:t>
+      </w:r>
+    </w:p>
+    <w:p>
+      <w:pPr>
+        <w:pStyle w:val="ListParagraph"/>
+        <w:numPr>
+          <w:ilvl w:val="0"/>
+          <w:numId w:val="31"/>
+        </w:numPr>
+        <w:spacing w:line="360" w:lineRule="auto"/>
+        <w:jc w:val="both"/>
+        <w:rPr>
+          <w:rFonts w:ascii="Times New Roman" w:hAnsi="Times New Roman" w:cs="Times New Roman"/>
+          <w:sz w:val="24"/>
+          <w:szCs w:val="24"/>
+        </w:rPr>
+      </w:pPr>
+      <w:r>
+        <w:rPr>
+          <w:rFonts w:ascii="Times New Roman" w:hAnsi="Times New Roman" w:cs="Times New Roman"/>
+          <w:b/>
+          <w:sz w:val="24"/>
+          <w:szCs w:val="24"/>
+        </w:rPr>
+        <w:t>Kebebasan kustomisasi.</w:t>
+      </w:r>
+      <w:r>
+        <w:rPr>
+          <w:rFonts w:ascii="Times New Roman" w:hAnsi="Times New Roman" w:cs="Times New Roman"/>
+          <w:sz w:val="24"/>
+          <w:szCs w:val="24"/>
+        </w:rPr>
+        <w:t xml:space="preserve"> Artinya </w:t>
+      </w:r>
+      <w:r>
+        <w:rPr>
+          <w:rFonts w:ascii="Times New Roman" w:hAnsi="Times New Roman" w:cs="Times New Roman"/>
+          <w:i/>
+          <w:sz w:val="24"/>
+          <w:szCs w:val="24"/>
+        </w:rPr>
+        <w:t>framework</w:t>
+      </w:r>
+      <w:r>
+        <w:rPr>
+          <w:rFonts w:ascii="Times New Roman" w:hAnsi="Times New Roman" w:cs="Times New Roman"/>
+          <w:sz w:val="24"/>
+          <w:szCs w:val="24"/>
+        </w:rPr>
+        <w:t xml:space="preserve"> ini dapat diubah sesuai selera pengguna.</w:t>
+      </w:r>
+    </w:p>
+    <w:p>
+      <w:pPr>
+        <w:pStyle w:val="ListParagraph"/>
+        <w:numPr>
+          <w:ilvl w:val="0"/>
+          <w:numId w:val="31"/>
+        </w:numPr>
+        <w:spacing w:line="360" w:lineRule="auto"/>
+        <w:jc w:val="both"/>
+        <w:rPr>
+          <w:rFonts w:ascii="Times New Roman" w:hAnsi="Times New Roman" w:cs="Times New Roman"/>
+          <w:b/>
+          <w:sz w:val="24"/>
+          <w:szCs w:val="24"/>
+        </w:rPr>
+      </w:pPr>
+      <w:r>
+        <w:rPr>
+          <w:rFonts w:ascii="Times New Roman" w:hAnsi="Times New Roman" w:cs="Times New Roman"/>
+          <w:b/>
+          <w:sz w:val="24"/>
+          <w:szCs w:val="24"/>
+        </w:rPr>
+        <w:t>Rutin diperbaharui.</w:t>
+      </w:r>
+    </w:p>
+    <w:p>
+      <w:pPr>
+        <w:pStyle w:val="ListParagraph"/>
+        <w:numPr>
+          <w:ilvl w:val="0"/>
+          <w:numId w:val="31"/>
+        </w:numPr>
+        <w:spacing w:line="360" w:lineRule="auto"/>
+        <w:jc w:val="both"/>
+        <w:rPr>
+          <w:rFonts w:ascii="Times New Roman" w:hAnsi="Times New Roman" w:cs="Times New Roman"/>
+          <w:sz w:val="24"/>
+          <w:szCs w:val="24"/>
+        </w:rPr>
+      </w:pPr>
+      <w:r>
+        <w:rPr>
+          <w:rFonts w:ascii="Times New Roman" w:hAnsi="Times New Roman" w:cs="Times New Roman"/>
+          <w:b/>
+          <w:sz w:val="24"/>
+          <w:szCs w:val="24"/>
+        </w:rPr>
+        <w:t>Memiliki dokumentasi yang lengkap.</w:t>
+      </w:r>
+      <w:r>
+        <w:rPr>
+          <w:rFonts w:ascii="Times New Roman" w:hAnsi="Times New Roman" w:cs="Times New Roman"/>
+          <w:sz w:val="24"/>
+          <w:szCs w:val="24"/>
+        </w:rPr>
+        <w:t xml:space="preserve"> Bootstrap memiliki panduan yang lengkap mengenai pengunduhan, pemasangan serta penggunaan </w:t>
+      </w:r>
+      <w:r>
+        <w:rPr>
+          <w:rFonts w:ascii="Times New Roman" w:hAnsi="Times New Roman" w:cs="Times New Roman"/>
+          <w:i/>
+          <w:sz w:val="24"/>
+          <w:szCs w:val="24"/>
+        </w:rPr>
+        <w:t>framework</w:t>
+      </w:r>
+      <w:r>
+        <w:rPr>
+          <w:rFonts w:ascii="Times New Roman" w:hAnsi="Times New Roman" w:cs="Times New Roman"/>
+          <w:sz w:val="24"/>
+          <w:szCs w:val="24"/>
+        </w:rPr>
+        <w:t xml:space="preserve"> tersebut.</w:t>
+      </w:r>
+    </w:p>
+    <w:p>
+      <w:pPr>
+        <w:pStyle w:val="ListParagraph"/>
+        <w:numPr>
+          <w:ilvl w:val="0"/>
+          <w:numId w:val="31"/>
+        </w:numPr>
+        <w:spacing w:line="360" w:lineRule="auto"/>
+        <w:jc w:val="both"/>
+        <w:rPr>
+          <w:rFonts w:ascii="Times New Roman" w:hAnsi="Times New Roman" w:cs="Times New Roman"/>
+          <w:b/>
+          <w:sz w:val="24"/>
+          <w:szCs w:val="24"/>
+        </w:rPr>
+      </w:pPr>
+      <w:r>
+        <w:rPr>
+          <w:rFonts w:ascii="Times New Roman" w:hAnsi="Times New Roman" w:cs="Times New Roman"/>
+          <w:b/>
+          <w:sz w:val="24"/>
+          <w:szCs w:val="24"/>
+        </w:rPr>
+        <w:t>Memiliki komunitas yang besar.</w:t>
+      </w:r>
+      <w:r>
+        <w:rPr>
+          <w:rFonts w:ascii="Times New Roman" w:hAnsi="Times New Roman" w:cs="Times New Roman"/>
+          <w:b/>
+          <w:sz w:val="24"/>
+          <w:szCs w:val="24"/>
+        </w:rPr>
+        <w:t xml:space="preserve"> </w:t>
+      </w:r>
+      <w:r>
+        <w:rPr>
+          <w:rFonts w:ascii="Times New Roman" w:hAnsi="Times New Roman" w:cs="Times New Roman"/>
+          <w:sz w:val="24"/>
+          <w:szCs w:val="24"/>
+        </w:rPr>
+        <w:t xml:space="preserve">Bila </w:t>
+      </w:r>
+      <w:r>
+        <w:rPr>
+          <w:rFonts w:ascii="Times New Roman" w:hAnsi="Times New Roman" w:cs="Times New Roman"/>
+          <w:sz w:val="24"/>
+          <w:szCs w:val="24"/>
+        </w:rPr>
+        <w:t xml:space="preserve">memiliki kendala akan penggunaan </w:t>
+      </w:r>
+      <w:r>
+        <w:rPr>
+          <w:rFonts w:ascii="Times New Roman" w:hAnsi="Times New Roman" w:cs="Times New Roman"/>
+          <w:i/>
+          <w:sz w:val="24"/>
+          <w:szCs w:val="24"/>
+        </w:rPr>
+        <w:t>framework</w:t>
+      </w:r>
+      <w:r>
+        <w:rPr>
+          <w:rFonts w:ascii="Times New Roman" w:hAnsi="Times New Roman" w:cs="Times New Roman"/>
+          <w:sz w:val="24"/>
+          <w:szCs w:val="24"/>
+        </w:rPr>
+        <w:t xml:space="preserve"> tersebut, dapat ditanyakan melalui forum stackoverflow.</w:t>
+      </w:r>
+    </w:p>
+    <w:p>
+      <w:pPr>
         <w:pStyle w:val="Style2"/>
-        <w:rPr>
+        <w:spacing w:line="360" w:lineRule="auto"/>
+        <w:rPr>
+          <w:rFonts w:cs="Times New Roman"/>
+          <w:szCs w:val="24"/>
           <w:lang w:val="id-ID" w:eastAsia="en-US"/>
         </w:rPr>
       </w:pPr>
       <w:r>
         <w:rPr>
+          <w:rFonts w:cs="Times New Roman"/>
+          <w:szCs w:val="24"/>
           <w:lang w:val="id-ID" w:eastAsia="en-US"/>
         </w:rPr>
+        <w:tab/>
+      </w:r>
+    </w:p>
+    <w:p>
+      <w:pPr>
+        <w:pStyle w:val="Style2"/>
+        <w:spacing w:line="360" w:lineRule="auto"/>
+        <w:rPr>
+          <w:rFonts w:cs="Times New Roman"/>
+          <w:szCs w:val="24"/>
+          <w:lang w:val="id-ID" w:eastAsia="en-US"/>
+        </w:rPr>
+      </w:pPr>
+      <w:r>
+        <w:rPr>
+          <w:rFonts w:cs="Times New Roman"/>
+          <w:szCs w:val="24"/>
+          <w:lang w:val="id-ID" w:eastAsia="en-US"/>
+        </w:rPr>
         <w:t>2.8</w:t>
       </w:r>
       <w:r>
         <w:rPr>
+          <w:rFonts w:cs="Times New Roman"/>
+          <w:szCs w:val="24"/>
           <w:lang w:val="id-ID" w:eastAsia="en-US"/>
         </w:rPr>
         <w:tab/>
@@ -6389,8 +7702,1140 @@
     </w:p>
     <w:p>
       <w:pPr>
+        <w:spacing w:line="360" w:lineRule="auto"/>
+        <w:jc w:val="both"/>
+        <w:rPr>
+          <w:rFonts w:ascii="Times New Roman" w:hAnsi="Times New Roman" w:cs="Times New Roman"/>
+          <w:sz w:val="24"/>
+          <w:szCs w:val="24"/>
+          <w:lang w:eastAsia="en-US"/>
+        </w:rPr>
+      </w:pPr>
+      <w:r>
+        <w:rPr>
+          <w:rFonts w:ascii="Times New Roman" w:hAnsi="Times New Roman" w:cs="Times New Roman"/>
+          <w:sz w:val="24"/>
+          <w:szCs w:val="24"/>
+          <w:lang w:val="id-ID" w:eastAsia="en-US"/>
+        </w:rPr>
+        <w:tab/>
+      </w:r>
+      <w:r>
+        <w:rPr>
+          <w:rFonts w:ascii="Times New Roman" w:hAnsi="Times New Roman" w:cs="Times New Roman"/>
+          <w:sz w:val="24"/>
+          <w:szCs w:val="24"/>
+          <w:lang w:eastAsia="en-US"/>
+        </w:rPr>
+        <w:t>Codemirror adalah</w:t>
+      </w:r>
+      <w:r>
+        <w:rPr>
+          <w:rFonts w:ascii="Times New Roman" w:hAnsi="Times New Roman" w:cs="Times New Roman"/>
+          <w:sz w:val="24"/>
+          <w:szCs w:val="24"/>
+          <w:lang w:eastAsia="en-US"/>
+        </w:rPr>
+        <w:t xml:space="preserve"> </w:t>
+      </w:r>
+      <w:r>
+        <w:rPr>
+          <w:rFonts w:ascii="Times New Roman" w:hAnsi="Times New Roman" w:cs="Times New Roman"/>
+          <w:sz w:val="24"/>
+          <w:szCs w:val="24"/>
+          <w:lang w:eastAsia="en-US"/>
+        </w:rPr>
+        <w:t xml:space="preserve">teks </w:t>
+      </w:r>
+      <w:r>
+        <w:rPr>
+          <w:rFonts w:ascii="Times New Roman" w:hAnsi="Times New Roman" w:cs="Times New Roman"/>
+          <w:i/>
+          <w:sz w:val="24"/>
+          <w:szCs w:val="24"/>
+          <w:lang w:eastAsia="en-US"/>
+        </w:rPr>
+        <w:t>editor</w:t>
+      </w:r>
+      <w:r>
+        <w:rPr>
+          <w:rFonts w:ascii="Times New Roman" w:hAnsi="Times New Roman" w:cs="Times New Roman"/>
+          <w:sz w:val="24"/>
+          <w:szCs w:val="24"/>
+          <w:lang w:eastAsia="en-US"/>
+        </w:rPr>
+        <w:t xml:space="preserve"> serbaguna yang diimplementasikan dalam bahasa Javascript. Diperuntukkan untuk mengedit </w:t>
+      </w:r>
+      <w:r>
+        <w:rPr>
+          <w:rFonts w:ascii="Times New Roman" w:hAnsi="Times New Roman" w:cs="Times New Roman"/>
+          <w:i/>
+          <w:sz w:val="24"/>
+          <w:szCs w:val="24"/>
+          <w:lang w:eastAsia="en-US"/>
+        </w:rPr>
+        <w:t>code</w:t>
+      </w:r>
+      <w:r>
+        <w:rPr>
+          <w:rFonts w:ascii="Times New Roman" w:hAnsi="Times New Roman" w:cs="Times New Roman"/>
+          <w:sz w:val="24"/>
+          <w:szCs w:val="24"/>
+          <w:lang w:eastAsia="en-US"/>
+        </w:rPr>
+        <w:t>, dan dilengkapi dengan sejumlah</w:t>
+      </w:r>
+      <w:r>
+        <w:rPr>
+          <w:rFonts w:ascii="Times New Roman" w:hAnsi="Times New Roman" w:cs="Times New Roman"/>
+          <w:sz w:val="24"/>
+          <w:szCs w:val="24"/>
+          <w:lang w:eastAsia="en-US"/>
+        </w:rPr>
+        <w:t xml:space="preserve"> </w:t>
+      </w:r>
+      <w:r>
+        <w:rPr>
+          <w:rFonts w:ascii="Times New Roman" w:hAnsi="Times New Roman" w:cs="Times New Roman"/>
+          <w:i/>
+          <w:sz w:val="24"/>
+          <w:szCs w:val="24"/>
+          <w:lang w:eastAsia="en-US"/>
+        </w:rPr>
+        <w:t>mode</w:t>
+      </w:r>
+      <w:r>
+        <w:rPr>
+          <w:rFonts w:ascii="Times New Roman" w:hAnsi="Times New Roman" w:cs="Times New Roman"/>
+          <w:sz w:val="24"/>
+          <w:szCs w:val="24"/>
+          <w:lang w:eastAsia="en-US"/>
+        </w:rPr>
+        <w:t xml:space="preserve"> bahasa dan fitur tambahan yang mengimplementasikan fungsi pengeditan yang canggih</w:t>
+      </w:r>
+      <w:r>
+        <w:rPr>
+          <w:rFonts w:ascii="Times New Roman" w:hAnsi="Times New Roman" w:cs="Times New Roman"/>
+          <w:sz w:val="24"/>
+          <w:szCs w:val="24"/>
+          <w:lang w:eastAsia="en-US"/>
+        </w:rPr>
+        <w:t xml:space="preserve">. Codemirror merupakan </w:t>
+      </w:r>
+      <w:r>
+        <w:rPr>
+          <w:rFonts w:ascii="Times New Roman" w:hAnsi="Times New Roman" w:cs="Times New Roman"/>
+          <w:sz w:val="24"/>
+          <w:szCs w:val="24"/>
+          <w:lang w:eastAsia="en-US"/>
+        </w:rPr>
+        <w:t xml:space="preserve">komponen </w:t>
+      </w:r>
+      <w:r>
+        <w:rPr>
+          <w:rFonts w:ascii="Times New Roman" w:hAnsi="Times New Roman" w:cs="Times New Roman"/>
+          <w:i/>
+          <w:sz w:val="24"/>
+          <w:szCs w:val="24"/>
+          <w:lang w:eastAsia="en-US"/>
+        </w:rPr>
+        <w:t>code editor</w:t>
+      </w:r>
+      <w:r>
+        <w:rPr>
+          <w:rFonts w:ascii="Times New Roman" w:hAnsi="Times New Roman" w:cs="Times New Roman"/>
+          <w:sz w:val="24"/>
+          <w:szCs w:val="24"/>
+          <w:lang w:eastAsia="en-US"/>
+        </w:rPr>
+        <w:t xml:space="preserve"> yang disematkan pada halaman </w:t>
+      </w:r>
+      <w:r>
+        <w:rPr>
+          <w:rFonts w:ascii="Times New Roman" w:hAnsi="Times New Roman" w:cs="Times New Roman"/>
+          <w:i/>
+          <w:sz w:val="24"/>
+          <w:szCs w:val="24"/>
+          <w:lang w:eastAsia="en-US"/>
+        </w:rPr>
+        <w:t>web</w:t>
+      </w:r>
+      <w:r>
+        <w:rPr>
+          <w:rFonts w:ascii="Times New Roman" w:hAnsi="Times New Roman" w:cs="Times New Roman"/>
+          <w:sz w:val="24"/>
+          <w:szCs w:val="24"/>
+          <w:lang w:eastAsia="en-US"/>
+        </w:rPr>
+        <w:t>.</w:t>
+      </w:r>
+    </w:p>
+    <w:p>
+      <w:pPr>
         <w:pStyle w:val="Style2"/>
         <w:rPr>
+          <w:lang w:eastAsia="en-US"/>
+        </w:rPr>
+      </w:pPr>
+    </w:p>
+    <w:p>
+      <w:pPr>
+        <w:pStyle w:val="Style2"/>
+        <w:spacing w:line="360" w:lineRule="auto"/>
+        <w:rPr>
+          <w:rFonts w:cs="Times New Roman"/>
+          <w:szCs w:val="24"/>
+          <w:lang w:eastAsia="en-US"/>
+        </w:rPr>
+      </w:pPr>
+      <w:r>
+        <w:rPr>
+          <w:lang w:eastAsia="en-US"/>
+        </w:rPr>
+        <w:t>2.9</w:t>
+      </w:r>
+      <w:r>
+        <w:rPr>
+          <w:lang w:eastAsia="en-US"/>
+        </w:rPr>
+        <w:tab/>
+      </w:r>
+      <w:r>
+        <w:rPr>
+          <w:rFonts w:cs="Times New Roman"/>
+          <w:szCs w:val="24"/>
+          <w:lang w:eastAsia="en-US"/>
+        </w:rPr>
+        <w:t>Database</w:t>
+      </w:r>
+    </w:p>
+    <w:p>
+      <w:pPr>
+        <w:pStyle w:val="Style3"/>
+        <w:spacing w:line="360" w:lineRule="auto"/>
+        <w:rPr>
+          <w:rFonts w:cs="Times New Roman"/>
+          <w:szCs w:val="24"/>
+          <w:lang w:eastAsia="en-US"/>
+        </w:rPr>
+      </w:pPr>
+      <w:r>
+        <w:rPr>
+          <w:rFonts w:cs="Times New Roman"/>
+          <w:szCs w:val="24"/>
+          <w:lang w:eastAsia="en-US"/>
+        </w:rPr>
+        <w:t>2.9.1</w:t>
+      </w:r>
+      <w:r>
+        <w:rPr>
+          <w:rFonts w:cs="Times New Roman"/>
+          <w:szCs w:val="24"/>
+          <w:lang w:eastAsia="en-US"/>
+        </w:rPr>
+        <w:tab/>
+        <w:t>Pengertian Database</w:t>
+      </w:r>
+    </w:p>
+    <w:p>
+      <w:pPr>
+        <w:spacing w:line="360" w:lineRule="auto"/>
+        <w:ind w:firstLine="720"/>
+        <w:jc w:val="both"/>
+        <w:rPr>
+          <w:rFonts w:ascii="Times New Roman" w:hAnsi="Times New Roman" w:cs="Times New Roman"/>
+          <w:sz w:val="24"/>
+          <w:szCs w:val="24"/>
+          <w:lang w:eastAsia="en-US"/>
+        </w:rPr>
+      </w:pPr>
+      <w:r>
+        <w:rPr>
+          <w:rFonts w:ascii="Times New Roman" w:hAnsi="Times New Roman" w:cs="Times New Roman"/>
+          <w:sz w:val="24"/>
+          <w:szCs w:val="24"/>
+          <w:lang w:eastAsia="en-US"/>
+        </w:rPr>
+        <w:t xml:space="preserve">Menurut </w:t>
+      </w:r>
+      <w:r>
+        <w:rPr>
+          <w:rFonts w:ascii="Times New Roman" w:hAnsi="Times New Roman" w:cs="Times New Roman"/>
+          <w:sz w:val="24"/>
+          <w:szCs w:val="24"/>
+          <w:lang w:eastAsia="en-US"/>
+        </w:rPr>
+        <w:t>C.J. Date</w:t>
+      </w:r>
+      <w:r>
+        <w:rPr>
+          <w:rFonts w:ascii="Times New Roman" w:hAnsi="Times New Roman" w:cs="Times New Roman"/>
+          <w:sz w:val="24"/>
+          <w:szCs w:val="24"/>
+          <w:lang w:eastAsia="en-US"/>
+        </w:rPr>
+        <w:t xml:space="preserve">, </w:t>
+      </w:r>
+      <w:r>
+        <w:rPr>
+          <w:rFonts w:ascii="Times New Roman" w:hAnsi="Times New Roman" w:cs="Times New Roman"/>
+          <w:i/>
+          <w:sz w:val="24"/>
+          <w:szCs w:val="24"/>
+          <w:lang w:eastAsia="en-US"/>
+        </w:rPr>
+        <w:t>d</w:t>
+      </w:r>
+      <w:r>
+        <w:rPr>
+          <w:rFonts w:ascii="Times New Roman" w:hAnsi="Times New Roman" w:cs="Times New Roman"/>
+          <w:i/>
+          <w:sz w:val="24"/>
+          <w:szCs w:val="24"/>
+          <w:lang w:eastAsia="en-US"/>
+        </w:rPr>
+        <w:t>atabase</w:t>
+      </w:r>
+      <w:r>
+        <w:rPr>
+          <w:rFonts w:ascii="Times New Roman" w:hAnsi="Times New Roman" w:cs="Times New Roman"/>
+          <w:sz w:val="24"/>
+          <w:szCs w:val="24"/>
+          <w:lang w:eastAsia="en-US"/>
+        </w:rPr>
+        <w:t xml:space="preserve"> merupakan koleksi data operasional yang sengaja disimpan dan juga dipakai oleh sistem aplikasi dari suatu organisasi. Terdapat 3 jenis data yang disimpan dalam </w:t>
+      </w:r>
+      <w:r>
+        <w:rPr>
+          <w:rFonts w:ascii="Times New Roman" w:hAnsi="Times New Roman" w:cs="Times New Roman"/>
+          <w:i/>
+          <w:sz w:val="24"/>
+          <w:szCs w:val="24"/>
+          <w:lang w:eastAsia="en-US"/>
+        </w:rPr>
+        <w:t>database</w:t>
+      </w:r>
+      <w:r>
+        <w:rPr>
+          <w:rFonts w:ascii="Times New Roman" w:hAnsi="Times New Roman" w:cs="Times New Roman"/>
+          <w:sz w:val="24"/>
+          <w:szCs w:val="24"/>
+          <w:lang w:eastAsia="en-US"/>
+        </w:rPr>
+        <w:t xml:space="preserve"> yaitu data </w:t>
+      </w:r>
+      <w:r>
+        <w:rPr>
+          <w:rFonts w:ascii="Times New Roman" w:hAnsi="Times New Roman" w:cs="Times New Roman"/>
+          <w:i/>
+          <w:sz w:val="24"/>
+          <w:szCs w:val="24"/>
+          <w:lang w:eastAsia="en-US"/>
+        </w:rPr>
+        <w:t>input</w:t>
+      </w:r>
+      <w:r>
+        <w:rPr>
+          <w:rFonts w:ascii="Times New Roman" w:hAnsi="Times New Roman" w:cs="Times New Roman"/>
+          <w:sz w:val="24"/>
+          <w:szCs w:val="24"/>
+          <w:lang w:eastAsia="en-US"/>
+        </w:rPr>
+        <w:t xml:space="preserve">, </w:t>
+      </w:r>
+      <w:r>
+        <w:rPr>
+          <w:rFonts w:ascii="Times New Roman" w:hAnsi="Times New Roman" w:cs="Times New Roman"/>
+          <w:i/>
+          <w:sz w:val="24"/>
+          <w:szCs w:val="24"/>
+          <w:lang w:eastAsia="en-US"/>
+        </w:rPr>
+        <w:t>output</w:t>
+      </w:r>
+      <w:r>
+        <w:rPr>
+          <w:rFonts w:ascii="Times New Roman" w:hAnsi="Times New Roman" w:cs="Times New Roman"/>
+          <w:sz w:val="24"/>
+          <w:szCs w:val="24"/>
+          <w:lang w:eastAsia="en-US"/>
+        </w:rPr>
+        <w:t xml:space="preserve"> dan o</w:t>
+      </w:r>
+      <w:r>
+        <w:rPr>
+          <w:rFonts w:ascii="Times New Roman" w:hAnsi="Times New Roman" w:cs="Times New Roman"/>
+          <w:sz w:val="24"/>
+          <w:szCs w:val="24"/>
+          <w:lang w:eastAsia="en-US"/>
+        </w:rPr>
+        <w:t>perasional. </w:t>
+      </w:r>
+    </w:p>
+    <w:p>
+      <w:pPr>
+        <w:pStyle w:val="ListParagraph"/>
+        <w:numPr>
+          <w:ilvl w:val="0"/>
+          <w:numId w:val="34"/>
+        </w:numPr>
+        <w:spacing w:line="360" w:lineRule="auto"/>
+        <w:jc w:val="both"/>
+        <w:rPr>
+          <w:rFonts w:ascii="Times New Roman" w:hAnsi="Times New Roman" w:cs="Times New Roman"/>
+          <w:sz w:val="24"/>
+          <w:szCs w:val="24"/>
+        </w:rPr>
+      </w:pPr>
+      <w:r>
+        <w:rPr>
+          <w:rFonts w:ascii="Times New Roman" w:hAnsi="Times New Roman" w:cs="Times New Roman"/>
+          <w:sz w:val="24"/>
+          <w:szCs w:val="24"/>
+        </w:rPr>
+        <w:t xml:space="preserve">Data </w:t>
+      </w:r>
+      <w:r>
+        <w:rPr>
+          <w:rFonts w:ascii="Times New Roman" w:hAnsi="Times New Roman" w:cs="Times New Roman"/>
+          <w:i/>
+          <w:sz w:val="24"/>
+          <w:szCs w:val="24"/>
+        </w:rPr>
+        <w:t>input</w:t>
+      </w:r>
+      <w:r>
+        <w:rPr>
+          <w:rFonts w:ascii="Times New Roman" w:hAnsi="Times New Roman" w:cs="Times New Roman"/>
+          <w:sz w:val="24"/>
+          <w:szCs w:val="24"/>
+        </w:rPr>
+        <w:t xml:space="preserve"> yakni data yang masuk dari luar sistem</w:t>
+      </w:r>
+      <w:r>
+        <w:rPr>
+          <w:rFonts w:ascii="Times New Roman" w:hAnsi="Times New Roman" w:cs="Times New Roman"/>
+          <w:sz w:val="24"/>
+          <w:szCs w:val="24"/>
+        </w:rPr>
+        <w:t>.</w:t>
+      </w:r>
+    </w:p>
+    <w:p>
+      <w:pPr>
+        <w:pStyle w:val="ListParagraph"/>
+        <w:numPr>
+          <w:ilvl w:val="0"/>
+          <w:numId w:val="34"/>
+        </w:numPr>
+        <w:spacing w:line="360" w:lineRule="auto"/>
+        <w:jc w:val="both"/>
+        <w:rPr>
+          <w:rFonts w:ascii="Times New Roman" w:hAnsi="Times New Roman" w:cs="Times New Roman"/>
+          <w:sz w:val="24"/>
+          <w:szCs w:val="24"/>
+        </w:rPr>
+      </w:pPr>
+      <w:r>
+        <w:rPr>
+          <w:rFonts w:ascii="Times New Roman" w:hAnsi="Times New Roman" w:cs="Times New Roman"/>
+          <w:sz w:val="24"/>
+          <w:szCs w:val="24"/>
+        </w:rPr>
+        <w:t xml:space="preserve">Data </w:t>
+      </w:r>
+      <w:r>
+        <w:rPr>
+          <w:rFonts w:ascii="Times New Roman" w:hAnsi="Times New Roman" w:cs="Times New Roman"/>
+          <w:i/>
+          <w:sz w:val="24"/>
+          <w:szCs w:val="24"/>
+        </w:rPr>
+        <w:t>output</w:t>
+      </w:r>
+      <w:r>
+        <w:rPr>
+          <w:rFonts w:ascii="Times New Roman" w:hAnsi="Times New Roman" w:cs="Times New Roman"/>
+          <w:sz w:val="24"/>
+          <w:szCs w:val="24"/>
+        </w:rPr>
+        <w:t xml:space="preserve"> yakni data yang dihasilkan oleh sistem</w:t>
+      </w:r>
+      <w:r>
+        <w:rPr>
+          <w:rFonts w:ascii="Times New Roman" w:hAnsi="Times New Roman" w:cs="Times New Roman"/>
+          <w:sz w:val="24"/>
+          <w:szCs w:val="24"/>
+        </w:rPr>
+        <w:t>.</w:t>
+      </w:r>
+    </w:p>
+    <w:p>
+      <w:pPr>
+        <w:pStyle w:val="ListParagraph"/>
+        <w:numPr>
+          <w:ilvl w:val="0"/>
+          <w:numId w:val="34"/>
+        </w:numPr>
+        <w:spacing w:line="360" w:lineRule="auto"/>
+        <w:jc w:val="both"/>
+        <w:rPr>
+          <w:rFonts w:ascii="Times New Roman" w:hAnsi="Times New Roman" w:cs="Times New Roman"/>
+          <w:sz w:val="24"/>
+          <w:szCs w:val="24"/>
+        </w:rPr>
+      </w:pPr>
+      <w:r>
+        <w:rPr>
+          <w:rFonts w:ascii="Times New Roman" w:hAnsi="Times New Roman" w:cs="Times New Roman"/>
+          <w:sz w:val="24"/>
+          <w:szCs w:val="24"/>
+        </w:rPr>
+        <w:t>Data operasional yakni data yang tersimpan pada sistem</w:t>
+      </w:r>
+      <w:r>
+        <w:rPr>
+          <w:rFonts w:ascii="Times New Roman" w:hAnsi="Times New Roman" w:cs="Times New Roman"/>
+          <w:sz w:val="24"/>
+          <w:szCs w:val="24"/>
+        </w:rPr>
+        <w:t>.</w:t>
+      </w:r>
+    </w:p>
+    <w:p>
+      <w:pPr>
+        <w:spacing w:line="360" w:lineRule="auto"/>
+        <w:ind w:firstLine="720"/>
+        <w:jc w:val="both"/>
+        <w:rPr>
+          <w:rFonts w:ascii="Times New Roman" w:hAnsi="Times New Roman" w:cs="Times New Roman"/>
+          <w:sz w:val="24"/>
+          <w:szCs w:val="24"/>
+          <w:lang w:eastAsia="en-US"/>
+        </w:rPr>
+      </w:pPr>
+      <w:r>
+        <w:rPr>
+          <w:rFonts w:ascii="Times New Roman" w:hAnsi="Times New Roman" w:cs="Times New Roman"/>
+          <w:sz w:val="24"/>
+          <w:szCs w:val="24"/>
+          <w:lang w:eastAsia="en-US"/>
+        </w:rPr>
+        <w:t>Menurut Anhar (2010:45), database atau basis data adalah sekumpulan tabel-tabel yang berisi data dan merupakan kumpulan dari field atau kolom. Struktur file yang menyusun sebuah database adalah Data Record dan Field.</w:t>
+      </w:r>
+    </w:p>
+    <w:p>
+      <w:pPr>
+        <w:pStyle w:val="Style3"/>
+        <w:spacing w:line="360" w:lineRule="auto"/>
+        <w:rPr>
+          <w:rFonts w:cs="Times New Roman"/>
+          <w:szCs w:val="24"/>
+          <w:lang w:val="en-US" w:eastAsia="en-US"/>
+        </w:rPr>
+      </w:pPr>
+      <w:r>
+        <w:rPr>
+          <w:rFonts w:cs="Times New Roman"/>
+          <w:szCs w:val="24"/>
+          <w:lang w:val="en-US" w:eastAsia="en-US"/>
+        </w:rPr>
+        <w:t>2.9.2</w:t>
+      </w:r>
+      <w:r>
+        <w:rPr>
+          <w:rFonts w:cs="Times New Roman"/>
+          <w:szCs w:val="24"/>
+          <w:lang w:val="en-US" w:eastAsia="en-US"/>
+        </w:rPr>
+        <w:tab/>
+        <w:t xml:space="preserve">Perintah </w:t>
+      </w:r>
+    </w:p>
+    <w:p>
+      <w:pPr>
+        <w:spacing w:line="360" w:lineRule="auto"/>
+        <w:rPr>
+          <w:rFonts w:ascii="Times New Roman" w:hAnsi="Times New Roman" w:cs="Times New Roman"/>
+          <w:sz w:val="24"/>
+          <w:szCs w:val="24"/>
+          <w:lang w:eastAsia="en-US"/>
+        </w:rPr>
+      </w:pPr>
+      <w:r>
+        <w:rPr>
+          <w:rFonts w:ascii="Times New Roman" w:hAnsi="Times New Roman" w:cs="Times New Roman"/>
+          <w:sz w:val="24"/>
+          <w:szCs w:val="24"/>
+          <w:lang w:eastAsia="en-US"/>
+        </w:rPr>
+        <w:tab/>
+        <w:t>Perintah dalam MySQL dibagi menjadi 3 bagian :</w:t>
+      </w:r>
+    </w:p>
+    <w:p>
+      <w:pPr>
+        <w:pStyle w:val="ListParagraph"/>
+        <w:numPr>
+          <w:ilvl w:val="0"/>
+          <w:numId w:val="35"/>
+        </w:numPr>
+        <w:spacing w:line="360" w:lineRule="auto"/>
+        <w:rPr>
+          <w:rFonts w:ascii="Times New Roman" w:hAnsi="Times New Roman" w:cs="Times New Roman"/>
+          <w:sz w:val="24"/>
+          <w:szCs w:val="24"/>
+        </w:rPr>
+      </w:pPr>
+      <w:r>
+        <w:rPr>
+          <w:rFonts w:ascii="Times New Roman" w:hAnsi="Times New Roman" w:cs="Times New Roman"/>
+          <w:sz w:val="24"/>
+          <w:szCs w:val="24"/>
+        </w:rPr>
+        <w:t>DDL (Data Definition Language)</w:t>
+      </w:r>
+      <w:r>
+        <w:rPr>
+          <w:rFonts w:ascii="Times New Roman" w:hAnsi="Times New Roman" w:cs="Times New Roman"/>
+          <w:sz w:val="24"/>
+          <w:szCs w:val="24"/>
+        </w:rPr>
+        <w:t xml:space="preserve">. </w:t>
+      </w:r>
+      <w:bookmarkStart w:id="0" w:name="_GoBack"/>
+      <w:bookmarkEnd w:id="0"/>
+    </w:p>
+    <w:p>
+      <w:pPr>
+        <w:pStyle w:val="Style3"/>
+        <w:spacing w:line="360" w:lineRule="auto"/>
+        <w:rPr>
+          <w:lang w:eastAsia="en-US"/>
+        </w:rPr>
+      </w:pPr>
+      <w:r>
+        <w:rPr>
+          <w:lang w:eastAsia="en-US"/>
+        </w:rPr>
+        <w:t>2.9</w:t>
+      </w:r>
+      <w:r>
+        <w:rPr>
+          <w:lang w:val="en-US" w:eastAsia="en-US"/>
+        </w:rPr>
+        <w:t>.3</w:t>
+      </w:r>
+      <w:r>
+        <w:rPr>
+          <w:lang w:eastAsia="en-US"/>
+        </w:rPr>
+        <w:tab/>
+        <w:t>MySQL</w:t>
+      </w:r>
+    </w:p>
+    <w:p>
+      <w:pPr>
+        <w:spacing w:line="360" w:lineRule="auto"/>
+        <w:jc w:val="both"/>
+        <w:rPr>
+          <w:rFonts w:ascii="Times New Roman" w:hAnsi="Times New Roman" w:cs="Times New Roman"/>
+          <w:lang w:eastAsia="en-US"/>
+        </w:rPr>
+      </w:pPr>
+      <w:r>
+        <w:rPr>
+          <w:lang w:eastAsia="en-US"/>
+        </w:rPr>
+        <w:tab/>
+      </w:r>
+      <w:r>
+        <w:rPr>
+          <w:rFonts w:ascii="Times New Roman" w:hAnsi="Times New Roman" w:cs="Times New Roman"/>
+          <w:sz w:val="24"/>
+          <w:lang w:eastAsia="en-US"/>
+        </w:rPr>
+        <w:t xml:space="preserve">Menurut Arief (2011d:152) “MySQL adalah salah satu jenis </w:t>
+      </w:r>
+      <w:r>
+        <w:rPr>
+          <w:rFonts w:ascii="Times New Roman" w:hAnsi="Times New Roman" w:cs="Times New Roman"/>
+          <w:i/>
+          <w:sz w:val="24"/>
+          <w:lang w:eastAsia="en-US"/>
+        </w:rPr>
+        <w:t>database server</w:t>
+      </w:r>
+      <w:r>
+        <w:rPr>
+          <w:rFonts w:ascii="Times New Roman" w:hAnsi="Times New Roman" w:cs="Times New Roman"/>
+          <w:sz w:val="24"/>
+          <w:lang w:eastAsia="en-US"/>
+        </w:rPr>
+        <w:t xml:space="preserve"> yang sangat terkenal dan banyak digunakan untuk membangun aplikasi web yang menggunakan database sebagai sumber dan pengolahan datanya”.</w:t>
+      </w:r>
+    </w:p>
+    <w:p>
+      <w:pPr>
+        <w:rPr>
+          <w:lang w:eastAsia="en-US"/>
+        </w:rPr>
+      </w:pPr>
+    </w:p>
+    <w:p>
+      <w:pPr>
+        <w:pStyle w:val="Style2"/>
+        <w:jc w:val="both"/>
+        <w:rPr>
+          <w:rFonts w:cs="Times New Roman"/>
+          <w:szCs w:val="24"/>
+          <w:lang w:eastAsia="en-US"/>
+        </w:rPr>
+      </w:pPr>
+      <w:r>
+        <w:rPr>
+          <w:rFonts w:cs="Times New Roman"/>
+          <w:szCs w:val="24"/>
+          <w:lang w:eastAsia="en-US"/>
+        </w:rPr>
+        <w:t>2.10</w:t>
+      </w:r>
+      <w:r>
+        <w:rPr>
+          <w:rFonts w:cs="Times New Roman"/>
+          <w:szCs w:val="24"/>
+          <w:lang w:eastAsia="en-US"/>
+        </w:rPr>
+        <w:tab/>
+        <w:t>Visual Studio Code</w:t>
+      </w:r>
+    </w:p>
+    <w:p>
+      <w:pPr>
+        <w:spacing w:line="360" w:lineRule="auto"/>
+        <w:jc w:val="both"/>
+        <w:rPr>
+          <w:rFonts w:ascii="Times New Roman" w:hAnsi="Times New Roman" w:cs="Times New Roman"/>
+          <w:sz w:val="24"/>
+          <w:szCs w:val="24"/>
+          <w:lang w:eastAsia="en-US"/>
+        </w:rPr>
+      </w:pPr>
+      <w:r>
+        <w:rPr>
+          <w:rFonts w:ascii="Times New Roman" w:hAnsi="Times New Roman" w:cs="Times New Roman"/>
+          <w:sz w:val="24"/>
+          <w:szCs w:val="24"/>
+          <w:lang w:eastAsia="en-US"/>
+        </w:rPr>
+        <w:tab/>
+        <w:t>VS</w:t>
+      </w:r>
+      <w:r>
+        <w:rPr>
+          <w:rFonts w:ascii="Times New Roman" w:hAnsi="Times New Roman" w:cs="Times New Roman"/>
+          <w:sz w:val="24"/>
+          <w:szCs w:val="24"/>
+          <w:lang w:eastAsia="en-US"/>
+        </w:rPr>
+        <w:t xml:space="preserve"> Code merupakan </w:t>
+      </w:r>
+      <w:r>
+        <w:rPr>
+          <w:rFonts w:ascii="Times New Roman" w:hAnsi="Times New Roman" w:cs="Times New Roman"/>
+          <w:i/>
+          <w:sz w:val="24"/>
+          <w:szCs w:val="24"/>
+          <w:lang w:eastAsia="en-US"/>
+        </w:rPr>
+        <w:t>text editor</w:t>
+      </w:r>
+      <w:r>
+        <w:rPr>
+          <w:rFonts w:ascii="Times New Roman" w:hAnsi="Times New Roman" w:cs="Times New Roman"/>
+          <w:sz w:val="24"/>
+          <w:szCs w:val="24"/>
+          <w:lang w:eastAsia="en-US"/>
+        </w:rPr>
+        <w:t xml:space="preserve"> buatan Micro</w:t>
+      </w:r>
+      <w:r>
+        <w:rPr>
+          <w:rFonts w:ascii="Times New Roman" w:hAnsi="Times New Roman" w:cs="Times New Roman"/>
+          <w:sz w:val="24"/>
+          <w:szCs w:val="24"/>
+          <w:lang w:eastAsia="en-US"/>
+        </w:rPr>
+        <w:t xml:space="preserve">soft. </w:t>
+      </w:r>
+      <w:r>
+        <w:rPr>
+          <w:rFonts w:ascii="Times New Roman" w:hAnsi="Times New Roman" w:cs="Times New Roman"/>
+          <w:i/>
+          <w:sz w:val="24"/>
+          <w:szCs w:val="24"/>
+          <w:lang w:eastAsia="en-US"/>
+        </w:rPr>
+        <w:t>Text editor</w:t>
+      </w:r>
+      <w:r>
+        <w:rPr>
+          <w:rFonts w:ascii="Times New Roman" w:hAnsi="Times New Roman" w:cs="Times New Roman"/>
+          <w:sz w:val="24"/>
+          <w:szCs w:val="24"/>
+          <w:lang w:eastAsia="en-US"/>
+        </w:rPr>
+        <w:t xml:space="preserve"> ini bersifat </w:t>
+      </w:r>
+      <w:r>
+        <w:rPr>
+          <w:rFonts w:ascii="Times New Roman" w:hAnsi="Times New Roman" w:cs="Times New Roman"/>
+          <w:i/>
+          <w:sz w:val="24"/>
+          <w:szCs w:val="24"/>
+          <w:lang w:eastAsia="en-US"/>
+        </w:rPr>
+        <w:t>open source</w:t>
+      </w:r>
+      <w:r>
+        <w:rPr>
+          <w:rFonts w:ascii="Times New Roman" w:hAnsi="Times New Roman" w:cs="Times New Roman"/>
+          <w:sz w:val="24"/>
+          <w:szCs w:val="24"/>
+          <w:lang w:eastAsia="en-US"/>
+        </w:rPr>
+        <w:t>, dengan kata lain dapat digunakan oleh siapapun dan gratis.</w:t>
+      </w:r>
+    </w:p>
+    <w:p>
+      <w:pPr>
+        <w:spacing w:line="360" w:lineRule="auto"/>
+        <w:jc w:val="both"/>
+        <w:rPr>
+          <w:rFonts w:ascii="Times New Roman" w:hAnsi="Times New Roman" w:cs="Times New Roman"/>
+          <w:sz w:val="24"/>
+          <w:szCs w:val="24"/>
+          <w:lang w:eastAsia="en-US"/>
+        </w:rPr>
+      </w:pPr>
+      <w:r>
+        <w:rPr>
+          <w:rFonts w:ascii="Times New Roman" w:hAnsi="Times New Roman" w:cs="Times New Roman"/>
+          <w:sz w:val="24"/>
+          <w:szCs w:val="24"/>
+          <w:lang w:eastAsia="en-US"/>
+        </w:rPr>
+        <w:lastRenderedPageBreak/>
+        <w:tab/>
+        <w:t xml:space="preserve">VS Code mempunyai fitur yang lengkap dalam penulisan code. Bila dirasa kurang memuaskan, fitur tambahan dapat dilakukan dengan mengunduh dan memasangkan pada menu Extension. </w:t>
+      </w:r>
+    </w:p>
+    <w:p>
+      <w:pPr>
+        <w:jc w:val="both"/>
+        <w:rPr>
+          <w:rFonts w:ascii="Times New Roman" w:hAnsi="Times New Roman" w:cs="Times New Roman"/>
+          <w:sz w:val="24"/>
+          <w:szCs w:val="24"/>
+          <w:lang w:eastAsia="en-US"/>
+        </w:rPr>
+      </w:pPr>
+    </w:p>
+    <w:p>
+      <w:pPr>
+        <w:pStyle w:val="Style2"/>
+        <w:spacing w:line="360" w:lineRule="auto"/>
+        <w:rPr>
+          <w:rFonts w:cs="Times New Roman"/>
+          <w:szCs w:val="24"/>
+          <w:lang w:eastAsia="en-US"/>
+        </w:rPr>
+      </w:pPr>
+      <w:r>
+        <w:rPr>
+          <w:rFonts w:cs="Times New Roman"/>
+          <w:szCs w:val="24"/>
+          <w:lang w:eastAsia="en-US"/>
+        </w:rPr>
+        <w:t>2.10</w:t>
+      </w:r>
+      <w:r>
+        <w:rPr>
+          <w:rFonts w:cs="Times New Roman"/>
+          <w:szCs w:val="24"/>
+          <w:lang w:eastAsia="en-US"/>
+        </w:rPr>
+        <w:tab/>
+      </w:r>
+      <w:r>
+        <w:rPr>
+          <w:rFonts w:cs="Times New Roman"/>
+          <w:szCs w:val="24"/>
+          <w:lang w:eastAsia="en-US"/>
+        </w:rPr>
+        <w:t>XAMPP</w:t>
+      </w:r>
+    </w:p>
+    <w:p>
+      <w:pPr>
+        <w:spacing w:line="360" w:lineRule="auto"/>
+        <w:rPr>
+          <w:rFonts w:ascii="Times New Roman" w:hAnsi="Times New Roman" w:cs="Times New Roman"/>
+          <w:sz w:val="24"/>
+          <w:szCs w:val="24"/>
+          <w:lang w:eastAsia="en-US"/>
+        </w:rPr>
+      </w:pPr>
+      <w:r>
+        <w:rPr>
+          <w:rFonts w:ascii="Times New Roman" w:hAnsi="Times New Roman" w:cs="Times New Roman"/>
+          <w:sz w:val="24"/>
+          <w:szCs w:val="24"/>
+          <w:lang w:eastAsia="en-US"/>
+        </w:rPr>
+        <w:tab/>
+        <w:t xml:space="preserve">XAMPP merupakan </w:t>
+      </w:r>
+      <w:r>
+        <w:rPr>
+          <w:rFonts w:ascii="Times New Roman" w:hAnsi="Times New Roman" w:cs="Times New Roman"/>
+          <w:i/>
+          <w:sz w:val="24"/>
+          <w:szCs w:val="24"/>
+          <w:lang w:eastAsia="en-US"/>
+        </w:rPr>
+        <w:t>software web server</w:t>
+      </w:r>
+      <w:r>
+        <w:rPr>
+          <w:rFonts w:ascii="Times New Roman" w:hAnsi="Times New Roman" w:cs="Times New Roman"/>
+          <w:sz w:val="24"/>
+          <w:szCs w:val="24"/>
+          <w:lang w:eastAsia="en-US"/>
+        </w:rPr>
+        <w:t xml:space="preserve"> yang bersifat </w:t>
+      </w:r>
+      <w:r>
+        <w:rPr>
+          <w:rFonts w:ascii="Times New Roman" w:hAnsi="Times New Roman" w:cs="Times New Roman"/>
+          <w:i/>
+          <w:sz w:val="24"/>
+          <w:szCs w:val="24"/>
+          <w:lang w:eastAsia="en-US"/>
+        </w:rPr>
+        <w:t>open-source</w:t>
+      </w:r>
+      <w:r>
+        <w:rPr>
+          <w:rFonts w:ascii="Times New Roman" w:hAnsi="Times New Roman" w:cs="Times New Roman"/>
+          <w:sz w:val="24"/>
+          <w:szCs w:val="24"/>
+          <w:lang w:eastAsia="en-US"/>
+        </w:rPr>
+        <w:t xml:space="preserve">. Kegunaan XAMPP yaitu menjalankan </w:t>
+      </w:r>
+      <w:r>
+        <w:rPr>
+          <w:rFonts w:ascii="Times New Roman" w:hAnsi="Times New Roman" w:cs="Times New Roman"/>
+          <w:i/>
+          <w:sz w:val="24"/>
+          <w:szCs w:val="24"/>
+          <w:lang w:eastAsia="en-US"/>
+        </w:rPr>
+        <w:t>web server</w:t>
+      </w:r>
+      <w:r>
+        <w:rPr>
+          <w:rFonts w:ascii="Times New Roman" w:hAnsi="Times New Roman" w:cs="Times New Roman"/>
+          <w:sz w:val="24"/>
+          <w:szCs w:val="24"/>
+          <w:lang w:eastAsia="en-US"/>
+        </w:rPr>
+        <w:t xml:space="preserve"> itu sendiri </w:t>
+      </w:r>
+      <w:r>
+        <w:rPr>
+          <w:rFonts w:ascii="Times New Roman" w:hAnsi="Times New Roman" w:cs="Times New Roman"/>
+          <w:sz w:val="24"/>
+          <w:szCs w:val="24"/>
+          <w:lang w:eastAsia="en-US"/>
+        </w:rPr>
+        <w:t xml:space="preserve">secara </w:t>
+      </w:r>
+      <w:r>
+        <w:rPr>
+          <w:rFonts w:ascii="Times New Roman" w:hAnsi="Times New Roman" w:cs="Times New Roman"/>
+          <w:i/>
+          <w:sz w:val="24"/>
+          <w:szCs w:val="24"/>
+          <w:lang w:eastAsia="en-US"/>
+        </w:rPr>
+        <w:t>local</w:t>
+      </w:r>
+      <w:r>
+        <w:rPr>
+          <w:rFonts w:ascii="Times New Roman" w:hAnsi="Times New Roman" w:cs="Times New Roman"/>
+          <w:sz w:val="24"/>
+          <w:szCs w:val="24"/>
+          <w:lang w:eastAsia="en-US"/>
+        </w:rPr>
+        <w:t xml:space="preserve"> dan </w:t>
+      </w:r>
+      <w:r>
+        <w:rPr>
+          <w:rFonts w:ascii="Times New Roman" w:hAnsi="Times New Roman" w:cs="Times New Roman"/>
+          <w:i/>
+          <w:sz w:val="24"/>
+          <w:szCs w:val="24"/>
+          <w:lang w:eastAsia="en-US"/>
+        </w:rPr>
+        <w:t>offline</w:t>
+      </w:r>
+      <w:r>
+        <w:rPr>
+          <w:rFonts w:ascii="Times New Roman" w:hAnsi="Times New Roman" w:cs="Times New Roman"/>
+          <w:sz w:val="24"/>
+          <w:szCs w:val="24"/>
+          <w:lang w:eastAsia="en-US"/>
+        </w:rPr>
+        <w:t>.</w:t>
+      </w:r>
+    </w:p>
+    <w:p>
+      <w:pPr>
+        <w:spacing w:line="360" w:lineRule="auto"/>
+        <w:rPr>
+          <w:rFonts w:ascii="Times New Roman" w:hAnsi="Times New Roman" w:cs="Times New Roman"/>
+          <w:sz w:val="24"/>
+          <w:szCs w:val="24"/>
+          <w:lang w:eastAsia="en-US"/>
+        </w:rPr>
+      </w:pPr>
+      <w:r>
+        <w:rPr>
+          <w:rFonts w:ascii="Times New Roman" w:hAnsi="Times New Roman" w:cs="Times New Roman"/>
+          <w:sz w:val="24"/>
+          <w:szCs w:val="24"/>
+          <w:lang w:eastAsia="en-US"/>
+        </w:rPr>
+        <w:tab/>
+        <w:t>Fungsi yang ada pada XAMPP, ialah:</w:t>
+      </w:r>
+    </w:p>
+    <w:p>
+      <w:pPr>
+        <w:pStyle w:val="ListParagraph"/>
+        <w:numPr>
+          <w:ilvl w:val="0"/>
+          <w:numId w:val="32"/>
+        </w:numPr>
+        <w:spacing w:line="360" w:lineRule="auto"/>
+        <w:rPr>
+          <w:rFonts w:ascii="Times New Roman" w:hAnsi="Times New Roman" w:cs="Times New Roman"/>
+          <w:sz w:val="24"/>
+          <w:szCs w:val="24"/>
+        </w:rPr>
+      </w:pPr>
+      <w:r>
+        <w:rPr>
+          <w:rFonts w:ascii="Times New Roman" w:hAnsi="Times New Roman" w:cs="Times New Roman"/>
+          <w:sz w:val="24"/>
+          <w:szCs w:val="24"/>
+        </w:rPr>
+        <w:t xml:space="preserve">Memiliki </w:t>
+      </w:r>
+      <w:r>
+        <w:rPr>
+          <w:rFonts w:ascii="Times New Roman" w:hAnsi="Times New Roman" w:cs="Times New Roman"/>
+          <w:sz w:val="24"/>
+          <w:szCs w:val="24"/>
+        </w:rPr>
+        <w:t>penerjemah bahasa pemrograman</w:t>
+      </w:r>
+      <w:r>
+        <w:rPr>
+          <w:rFonts w:ascii="Times New Roman" w:hAnsi="Times New Roman" w:cs="Times New Roman"/>
+          <w:sz w:val="24"/>
+          <w:szCs w:val="24"/>
+        </w:rPr>
+        <w:t xml:space="preserve"> yaitu PHP dan Perl </w:t>
+      </w:r>
+    </w:p>
+    <w:p>
+      <w:pPr>
+        <w:pStyle w:val="ListParagraph"/>
+        <w:numPr>
+          <w:ilvl w:val="0"/>
+          <w:numId w:val="32"/>
+        </w:numPr>
+        <w:spacing w:line="360" w:lineRule="auto"/>
+        <w:rPr>
+          <w:rFonts w:ascii="Times New Roman" w:hAnsi="Times New Roman" w:cs="Times New Roman"/>
+          <w:sz w:val="24"/>
+          <w:szCs w:val="24"/>
+        </w:rPr>
+      </w:pPr>
+      <w:r>
+        <w:rPr>
+          <w:rFonts w:ascii="Times New Roman" w:hAnsi="Times New Roman" w:cs="Times New Roman"/>
+          <w:sz w:val="24"/>
+          <w:szCs w:val="24"/>
+        </w:rPr>
+        <w:t xml:space="preserve">Memiliki </w:t>
+      </w:r>
+      <w:r>
+        <w:rPr>
+          <w:rFonts w:ascii="Times New Roman" w:hAnsi="Times New Roman" w:cs="Times New Roman"/>
+          <w:i/>
+          <w:sz w:val="24"/>
+          <w:szCs w:val="24"/>
+        </w:rPr>
+        <w:t xml:space="preserve">database </w:t>
+      </w:r>
+      <w:r>
+        <w:rPr>
+          <w:rFonts w:ascii="Times New Roman" w:hAnsi="Times New Roman" w:cs="Times New Roman"/>
+          <w:sz w:val="24"/>
+          <w:szCs w:val="24"/>
+        </w:rPr>
+        <w:t>yaitu MySQL dan PHPMyAdmin</w:t>
+      </w:r>
+    </w:p>
+    <w:p>
+      <w:pPr>
+        <w:pStyle w:val="ListParagraph"/>
+        <w:numPr>
+          <w:ilvl w:val="0"/>
+          <w:numId w:val="32"/>
+        </w:numPr>
+        <w:spacing w:line="360" w:lineRule="auto"/>
+        <w:rPr>
+          <w:rFonts w:ascii="Times New Roman" w:hAnsi="Times New Roman" w:cs="Times New Roman"/>
+          <w:sz w:val="24"/>
+          <w:szCs w:val="24"/>
+        </w:rPr>
+      </w:pPr>
+      <w:r>
+        <w:rPr>
+          <w:rFonts w:ascii="Times New Roman" w:hAnsi="Times New Roman" w:cs="Times New Roman"/>
+          <w:sz w:val="24"/>
+          <w:szCs w:val="24"/>
+        </w:rPr>
+        <w:t>Fungsi tersedia lainnya yaitu Tomcat, Filezilla dan lain-lain</w:t>
+      </w:r>
+    </w:p>
+    <w:p>
+      <w:pPr>
+        <w:pStyle w:val="Style2"/>
+        <w:rPr>
+          <w:lang w:eastAsia="en-US"/>
+        </w:rPr>
+      </w:pPr>
+    </w:p>
+    <w:p>
+      <w:pPr>
+        <w:pStyle w:val="Style2"/>
+        <w:rPr>
           <w:lang w:val="id-ID" w:eastAsia="en-US"/>
         </w:rPr>
       </w:pPr>
@@ -6398,7 +8843,7 @@
         <w:rPr>
           <w:lang w:val="id-ID" w:eastAsia="en-US"/>
         </w:rPr>
-        <w:t>2.9</w:t>
+        <w:t>2.</w:t>
       </w:r>
       <w:r>
         <w:rPr>
@@ -6415,8 +8860,6 @@
           <w:lang w:val="id-ID" w:eastAsia="en-US"/>
         </w:rPr>
       </w:pPr>
-      <w:bookmarkStart w:id="0" w:name="_GoBack"/>
-      <w:bookmarkEnd w:id="0"/>
     </w:p>
     <w:sectPr>
       <w:pgSz w:w="12240" w:h="15840"/>
@@ -6544,6 +8987,232 @@
     </w:lvl>
   </w:abstractNum>
   <w:abstractNum w:abstractNumId="1" w15:restartNumberingAfterBreak="0">
+    <w:nsid w:val="05A07D62"/>
+    <w:multiLevelType w:val="hybridMultilevel"/>
+    <w:tmpl w:val="DC68284C"/>
+    <w:lvl w:ilvl="0" w:tplc="04090001">
+      <w:start w:val="1"/>
+      <w:numFmt w:val="bullet"/>
+      <w:lvlText w:val=""/>
+      <w:lvlJc w:val="left"/>
+      <w:pPr>
+        <w:ind w:left="1080" w:hanging="360"/>
+      </w:pPr>
+      <w:rPr>
+        <w:rFonts w:ascii="Symbol" w:hAnsi="Symbol" w:hint="default"/>
+      </w:rPr>
+    </w:lvl>
+    <w:lvl w:ilvl="1" w:tplc="04090003" w:tentative="1">
+      <w:start w:val="1"/>
+      <w:numFmt w:val="bullet"/>
+      <w:lvlText w:val="o"/>
+      <w:lvlJc w:val="left"/>
+      <w:pPr>
+        <w:ind w:left="1800" w:hanging="360"/>
+      </w:pPr>
+      <w:rPr>
+        <w:rFonts w:ascii="Courier New" w:hAnsi="Courier New" w:cs="Courier New" w:hint="default"/>
+      </w:rPr>
+    </w:lvl>
+    <w:lvl w:ilvl="2" w:tplc="04090005" w:tentative="1">
+      <w:start w:val="1"/>
+      <w:numFmt w:val="bullet"/>
+      <w:lvlText w:val=""/>
+      <w:lvlJc w:val="left"/>
+      <w:pPr>
+        <w:ind w:left="2520" w:hanging="360"/>
+      </w:pPr>
+      <w:rPr>
+        <w:rFonts w:ascii="Wingdings" w:hAnsi="Wingdings" w:hint="default"/>
+      </w:rPr>
+    </w:lvl>
+    <w:lvl w:ilvl="3" w:tplc="04090001" w:tentative="1">
+      <w:start w:val="1"/>
+      <w:numFmt w:val="bullet"/>
+      <w:lvlText w:val=""/>
+      <w:lvlJc w:val="left"/>
+      <w:pPr>
+        <w:ind w:left="3240" w:hanging="360"/>
+      </w:pPr>
+      <w:rPr>
+        <w:rFonts w:ascii="Symbol" w:hAnsi="Symbol" w:hint="default"/>
+      </w:rPr>
+    </w:lvl>
+    <w:lvl w:ilvl="4" w:tplc="04090003" w:tentative="1">
+      <w:start w:val="1"/>
+      <w:numFmt w:val="bullet"/>
+      <w:lvlText w:val="o"/>
+      <w:lvlJc w:val="left"/>
+      <w:pPr>
+        <w:ind w:left="3960" w:hanging="360"/>
+      </w:pPr>
+      <w:rPr>
+        <w:rFonts w:ascii="Courier New" w:hAnsi="Courier New" w:cs="Courier New" w:hint="default"/>
+      </w:rPr>
+    </w:lvl>
+    <w:lvl w:ilvl="5" w:tplc="04090005" w:tentative="1">
+      <w:start w:val="1"/>
+      <w:numFmt w:val="bullet"/>
+      <w:lvlText w:val=""/>
+      <w:lvlJc w:val="left"/>
+      <w:pPr>
+        <w:ind w:left="4680" w:hanging="360"/>
+      </w:pPr>
+      <w:rPr>
+        <w:rFonts w:ascii="Wingdings" w:hAnsi="Wingdings" w:hint="default"/>
+      </w:rPr>
+    </w:lvl>
+    <w:lvl w:ilvl="6" w:tplc="04090001" w:tentative="1">
+      <w:start w:val="1"/>
+      <w:numFmt w:val="bullet"/>
+      <w:lvlText w:val=""/>
+      <w:lvlJc w:val="left"/>
+      <w:pPr>
+        <w:ind w:left="5400" w:hanging="360"/>
+      </w:pPr>
+      <w:rPr>
+        <w:rFonts w:ascii="Symbol" w:hAnsi="Symbol" w:hint="default"/>
+      </w:rPr>
+    </w:lvl>
+    <w:lvl w:ilvl="7" w:tplc="04090003" w:tentative="1">
+      <w:start w:val="1"/>
+      <w:numFmt w:val="bullet"/>
+      <w:lvlText w:val="o"/>
+      <w:lvlJc w:val="left"/>
+      <w:pPr>
+        <w:ind w:left="6120" w:hanging="360"/>
+      </w:pPr>
+      <w:rPr>
+        <w:rFonts w:ascii="Courier New" w:hAnsi="Courier New" w:cs="Courier New" w:hint="default"/>
+      </w:rPr>
+    </w:lvl>
+    <w:lvl w:ilvl="8" w:tplc="04090005" w:tentative="1">
+      <w:start w:val="1"/>
+      <w:numFmt w:val="bullet"/>
+      <w:lvlText w:val=""/>
+      <w:lvlJc w:val="left"/>
+      <w:pPr>
+        <w:ind w:left="6840" w:hanging="360"/>
+      </w:pPr>
+      <w:rPr>
+        <w:rFonts w:ascii="Wingdings" w:hAnsi="Wingdings" w:hint="default"/>
+      </w:rPr>
+    </w:lvl>
+  </w:abstractNum>
+  <w:abstractNum w:abstractNumId="2" w15:restartNumberingAfterBreak="0">
+    <w:nsid w:val="09A4065A"/>
+    <w:multiLevelType w:val="hybridMultilevel"/>
+    <w:tmpl w:val="959E4C92"/>
+    <w:lvl w:ilvl="0" w:tplc="04090001">
+      <w:start w:val="1"/>
+      <w:numFmt w:val="bullet"/>
+      <w:lvlText w:val=""/>
+      <w:lvlJc w:val="left"/>
+      <w:pPr>
+        <w:ind w:left="1440" w:hanging="360"/>
+      </w:pPr>
+      <w:rPr>
+        <w:rFonts w:ascii="Symbol" w:hAnsi="Symbol" w:hint="default"/>
+      </w:rPr>
+    </w:lvl>
+    <w:lvl w:ilvl="1" w:tplc="04090003" w:tentative="1">
+      <w:start w:val="1"/>
+      <w:numFmt w:val="bullet"/>
+      <w:lvlText w:val="o"/>
+      <w:lvlJc w:val="left"/>
+      <w:pPr>
+        <w:ind w:left="2160" w:hanging="360"/>
+      </w:pPr>
+      <w:rPr>
+        <w:rFonts w:ascii="Courier New" w:hAnsi="Courier New" w:cs="Courier New" w:hint="default"/>
+      </w:rPr>
+    </w:lvl>
+    <w:lvl w:ilvl="2" w:tplc="04090005" w:tentative="1">
+      <w:start w:val="1"/>
+      <w:numFmt w:val="bullet"/>
+      <w:lvlText w:val=""/>
+      <w:lvlJc w:val="left"/>
+      <w:pPr>
+        <w:ind w:left="2880" w:hanging="360"/>
+      </w:pPr>
+      <w:rPr>
+        <w:rFonts w:ascii="Wingdings" w:hAnsi="Wingdings" w:hint="default"/>
+      </w:rPr>
+    </w:lvl>
+    <w:lvl w:ilvl="3" w:tplc="04090001" w:tentative="1">
+      <w:start w:val="1"/>
+      <w:numFmt w:val="bullet"/>
+      <w:lvlText w:val=""/>
+      <w:lvlJc w:val="left"/>
+      <w:pPr>
+        <w:ind w:left="3600" w:hanging="360"/>
+      </w:pPr>
+      <w:rPr>
+        <w:rFonts w:ascii="Symbol" w:hAnsi="Symbol" w:hint="default"/>
+      </w:rPr>
+    </w:lvl>
+    <w:lvl w:ilvl="4" w:tplc="04090003" w:tentative="1">
+      <w:start w:val="1"/>
+      <w:numFmt w:val="bullet"/>
+      <w:lvlText w:val="o"/>
+      <w:lvlJc w:val="left"/>
+      <w:pPr>
+        <w:ind w:left="4320" w:hanging="360"/>
+      </w:pPr>
+      <w:rPr>
+        <w:rFonts w:ascii="Courier New" w:hAnsi="Courier New" w:cs="Courier New" w:hint="default"/>
+      </w:rPr>
+    </w:lvl>
+    <w:lvl w:ilvl="5" w:tplc="04090005" w:tentative="1">
+      <w:start w:val="1"/>
+      <w:numFmt w:val="bullet"/>
+      <w:lvlText w:val=""/>
+      <w:lvlJc w:val="left"/>
+      <w:pPr>
+        <w:ind w:left="5040" w:hanging="360"/>
+      </w:pPr>
+      <w:rPr>
+        <w:rFonts w:ascii="Wingdings" w:hAnsi="Wingdings" w:hint="default"/>
+      </w:rPr>
+    </w:lvl>
+    <w:lvl w:ilvl="6" w:tplc="04090001" w:tentative="1">
+      <w:start w:val="1"/>
+      <w:numFmt w:val="bullet"/>
+      <w:lvlText w:val=""/>
+      <w:lvlJc w:val="left"/>
+      <w:pPr>
+        <w:ind w:left="5760" w:hanging="360"/>
+      </w:pPr>
+      <w:rPr>
+        <w:rFonts w:ascii="Symbol" w:hAnsi="Symbol" w:hint="default"/>
+      </w:rPr>
+    </w:lvl>
+    <w:lvl w:ilvl="7" w:tplc="04090003" w:tentative="1">
+      <w:start w:val="1"/>
+      <w:numFmt w:val="bullet"/>
+      <w:lvlText w:val="o"/>
+      <w:lvlJc w:val="left"/>
+      <w:pPr>
+        <w:ind w:left="6480" w:hanging="360"/>
+      </w:pPr>
+      <w:rPr>
+        <w:rFonts w:ascii="Courier New" w:hAnsi="Courier New" w:cs="Courier New" w:hint="default"/>
+      </w:rPr>
+    </w:lvl>
+    <w:lvl w:ilvl="8" w:tplc="04090005" w:tentative="1">
+      <w:start w:val="1"/>
+      <w:numFmt w:val="bullet"/>
+      <w:lvlText w:val=""/>
+      <w:lvlJc w:val="left"/>
+      <w:pPr>
+        <w:ind w:left="7200" w:hanging="360"/>
+      </w:pPr>
+      <w:rPr>
+        <w:rFonts w:ascii="Wingdings" w:hAnsi="Wingdings" w:hint="default"/>
+      </w:rPr>
+    </w:lvl>
+  </w:abstractNum>
+  <w:abstractNum w:abstractNumId="3" w15:restartNumberingAfterBreak="0">
     <w:nsid w:val="0AD70127"/>
     <w:multiLevelType w:val="multilevel"/>
     <w:tmpl w:val="E26843A4"/>
@@ -6656,7 +9325,7 @@
       </w:rPr>
     </w:lvl>
   </w:abstractNum>
-  <w:abstractNum w:abstractNumId="2" w15:restartNumberingAfterBreak="0">
+  <w:abstractNum w:abstractNumId="4" w15:restartNumberingAfterBreak="0">
     <w:nsid w:val="0E0515D4"/>
     <w:multiLevelType w:val="hybridMultilevel"/>
     <w:tmpl w:val="2B6E8614"/>
@@ -6748,7 +9417,7 @@
       </w:pPr>
     </w:lvl>
   </w:abstractNum>
-  <w:abstractNum w:abstractNumId="3" w15:restartNumberingAfterBreak="0">
+  <w:abstractNum w:abstractNumId="5" w15:restartNumberingAfterBreak="0">
     <w:nsid w:val="0F8B02DD"/>
     <w:multiLevelType w:val="hybridMultilevel"/>
     <w:tmpl w:val="33D4B930"/>
@@ -6861,7 +9530,7 @@
       </w:rPr>
     </w:lvl>
   </w:abstractNum>
-  <w:abstractNum w:abstractNumId="4" w15:restartNumberingAfterBreak="0">
+  <w:abstractNum w:abstractNumId="6" w15:restartNumberingAfterBreak="0">
     <w:nsid w:val="109F4D48"/>
     <w:multiLevelType w:val="hybridMultilevel"/>
     <w:tmpl w:val="37C84A58"/>
@@ -6974,7 +9643,120 @@
       </w:rPr>
     </w:lvl>
   </w:abstractNum>
-  <w:abstractNum w:abstractNumId="5" w15:restartNumberingAfterBreak="0">
+  <w:abstractNum w:abstractNumId="7" w15:restartNumberingAfterBreak="0">
+    <w:nsid w:val="18E82D35"/>
+    <w:multiLevelType w:val="hybridMultilevel"/>
+    <w:tmpl w:val="276A663C"/>
+    <w:lvl w:ilvl="0" w:tplc="04090001">
+      <w:start w:val="1"/>
+      <w:numFmt w:val="bullet"/>
+      <w:lvlText w:val=""/>
+      <w:lvlJc w:val="left"/>
+      <w:pPr>
+        <w:ind w:left="1080" w:hanging="360"/>
+      </w:pPr>
+      <w:rPr>
+        <w:rFonts w:ascii="Symbol" w:hAnsi="Symbol" w:hint="default"/>
+      </w:rPr>
+    </w:lvl>
+    <w:lvl w:ilvl="1" w:tplc="04090003" w:tentative="1">
+      <w:start w:val="1"/>
+      <w:numFmt w:val="bullet"/>
+      <w:lvlText w:val="o"/>
+      <w:lvlJc w:val="left"/>
+      <w:pPr>
+        <w:ind w:left="1800" w:hanging="360"/>
+      </w:pPr>
+      <w:rPr>
+        <w:rFonts w:ascii="Courier New" w:hAnsi="Courier New" w:cs="Courier New" w:hint="default"/>
+      </w:rPr>
+    </w:lvl>
+    <w:lvl w:ilvl="2" w:tplc="04090005" w:tentative="1">
+      <w:start w:val="1"/>
+      <w:numFmt w:val="bullet"/>
+      <w:lvlText w:val=""/>
+      <w:lvlJc w:val="left"/>
+      <w:pPr>
+        <w:ind w:left="2520" w:hanging="360"/>
+      </w:pPr>
+      <w:rPr>
+        <w:rFonts w:ascii="Wingdings" w:hAnsi="Wingdings" w:hint="default"/>
+      </w:rPr>
+    </w:lvl>
+    <w:lvl w:ilvl="3" w:tplc="04090001" w:tentative="1">
+      <w:start w:val="1"/>
+      <w:numFmt w:val="bullet"/>
+      <w:lvlText w:val=""/>
+      <w:lvlJc w:val="left"/>
+      <w:pPr>
+        <w:ind w:left="3240" w:hanging="360"/>
+      </w:pPr>
+      <w:rPr>
+        <w:rFonts w:ascii="Symbol" w:hAnsi="Symbol" w:hint="default"/>
+      </w:rPr>
+    </w:lvl>
+    <w:lvl w:ilvl="4" w:tplc="04090003" w:tentative="1">
+      <w:start w:val="1"/>
+      <w:numFmt w:val="bullet"/>
+      <w:lvlText w:val="o"/>
+      <w:lvlJc w:val="left"/>
+      <w:pPr>
+        <w:ind w:left="3960" w:hanging="360"/>
+      </w:pPr>
+      <w:rPr>
+        <w:rFonts w:ascii="Courier New" w:hAnsi="Courier New" w:cs="Courier New" w:hint="default"/>
+      </w:rPr>
+    </w:lvl>
+    <w:lvl w:ilvl="5" w:tplc="04090005" w:tentative="1">
+      <w:start w:val="1"/>
+      <w:numFmt w:val="bullet"/>
+      <w:lvlText w:val=""/>
+      <w:lvlJc w:val="left"/>
+      <w:pPr>
+        <w:ind w:left="4680" w:hanging="360"/>
+      </w:pPr>
+      <w:rPr>
+        <w:rFonts w:ascii="Wingdings" w:hAnsi="Wingdings" w:hint="default"/>
+      </w:rPr>
+    </w:lvl>
+    <w:lvl w:ilvl="6" w:tplc="04090001" w:tentative="1">
+      <w:start w:val="1"/>
+      <w:numFmt w:val="bullet"/>
+      <w:lvlText w:val=""/>
+      <w:lvlJc w:val="left"/>
+      <w:pPr>
+        <w:ind w:left="5400" w:hanging="360"/>
+      </w:pPr>
+      <w:rPr>
+        <w:rFonts w:ascii="Symbol" w:hAnsi="Symbol" w:hint="default"/>
+      </w:rPr>
+    </w:lvl>
+    <w:lvl w:ilvl="7" w:tplc="04090003" w:tentative="1">
+      <w:start w:val="1"/>
+      <w:numFmt w:val="bullet"/>
+      <w:lvlText w:val="o"/>
+      <w:lvlJc w:val="left"/>
+      <w:pPr>
+        <w:ind w:left="6120" w:hanging="360"/>
+      </w:pPr>
+      <w:rPr>
+        <w:rFonts w:ascii="Courier New" w:hAnsi="Courier New" w:cs="Courier New" w:hint="default"/>
+      </w:rPr>
+    </w:lvl>
+    <w:lvl w:ilvl="8" w:tplc="04090005" w:tentative="1">
+      <w:start w:val="1"/>
+      <w:numFmt w:val="bullet"/>
+      <w:lvlText w:val=""/>
+      <w:lvlJc w:val="left"/>
+      <w:pPr>
+        <w:ind w:left="6840" w:hanging="360"/>
+      </w:pPr>
+      <w:rPr>
+        <w:rFonts w:ascii="Wingdings" w:hAnsi="Wingdings" w:hint="default"/>
+      </w:rPr>
+    </w:lvl>
+  </w:abstractNum>
+  <w:abstractNum w:abstractNumId="8" w15:restartNumberingAfterBreak="0">
     <w:nsid w:val="1D435281"/>
     <w:multiLevelType w:val="hybridMultilevel"/>
     <w:tmpl w:val="25AC9AF8"/>
@@ -7087,7 +9869,7 @@
       </w:rPr>
     </w:lvl>
   </w:abstractNum>
-  <w:abstractNum w:abstractNumId="6" w15:restartNumberingAfterBreak="0">
+  <w:abstractNum w:abstractNumId="9" w15:restartNumberingAfterBreak="0">
     <w:nsid w:val="22B82199"/>
     <w:multiLevelType w:val="hybridMultilevel"/>
     <w:tmpl w:val="245A09DE"/>
@@ -7173,7 +9955,7 @@
       </w:pPr>
     </w:lvl>
   </w:abstractNum>
-  <w:abstractNum w:abstractNumId="7" w15:restartNumberingAfterBreak="0">
+  <w:abstractNum w:abstractNumId="10" w15:restartNumberingAfterBreak="0">
     <w:nsid w:val="248F46CF"/>
     <w:multiLevelType w:val="multilevel"/>
     <w:tmpl w:val="57B886AE"/>
@@ -7322,7 +10104,7 @@
       </w:rPr>
     </w:lvl>
   </w:abstractNum>
-  <w:abstractNum w:abstractNumId="8" w15:restartNumberingAfterBreak="0">
+  <w:abstractNum w:abstractNumId="11" w15:restartNumberingAfterBreak="0">
     <w:nsid w:val="24CF59C3"/>
     <w:multiLevelType w:val="hybridMultilevel"/>
     <w:tmpl w:val="B3E03210"/>
@@ -7435,7 +10217,7 @@
       </w:rPr>
     </w:lvl>
   </w:abstractNum>
-  <w:abstractNum w:abstractNumId="9" w15:restartNumberingAfterBreak="0">
+  <w:abstractNum w:abstractNumId="12" w15:restartNumberingAfterBreak="0">
     <w:nsid w:val="2CF74D55"/>
     <w:multiLevelType w:val="hybridMultilevel"/>
     <w:tmpl w:val="02FE3F76"/>
@@ -7548,7 +10330,7 @@
       </w:rPr>
     </w:lvl>
   </w:abstractNum>
-  <w:abstractNum w:abstractNumId="10" w15:restartNumberingAfterBreak="0">
+  <w:abstractNum w:abstractNumId="13" w15:restartNumberingAfterBreak="0">
     <w:nsid w:val="31F2447D"/>
     <w:multiLevelType w:val="hybridMultilevel"/>
     <w:tmpl w:val="DA10189A"/>
@@ -7637,7 +10419,7 @@
       </w:pPr>
     </w:lvl>
   </w:abstractNum>
-  <w:abstractNum w:abstractNumId="11" w15:restartNumberingAfterBreak="0">
+  <w:abstractNum w:abstractNumId="14" w15:restartNumberingAfterBreak="0">
     <w:nsid w:val="3FA4388E"/>
     <w:multiLevelType w:val="hybridMultilevel"/>
     <w:tmpl w:val="DAA44B66"/>
@@ -7750,7 +10532,120 @@
       </w:rPr>
     </w:lvl>
   </w:abstractNum>
-  <w:abstractNum w:abstractNumId="12" w15:restartNumberingAfterBreak="0">
+  <w:abstractNum w:abstractNumId="15" w15:restartNumberingAfterBreak="0">
+    <w:nsid w:val="3FB425E0"/>
+    <w:multiLevelType w:val="hybridMultilevel"/>
+    <w:tmpl w:val="72DCE0A2"/>
+    <w:lvl w:ilvl="0" w:tplc="04090001">
+      <w:start w:val="1"/>
+      <w:numFmt w:val="bullet"/>
+      <w:lvlText w:val=""/>
+      <w:lvlJc w:val="left"/>
+      <w:pPr>
+        <w:ind w:left="1446" w:hanging="360"/>
+      </w:pPr>
+      <w:rPr>
+        <w:rFonts w:ascii="Symbol" w:hAnsi="Symbol" w:hint="default"/>
+      </w:rPr>
+    </w:lvl>
+    <w:lvl w:ilvl="1" w:tplc="04090003" w:tentative="1">
+      <w:start w:val="1"/>
+      <w:numFmt w:val="bullet"/>
+      <w:lvlText w:val="o"/>
+      <w:lvlJc w:val="left"/>
+      <w:pPr>
+        <w:ind w:left="2166" w:hanging="360"/>
+      </w:pPr>
+      <w:rPr>
+        <w:rFonts w:ascii="Courier New" w:hAnsi="Courier New" w:cs="Courier New" w:hint="default"/>
+      </w:rPr>
+    </w:lvl>
+    <w:lvl w:ilvl="2" w:tplc="04090005" w:tentative="1">
+      <w:start w:val="1"/>
+      <w:numFmt w:val="bullet"/>
+      <w:lvlText w:val=""/>
+      <w:lvlJc w:val="left"/>
+      <w:pPr>
+        <w:ind w:left="2886" w:hanging="360"/>
+      </w:pPr>
+      <w:rPr>
+        <w:rFonts w:ascii="Wingdings" w:hAnsi="Wingdings" w:hint="default"/>
+      </w:rPr>
+    </w:lvl>
+    <w:lvl w:ilvl="3" w:tplc="04090001" w:tentative="1">
+      <w:start w:val="1"/>
+      <w:numFmt w:val="bullet"/>
+      <w:lvlText w:val=""/>
+      <w:lvlJc w:val="left"/>
+      <w:pPr>
+        <w:ind w:left="3606" w:hanging="360"/>
+      </w:pPr>
+      <w:rPr>
+        <w:rFonts w:ascii="Symbol" w:hAnsi="Symbol" w:hint="default"/>
+      </w:rPr>
+    </w:lvl>
+    <w:lvl w:ilvl="4" w:tplc="04090003" w:tentative="1">
+      <w:start w:val="1"/>
+      <w:numFmt w:val="bullet"/>
+      <w:lvlText w:val="o"/>
+      <w:lvlJc w:val="left"/>
+      <w:pPr>
+        <w:ind w:left="4326" w:hanging="360"/>
+      </w:pPr>
+      <w:rPr>
+        <w:rFonts w:ascii="Courier New" w:hAnsi="Courier New" w:cs="Courier New" w:hint="default"/>
+      </w:rPr>
+    </w:lvl>
+    <w:lvl w:ilvl="5" w:tplc="04090005" w:tentative="1">
+      <w:start w:val="1"/>
+      <w:numFmt w:val="bullet"/>
+      <w:lvlText w:val=""/>
+      <w:lvlJc w:val="left"/>
+      <w:pPr>
+        <w:ind w:left="5046" w:hanging="360"/>
+      </w:pPr>
+      <w:rPr>
+        <w:rFonts w:ascii="Wingdings" w:hAnsi="Wingdings" w:hint="default"/>
+      </w:rPr>
+    </w:lvl>
+    <w:lvl w:ilvl="6" w:tplc="04090001" w:tentative="1">
+      <w:start w:val="1"/>
+      <w:numFmt w:val="bullet"/>
+      <w:lvlText w:val=""/>
+      <w:lvlJc w:val="left"/>
+      <w:pPr>
+        <w:ind w:left="5766" w:hanging="360"/>
+      </w:pPr>
+      <w:rPr>
+        <w:rFonts w:ascii="Symbol" w:hAnsi="Symbol" w:hint="default"/>
+      </w:rPr>
+    </w:lvl>
+    <w:lvl w:ilvl="7" w:tplc="04090003" w:tentative="1">
+      <w:start w:val="1"/>
+      <w:numFmt w:val="bullet"/>
+      <w:lvlText w:val="o"/>
+      <w:lvlJc w:val="left"/>
+      <w:pPr>
+        <w:ind w:left="6486" w:hanging="360"/>
+      </w:pPr>
+      <w:rPr>
+        <w:rFonts w:ascii="Courier New" w:hAnsi="Courier New" w:cs="Courier New" w:hint="default"/>
+      </w:rPr>
+    </w:lvl>
+    <w:lvl w:ilvl="8" w:tplc="04090005" w:tentative="1">
+      <w:start w:val="1"/>
+      <w:numFmt w:val="bullet"/>
+      <w:lvlText w:val=""/>
+      <w:lvlJc w:val="left"/>
+      <w:pPr>
+        <w:ind w:left="7206" w:hanging="360"/>
+      </w:pPr>
+      <w:rPr>
+        <w:rFonts w:ascii="Wingdings" w:hAnsi="Wingdings" w:hint="default"/>
+      </w:rPr>
+    </w:lvl>
+  </w:abstractNum>
+  <w:abstractNum w:abstractNumId="16" w15:restartNumberingAfterBreak="0">
     <w:nsid w:val="3FE86D4D"/>
     <w:multiLevelType w:val="hybridMultilevel"/>
     <w:tmpl w:val="CB425FE6"/>
@@ -7836,7 +10731,7 @@
       </w:pPr>
     </w:lvl>
   </w:abstractNum>
-  <w:abstractNum w:abstractNumId="13" w15:restartNumberingAfterBreak="0">
+  <w:abstractNum w:abstractNumId="17" w15:restartNumberingAfterBreak="0">
     <w:nsid w:val="468F150E"/>
     <w:multiLevelType w:val="multilevel"/>
     <w:tmpl w:val="EE9C945E"/>
@@ -7985,7 +10880,7 @@
       </w:rPr>
     </w:lvl>
   </w:abstractNum>
-  <w:abstractNum w:abstractNumId="14" w15:restartNumberingAfterBreak="0">
+  <w:abstractNum w:abstractNumId="18" w15:restartNumberingAfterBreak="0">
     <w:nsid w:val="4830216C"/>
     <w:multiLevelType w:val="multilevel"/>
     <w:tmpl w:val="A36CEA8C"/>
@@ -8134,7 +11029,7 @@
       </w:rPr>
     </w:lvl>
   </w:abstractNum>
-  <w:abstractNum w:abstractNumId="15" w15:restartNumberingAfterBreak="0">
+  <w:abstractNum w:abstractNumId="19" w15:restartNumberingAfterBreak="0">
     <w:nsid w:val="49A632F0"/>
     <w:multiLevelType w:val="multilevel"/>
     <w:tmpl w:val="979CD198"/>
@@ -8283,7 +11178,7 @@
       </w:rPr>
     </w:lvl>
   </w:abstractNum>
-  <w:abstractNum w:abstractNumId="16" w15:restartNumberingAfterBreak="0">
+  <w:abstractNum w:abstractNumId="20" w15:restartNumberingAfterBreak="0">
     <w:nsid w:val="4CA767FB"/>
     <w:multiLevelType w:val="multilevel"/>
     <w:tmpl w:val="9CAA95D0"/>
@@ -8432,7 +11327,7 @@
       </w:rPr>
     </w:lvl>
   </w:abstractNum>
-  <w:abstractNum w:abstractNumId="17" w15:restartNumberingAfterBreak="0">
+  <w:abstractNum w:abstractNumId="21" w15:restartNumberingAfterBreak="0">
     <w:nsid w:val="4D9B6943"/>
     <w:multiLevelType w:val="hybridMultilevel"/>
     <w:tmpl w:val="E5F69FAA"/>
@@ -8545,7 +11440,7 @@
       </w:rPr>
     </w:lvl>
   </w:abstractNum>
-  <w:abstractNum w:abstractNumId="18" w15:restartNumberingAfterBreak="0">
+  <w:abstractNum w:abstractNumId="22" w15:restartNumberingAfterBreak="0">
     <w:nsid w:val="51AB4FCD"/>
     <w:multiLevelType w:val="multilevel"/>
     <w:tmpl w:val="451259EC"/>
@@ -8658,7 +11553,7 @@
       </w:rPr>
     </w:lvl>
   </w:abstractNum>
-  <w:abstractNum w:abstractNumId="19" w15:restartNumberingAfterBreak="0">
+  <w:abstractNum w:abstractNumId="23" w15:restartNumberingAfterBreak="0">
     <w:nsid w:val="52C22144"/>
     <w:multiLevelType w:val="hybridMultilevel"/>
     <w:tmpl w:val="E89C2CE8"/>
@@ -8744,7 +11639,7 @@
       </w:pPr>
     </w:lvl>
   </w:abstractNum>
-  <w:abstractNum w:abstractNumId="20" w15:restartNumberingAfterBreak="0">
+  <w:abstractNum w:abstractNumId="24" w15:restartNumberingAfterBreak="0">
     <w:nsid w:val="589524EB"/>
     <w:multiLevelType w:val="hybridMultilevel"/>
     <w:tmpl w:val="23A4A19C"/>
@@ -8857,7 +11752,7 @@
       </w:rPr>
     </w:lvl>
   </w:abstractNum>
-  <w:abstractNum w:abstractNumId="21" w15:restartNumberingAfterBreak="0">
+  <w:abstractNum w:abstractNumId="25" w15:restartNumberingAfterBreak="0">
     <w:nsid w:val="5AE25203"/>
     <w:multiLevelType w:val="hybridMultilevel"/>
     <w:tmpl w:val="1D34AD5E"/>
@@ -8970,7 +11865,7 @@
       </w:rPr>
     </w:lvl>
   </w:abstractNum>
-  <w:abstractNum w:abstractNumId="22" w15:restartNumberingAfterBreak="0">
+  <w:abstractNum w:abstractNumId="26" w15:restartNumberingAfterBreak="0">
     <w:nsid w:val="5F3E1799"/>
     <w:multiLevelType w:val="hybridMultilevel"/>
     <w:tmpl w:val="F3A0CA54"/>
@@ -9083,7 +11978,7 @@
       </w:rPr>
     </w:lvl>
   </w:abstractNum>
-  <w:abstractNum w:abstractNumId="23" w15:restartNumberingAfterBreak="0">
+  <w:abstractNum w:abstractNumId="27" w15:restartNumberingAfterBreak="0">
     <w:nsid w:val="63046F43"/>
     <w:multiLevelType w:val="hybridMultilevel"/>
     <w:tmpl w:val="C8B2CB5E"/>
@@ -9169,7 +12064,7 @@
       </w:pPr>
     </w:lvl>
   </w:abstractNum>
-  <w:abstractNum w:abstractNumId="24" w15:restartNumberingAfterBreak="0">
+  <w:abstractNum w:abstractNumId="28" w15:restartNumberingAfterBreak="0">
     <w:nsid w:val="65CD2FD2"/>
     <w:multiLevelType w:val="hybridMultilevel"/>
     <w:tmpl w:val="910619BC"/>
@@ -9282,7 +12177,7 @@
       </w:rPr>
     </w:lvl>
   </w:abstractNum>
-  <w:abstractNum w:abstractNumId="25" w15:restartNumberingAfterBreak="0">
+  <w:abstractNum w:abstractNumId="29" w15:restartNumberingAfterBreak="0">
     <w:nsid w:val="68A9663B"/>
     <w:multiLevelType w:val="multilevel"/>
     <w:tmpl w:val="45E6EBA4"/>
@@ -9431,7 +12326,7 @@
       </w:rPr>
     </w:lvl>
   </w:abstractNum>
-  <w:abstractNum w:abstractNumId="26" w15:restartNumberingAfterBreak="0">
+  <w:abstractNum w:abstractNumId="30" w15:restartNumberingAfterBreak="0">
     <w:nsid w:val="68AA20A7"/>
     <w:multiLevelType w:val="hybridMultilevel"/>
     <w:tmpl w:val="934EA474"/>
@@ -9520,7 +12415,7 @@
       </w:pPr>
     </w:lvl>
   </w:abstractNum>
-  <w:abstractNum w:abstractNumId="27" w15:restartNumberingAfterBreak="0">
+  <w:abstractNum w:abstractNumId="31" w15:restartNumberingAfterBreak="0">
     <w:nsid w:val="6E62065E"/>
     <w:multiLevelType w:val="multilevel"/>
     <w:tmpl w:val="F1C6EB3A"/>
@@ -9669,7 +12564,120 @@
       </w:rPr>
     </w:lvl>
   </w:abstractNum>
-  <w:abstractNum w:abstractNumId="28" w15:restartNumberingAfterBreak="0">
+  <w:abstractNum w:abstractNumId="32" w15:restartNumberingAfterBreak="0">
+    <w:nsid w:val="6F207610"/>
+    <w:multiLevelType w:val="hybridMultilevel"/>
+    <w:tmpl w:val="2224016A"/>
+    <w:lvl w:ilvl="0" w:tplc="04090001">
+      <w:start w:val="1"/>
+      <w:numFmt w:val="bullet"/>
+      <w:lvlText w:val=""/>
+      <w:lvlJc w:val="left"/>
+      <w:pPr>
+        <w:ind w:left="1080" w:hanging="360"/>
+      </w:pPr>
+      <w:rPr>
+        <w:rFonts w:ascii="Symbol" w:hAnsi="Symbol" w:hint="default"/>
+      </w:rPr>
+    </w:lvl>
+    <w:lvl w:ilvl="1" w:tplc="04090003" w:tentative="1">
+      <w:start w:val="1"/>
+      <w:numFmt w:val="bullet"/>
+      <w:lvlText w:val="o"/>
+      <w:lvlJc w:val="left"/>
+      <w:pPr>
+        <w:ind w:left="1800" w:hanging="360"/>
+      </w:pPr>
+      <w:rPr>
+        <w:rFonts w:ascii="Courier New" w:hAnsi="Courier New" w:cs="Courier New" w:hint="default"/>
+      </w:rPr>
+    </w:lvl>
+    <w:lvl w:ilvl="2" w:tplc="04090005" w:tentative="1">
+      <w:start w:val="1"/>
+      <w:numFmt w:val="bullet"/>
+      <w:lvlText w:val=""/>
+      <w:lvlJc w:val="left"/>
+      <w:pPr>
+        <w:ind w:left="2520" w:hanging="360"/>
+      </w:pPr>
+      <w:rPr>
+        <w:rFonts w:ascii="Wingdings" w:hAnsi="Wingdings" w:hint="default"/>
+      </w:rPr>
+    </w:lvl>
+    <w:lvl w:ilvl="3" w:tplc="04090001" w:tentative="1">
+      <w:start w:val="1"/>
+      <w:numFmt w:val="bullet"/>
+      <w:lvlText w:val=""/>
+      <w:lvlJc w:val="left"/>
+      <w:pPr>
+        <w:ind w:left="3240" w:hanging="360"/>
+      </w:pPr>
+      <w:rPr>
+        <w:rFonts w:ascii="Symbol" w:hAnsi="Symbol" w:hint="default"/>
+      </w:rPr>
+    </w:lvl>
+    <w:lvl w:ilvl="4" w:tplc="04090003" w:tentative="1">
+      <w:start w:val="1"/>
+      <w:numFmt w:val="bullet"/>
+      <w:lvlText w:val="o"/>
+      <w:lvlJc w:val="left"/>
+      <w:pPr>
+        <w:ind w:left="3960" w:hanging="360"/>
+      </w:pPr>
+      <w:rPr>
+        <w:rFonts w:ascii="Courier New" w:hAnsi="Courier New" w:cs="Courier New" w:hint="default"/>
+      </w:rPr>
+    </w:lvl>
+    <w:lvl w:ilvl="5" w:tplc="04090005" w:tentative="1">
+      <w:start w:val="1"/>
+      <w:numFmt w:val="bullet"/>
+      <w:lvlText w:val=""/>
+      <w:lvlJc w:val="left"/>
+      <w:pPr>
+        <w:ind w:left="4680" w:hanging="360"/>
+      </w:pPr>
+      <w:rPr>
+        <w:rFonts w:ascii="Wingdings" w:hAnsi="Wingdings" w:hint="default"/>
+      </w:rPr>
+    </w:lvl>
+    <w:lvl w:ilvl="6" w:tplc="04090001" w:tentative="1">
+      <w:start w:val="1"/>
+      <w:numFmt w:val="bullet"/>
+      <w:lvlText w:val=""/>
+      <w:lvlJc w:val="left"/>
+      <w:pPr>
+        <w:ind w:left="5400" w:hanging="360"/>
+      </w:pPr>
+      <w:rPr>
+        <w:rFonts w:ascii="Symbol" w:hAnsi="Symbol" w:hint="default"/>
+      </w:rPr>
+    </w:lvl>
+    <w:lvl w:ilvl="7" w:tplc="04090003" w:tentative="1">
+      <w:start w:val="1"/>
+      <w:numFmt w:val="bullet"/>
+      <w:lvlText w:val="o"/>
+      <w:lvlJc w:val="left"/>
+      <w:pPr>
+        <w:ind w:left="6120" w:hanging="360"/>
+      </w:pPr>
+      <w:rPr>
+        <w:rFonts w:ascii="Courier New" w:hAnsi="Courier New" w:cs="Courier New" w:hint="default"/>
+      </w:rPr>
+    </w:lvl>
+    <w:lvl w:ilvl="8" w:tplc="04090005" w:tentative="1">
+      <w:start w:val="1"/>
+      <w:numFmt w:val="bullet"/>
+      <w:lvlText w:val=""/>
+      <w:lvlJc w:val="left"/>
+      <w:pPr>
+        <w:ind w:left="6840" w:hanging="360"/>
+      </w:pPr>
+      <w:rPr>
+        <w:rFonts w:ascii="Wingdings" w:hAnsi="Wingdings" w:hint="default"/>
+      </w:rPr>
+    </w:lvl>
+  </w:abstractNum>
+  <w:abstractNum w:abstractNumId="33" w15:restartNumberingAfterBreak="0">
     <w:nsid w:val="74813969"/>
     <w:multiLevelType w:val="multilevel"/>
     <w:tmpl w:val="809075D4"/>
@@ -9818,14 +12826,127 @@
       </w:rPr>
     </w:lvl>
   </w:abstractNum>
+  <w:abstractNum w:abstractNumId="34" w15:restartNumberingAfterBreak="0">
+    <w:nsid w:val="7AB36B6F"/>
+    <w:multiLevelType w:val="hybridMultilevel"/>
+    <w:tmpl w:val="9AAE75BE"/>
+    <w:lvl w:ilvl="0" w:tplc="04090001">
+      <w:start w:val="1"/>
+      <w:numFmt w:val="bullet"/>
+      <w:lvlText w:val=""/>
+      <w:lvlJc w:val="left"/>
+      <w:pPr>
+        <w:ind w:left="1080" w:hanging="360"/>
+      </w:pPr>
+      <w:rPr>
+        <w:rFonts w:ascii="Symbol" w:hAnsi="Symbol" w:hint="default"/>
+      </w:rPr>
+    </w:lvl>
+    <w:lvl w:ilvl="1" w:tplc="04090003" w:tentative="1">
+      <w:start w:val="1"/>
+      <w:numFmt w:val="bullet"/>
+      <w:lvlText w:val="o"/>
+      <w:lvlJc w:val="left"/>
+      <w:pPr>
+        <w:ind w:left="1800" w:hanging="360"/>
+      </w:pPr>
+      <w:rPr>
+        <w:rFonts w:ascii="Courier New" w:hAnsi="Courier New" w:cs="Courier New" w:hint="default"/>
+      </w:rPr>
+    </w:lvl>
+    <w:lvl w:ilvl="2" w:tplc="04090005" w:tentative="1">
+      <w:start w:val="1"/>
+      <w:numFmt w:val="bullet"/>
+      <w:lvlText w:val=""/>
+      <w:lvlJc w:val="left"/>
+      <w:pPr>
+        <w:ind w:left="2520" w:hanging="360"/>
+      </w:pPr>
+      <w:rPr>
+        <w:rFonts w:ascii="Wingdings" w:hAnsi="Wingdings" w:hint="default"/>
+      </w:rPr>
+    </w:lvl>
+    <w:lvl w:ilvl="3" w:tplc="04090001" w:tentative="1">
+      <w:start w:val="1"/>
+      <w:numFmt w:val="bullet"/>
+      <w:lvlText w:val=""/>
+      <w:lvlJc w:val="left"/>
+      <w:pPr>
+        <w:ind w:left="3240" w:hanging="360"/>
+      </w:pPr>
+      <w:rPr>
+        <w:rFonts w:ascii="Symbol" w:hAnsi="Symbol" w:hint="default"/>
+      </w:rPr>
+    </w:lvl>
+    <w:lvl w:ilvl="4" w:tplc="04090003" w:tentative="1">
+      <w:start w:val="1"/>
+      <w:numFmt w:val="bullet"/>
+      <w:lvlText w:val="o"/>
+      <w:lvlJc w:val="left"/>
+      <w:pPr>
+        <w:ind w:left="3960" w:hanging="360"/>
+      </w:pPr>
+      <w:rPr>
+        <w:rFonts w:ascii="Courier New" w:hAnsi="Courier New" w:cs="Courier New" w:hint="default"/>
+      </w:rPr>
+    </w:lvl>
+    <w:lvl w:ilvl="5" w:tplc="04090005" w:tentative="1">
+      <w:start w:val="1"/>
+      <w:numFmt w:val="bullet"/>
+      <w:lvlText w:val=""/>
+      <w:lvlJc w:val="left"/>
+      <w:pPr>
+        <w:ind w:left="4680" w:hanging="360"/>
+      </w:pPr>
+      <w:rPr>
+        <w:rFonts w:ascii="Wingdings" w:hAnsi="Wingdings" w:hint="default"/>
+      </w:rPr>
+    </w:lvl>
+    <w:lvl w:ilvl="6" w:tplc="04090001" w:tentative="1">
+      <w:start w:val="1"/>
+      <w:numFmt w:val="bullet"/>
+      <w:lvlText w:val=""/>
+      <w:lvlJc w:val="left"/>
+      <w:pPr>
+        <w:ind w:left="5400" w:hanging="360"/>
+      </w:pPr>
+      <w:rPr>
+        <w:rFonts w:ascii="Symbol" w:hAnsi="Symbol" w:hint="default"/>
+      </w:rPr>
+    </w:lvl>
+    <w:lvl w:ilvl="7" w:tplc="04090003" w:tentative="1">
+      <w:start w:val="1"/>
+      <w:numFmt w:val="bullet"/>
+      <w:lvlText w:val="o"/>
+      <w:lvlJc w:val="left"/>
+      <w:pPr>
+        <w:ind w:left="6120" w:hanging="360"/>
+      </w:pPr>
+      <w:rPr>
+        <w:rFonts w:ascii="Courier New" w:hAnsi="Courier New" w:cs="Courier New" w:hint="default"/>
+      </w:rPr>
+    </w:lvl>
+    <w:lvl w:ilvl="8" w:tplc="04090005" w:tentative="1">
+      <w:start w:val="1"/>
+      <w:numFmt w:val="bullet"/>
+      <w:lvlText w:val=""/>
+      <w:lvlJc w:val="left"/>
+      <w:pPr>
+        <w:ind w:left="6840" w:hanging="360"/>
+      </w:pPr>
+      <w:rPr>
+        <w:rFonts w:ascii="Wingdings" w:hAnsi="Wingdings" w:hint="default"/>
+      </w:rPr>
+    </w:lvl>
+  </w:abstractNum>
   <w:num w:numId="1">
-    <w:abstractNumId w:val="13"/>
+    <w:abstractNumId w:val="17"/>
   </w:num>
   <w:num w:numId="2">
-    <w:abstractNumId w:val="7"/>
+    <w:abstractNumId w:val="10"/>
   </w:num>
   <w:num w:numId="3">
-    <w:abstractNumId w:val="19"/>
+    <w:abstractNumId w:val="23"/>
     <w:lvlOverride w:ilvl="0">
       <w:startOverride w:val="1"/>
     </w:lvlOverride>
@@ -9855,7 +12976,7 @@
     </w:lvlOverride>
   </w:num>
   <w:num w:numId="4">
-    <w:abstractNumId w:val="23"/>
+    <w:abstractNumId w:val="27"/>
     <w:lvlOverride w:ilvl="0">
       <w:startOverride w:val="1"/>
     </w:lvlOverride>
@@ -9888,76 +13009,94 @@
     <w:abstractNumId w:val="0"/>
   </w:num>
   <w:num w:numId="6">
+    <w:abstractNumId w:val="18"/>
+  </w:num>
+  <w:num w:numId="7">
+    <w:abstractNumId w:val="4"/>
+  </w:num>
+  <w:num w:numId="8">
+    <w:abstractNumId w:val="13"/>
+  </w:num>
+  <w:num w:numId="9">
+    <w:abstractNumId w:val="31"/>
+  </w:num>
+  <w:num w:numId="10">
+    <w:abstractNumId w:val="19"/>
+  </w:num>
+  <w:num w:numId="11">
+    <w:abstractNumId w:val="24"/>
+  </w:num>
+  <w:num w:numId="12">
+    <w:abstractNumId w:val="30"/>
+  </w:num>
+  <w:num w:numId="13">
+    <w:abstractNumId w:val="26"/>
+  </w:num>
+  <w:num w:numId="14">
+    <w:abstractNumId w:val="20"/>
+  </w:num>
+  <w:num w:numId="15">
+    <w:abstractNumId w:val="9"/>
+  </w:num>
+  <w:num w:numId="16">
+    <w:abstractNumId w:val="22"/>
+  </w:num>
+  <w:num w:numId="17">
+    <w:abstractNumId w:val="3"/>
+  </w:num>
+  <w:num w:numId="18">
+    <w:abstractNumId w:val="11"/>
+  </w:num>
+  <w:num w:numId="19">
+    <w:abstractNumId w:val="25"/>
+  </w:num>
+  <w:num w:numId="20">
+    <w:abstractNumId w:val="8"/>
+  </w:num>
+  <w:num w:numId="21">
+    <w:abstractNumId w:val="21"/>
+  </w:num>
+  <w:num w:numId="22">
+    <w:abstractNumId w:val="12"/>
+  </w:num>
+  <w:num w:numId="23">
+    <w:abstractNumId w:val="6"/>
+  </w:num>
+  <w:num w:numId="24">
+    <w:abstractNumId w:val="16"/>
+  </w:num>
+  <w:num w:numId="25">
     <w:abstractNumId w:val="14"/>
   </w:num>
-  <w:num w:numId="7">
+  <w:num w:numId="26">
+    <w:abstractNumId w:val="33"/>
+  </w:num>
+  <w:num w:numId="27">
+    <w:abstractNumId w:val="5"/>
+  </w:num>
+  <w:num w:numId="28">
+    <w:abstractNumId w:val="28"/>
+  </w:num>
+  <w:num w:numId="29">
+    <w:abstractNumId w:val="29"/>
+  </w:num>
+  <w:num w:numId="30">
+    <w:abstractNumId w:val="15"/>
+  </w:num>
+  <w:num w:numId="31">
+    <w:abstractNumId w:val="34"/>
+  </w:num>
+  <w:num w:numId="32">
+    <w:abstractNumId w:val="32"/>
+  </w:num>
+  <w:num w:numId="33">
     <w:abstractNumId w:val="2"/>
   </w:num>
-  <w:num w:numId="8">
-    <w:abstractNumId w:val="10"/>
-  </w:num>
-  <w:num w:numId="9">
-    <w:abstractNumId w:val="27"/>
-  </w:num>
-  <w:num w:numId="10">
-    <w:abstractNumId w:val="15"/>
-  </w:num>
-  <w:num w:numId="11">
-    <w:abstractNumId w:val="20"/>
-  </w:num>
-  <w:num w:numId="12">
-    <w:abstractNumId w:val="26"/>
-  </w:num>
-  <w:num w:numId="13">
-    <w:abstractNumId w:val="22"/>
-  </w:num>
-  <w:num w:numId="14">
-    <w:abstractNumId w:val="16"/>
-  </w:num>
-  <w:num w:numId="15">
-    <w:abstractNumId w:val="6"/>
-  </w:num>
-  <w:num w:numId="16">
-    <w:abstractNumId w:val="18"/>
-  </w:num>
-  <w:num w:numId="17">
+  <w:num w:numId="34">
     <w:abstractNumId w:val="1"/>
   </w:num>
-  <w:num w:numId="18">
-    <w:abstractNumId w:val="8"/>
-  </w:num>
-  <w:num w:numId="19">
-    <w:abstractNumId w:val="21"/>
-  </w:num>
-  <w:num w:numId="20">
-    <w:abstractNumId w:val="5"/>
-  </w:num>
-  <w:num w:numId="21">
-    <w:abstractNumId w:val="17"/>
-  </w:num>
-  <w:num w:numId="22">
-    <w:abstractNumId w:val="9"/>
-  </w:num>
-  <w:num w:numId="23">
-    <w:abstractNumId w:val="4"/>
-  </w:num>
-  <w:num w:numId="24">
-    <w:abstractNumId w:val="12"/>
-  </w:num>
-  <w:num w:numId="25">
-    <w:abstractNumId w:val="11"/>
-  </w:num>
-  <w:num w:numId="26">
-    <w:abstractNumId w:val="28"/>
-  </w:num>
-  <w:num w:numId="27">
-    <w:abstractNumId w:val="3"/>
-  </w:num>
-  <w:num w:numId="28">
-    <w:abstractNumId w:val="24"/>
-  </w:num>
-  <w:num w:numId="29">
-    <w:abstractNumId w:val="25"/>
+  <w:num w:numId="35">
+    <w:abstractNumId w:val="7"/>
   </w:num>
 </w:numbering>
 </file>
@@ -11389,7 +14528,7 @@
 </file>
 
 <file path=customXml/itemProps1.xml><?xml version="1.0" encoding="utf-8"?>
-<ds:datastoreItem xmlns:ds="http://schemas.openxmlformats.org/officeDocument/2006/customXml" ds:itemID="{D0606BED-6F2D-4E88-BC30-45969CDECE7F}">
+<ds:datastoreItem xmlns:ds="http://schemas.openxmlformats.org/officeDocument/2006/customXml" ds:itemID="{6106AD56-F2B2-4E72-BAD5-8C6C6EBF3516}">
   <ds:schemaRefs>
     <ds:schemaRef ds:uri="http://schemas.openxmlformats.org/officeDocument/2006/bibliography"/>
   </ds:schemaRefs>

</xml_diff>

<commit_message>
Caption jadi font size 12
</commit_message>
<xml_diff>
--- a/BAB II/Bab 2-Revisi1.docx
+++ b/BAB II/Bab 2-Revisi1.docx
@@ -1287,17 +1287,20 @@
         <w:pStyle w:val="Style3"/>
         <w:spacing w:line="360" w:lineRule="auto"/>
         <w:rPr>
+          <w:rFonts w:cs="Times New Roman"/>
           <w:lang w:eastAsia="en-US"/>
         </w:rPr>
       </w:pPr>
       <w:r>
         <w:rPr>
+          <w:rFonts w:cs="Times New Roman"/>
           <w:lang w:eastAsia="en-US"/>
         </w:rPr>
         <w:t>2.3.1</w:t>
       </w:r>
       <w:r>
         <w:rPr>
+          <w:rFonts w:cs="Times New Roman"/>
           <w:lang w:eastAsia="en-US"/>
         </w:rPr>
         <w:tab/>
@@ -2590,23 +2593,27 @@
         <w:pStyle w:val="Style3"/>
         <w:spacing w:line="360" w:lineRule="auto"/>
         <w:rPr>
+          <w:rFonts w:cs="Times New Roman"/>
           <w:lang w:eastAsia="en-US"/>
         </w:rPr>
       </w:pPr>
       <w:r>
         <w:rPr>
+          <w:rFonts w:cs="Times New Roman"/>
           <w:lang w:eastAsia="en-US"/>
         </w:rPr>
         <w:t>2.4.2</w:t>
       </w:r>
       <w:r>
         <w:rPr>
+          <w:rFonts w:cs="Times New Roman"/>
           <w:lang w:eastAsia="en-US"/>
         </w:rPr>
         <w:tab/>
       </w:r>
       <w:r>
         <w:rPr>
+          <w:rFonts w:cs="Times New Roman"/>
           <w:i/>
           <w:lang w:eastAsia="en-US"/>
         </w:rPr>
@@ -2614,6 +2621,7 @@
       </w:r>
       <w:r>
         <w:rPr>
+          <w:rFonts w:cs="Times New Roman"/>
           <w:lang w:eastAsia="en-US"/>
         </w:rPr>
         <w:t xml:space="preserve"> HTML</w:t>
@@ -2631,6 +2639,7 @@
       </w:pPr>
       <w:r>
         <w:rPr>
+          <w:rFonts w:ascii="Times New Roman" w:hAnsi="Times New Roman" w:cs="Times New Roman"/>
           <w:lang w:val="id-ID" w:eastAsia="en-US"/>
         </w:rPr>
         <w:tab/>
@@ -2656,11 +2665,13 @@
       <w:pPr>
         <w:spacing w:line="360" w:lineRule="auto"/>
         <w:rPr>
-          <w:lang w:val="id-ID" w:eastAsia="en-US"/>
-        </w:rPr>
-      </w:pPr>
-      <w:r>
-        <w:rPr>
+          <w:rFonts w:ascii="Times New Roman" w:hAnsi="Times New Roman" w:cs="Times New Roman"/>
+          <w:lang w:val="id-ID" w:eastAsia="en-US"/>
+        </w:rPr>
+      </w:pPr>
+      <w:r>
+        <w:rPr>
+          <w:rFonts w:ascii="Times New Roman" w:hAnsi="Times New Roman" w:cs="Times New Roman"/>
           <w:lang w:val="id-ID" w:eastAsia="en-US"/>
         </w:rPr>
         <w:tab/>
@@ -2674,12 +2685,14 @@
         <w:jc w:val="center"/>
         <w:rPr>
           <w:rFonts w:ascii="Times New Roman" w:hAnsi="Times New Roman" w:cs="Times New Roman"/>
-          <w:lang w:val="id-ID"/>
-        </w:rPr>
-      </w:pPr>
-      <w:r>
-        <w:rPr>
-          <w:rFonts w:ascii="Times New Roman" w:hAnsi="Times New Roman" w:cs="Times New Roman"/>
+          <w:sz w:val="24"/>
+          <w:lang w:val="id-ID"/>
+        </w:rPr>
+      </w:pPr>
+      <w:r>
+        <w:rPr>
+          <w:rFonts w:ascii="Times New Roman" w:hAnsi="Times New Roman" w:cs="Times New Roman"/>
+          <w:sz w:val="24"/>
           <w:lang w:val="id-ID"/>
         </w:rPr>
         <w:lastRenderedPageBreak/>
@@ -2688,6 +2701,7 @@
       <w:r>
         <w:rPr>
           <w:rFonts w:ascii="Times New Roman" w:hAnsi="Times New Roman" w:cs="Times New Roman"/>
+          <w:sz w:val="24"/>
           <w:lang w:val="id-ID"/>
         </w:rPr>
         <w:t>2.1 Tag HTML</w:t>
@@ -4990,6 +5004,7 @@
         <w:pStyle w:val="Style2"/>
         <w:spacing w:line="360" w:lineRule="auto"/>
         <w:rPr>
+          <w:rFonts w:cs="Times New Roman"/>
           <w:lang w:val="id-ID" w:eastAsia="en-US"/>
         </w:rPr>
       </w:pPr>
@@ -5279,26 +5294,20 @@
         <w:pStyle w:val="Style3"/>
         <w:spacing w:line="360" w:lineRule="auto"/>
         <w:rPr>
+          <w:rFonts w:cs="Times New Roman"/>
           <w:lang w:eastAsia="en-US"/>
         </w:rPr>
       </w:pPr>
-    </w:p>
-    <w:p>
-      <w:pPr>
-        <w:pStyle w:val="Style3"/>
-        <w:spacing w:line="360" w:lineRule="auto"/>
-        <w:rPr>
+      <w:r>
+        <w:rPr>
+          <w:rFonts w:cs="Times New Roman"/>
           <w:lang w:eastAsia="en-US"/>
         </w:rPr>
-      </w:pPr>
-      <w:r>
-        <w:rPr>
-          <w:lang w:eastAsia="en-US"/>
-        </w:rPr>
         <w:t>2.5.1</w:t>
       </w:r>
       <w:r>
         <w:rPr>
+          <w:rFonts w:cs="Times New Roman"/>
           <w:lang w:eastAsia="en-US"/>
         </w:rPr>
         <w:tab/>
@@ -5317,6 +5326,7 @@
       </w:pPr>
       <w:r>
         <w:rPr>
+          <w:rFonts w:ascii="Times New Roman" w:hAnsi="Times New Roman" w:cs="Times New Roman"/>
           <w:lang w:val="id-ID" w:eastAsia="en-US"/>
         </w:rPr>
         <w:tab/>
@@ -5546,21 +5556,17 @@
       </w:pPr>
       <w:r>
         <w:rPr>
-          <w:lang w:eastAsia="en-US"/>
-        </w:rPr>
-        <w:t>2.5.2</w:t>
-      </w:r>
-      <w:r>
-        <w:rPr>
-          <w:lang w:eastAsia="en-US"/>
-        </w:rPr>
-        <w:tab/>
-      </w:r>
-      <w:r>
-        <w:rPr>
           <w:rFonts w:cs="Times New Roman"/>
           <w:lang w:eastAsia="en-US"/>
         </w:rPr>
+        <w:t>2.5.2</w:t>
+      </w:r>
+      <w:r>
+        <w:rPr>
+          <w:rFonts w:cs="Times New Roman"/>
+          <w:lang w:eastAsia="en-US"/>
+        </w:rPr>
+        <w:tab/>
         <w:t xml:space="preserve">PHP </w:t>
       </w:r>
       <w:r>
@@ -5781,17 +5787,20 @@
         <w:pStyle w:val="Style2"/>
         <w:spacing w:line="360" w:lineRule="auto"/>
         <w:rPr>
-          <w:lang w:val="id-ID" w:eastAsia="en-US"/>
-        </w:rPr>
-      </w:pPr>
-      <w:r>
-        <w:rPr>
+          <w:rFonts w:cs="Times New Roman"/>
+          <w:lang w:val="id-ID" w:eastAsia="en-US"/>
+        </w:rPr>
+      </w:pPr>
+      <w:r>
+        <w:rPr>
+          <w:rFonts w:cs="Times New Roman"/>
           <w:lang w:val="id-ID" w:eastAsia="en-US"/>
         </w:rPr>
         <w:t>2.6</w:t>
       </w:r>
       <w:r>
         <w:rPr>
+          <w:rFonts w:cs="Times New Roman"/>
           <w:lang w:val="id-ID" w:eastAsia="en-US"/>
         </w:rPr>
         <w:tab/>
@@ -6753,6 +6762,7 @@
       <w:pPr>
         <w:spacing w:line="360" w:lineRule="auto"/>
         <w:rPr>
+          <w:rFonts w:ascii="Times New Roman" w:hAnsi="Times New Roman" w:cs="Times New Roman"/>
           <w:lang w:val="id-ID" w:eastAsia="en-US"/>
         </w:rPr>
       </w:pPr>
@@ -6762,17 +6772,20 @@
         <w:pStyle w:val="Style2"/>
         <w:spacing w:line="360" w:lineRule="auto"/>
         <w:rPr>
-          <w:lang w:val="id-ID" w:eastAsia="en-US"/>
-        </w:rPr>
-      </w:pPr>
-      <w:r>
-        <w:rPr>
+          <w:rFonts w:cs="Times New Roman"/>
+          <w:lang w:val="id-ID" w:eastAsia="en-US"/>
+        </w:rPr>
+      </w:pPr>
+      <w:r>
+        <w:rPr>
+          <w:rFonts w:cs="Times New Roman"/>
           <w:lang w:val="id-ID" w:eastAsia="en-US"/>
         </w:rPr>
         <w:t>2.7</w:t>
       </w:r>
       <w:r>
         <w:rPr>
+          <w:rFonts w:cs="Times New Roman"/>
           <w:lang w:val="id-ID" w:eastAsia="en-US"/>
         </w:rPr>
         <w:tab/>
@@ -7947,15 +7960,6 @@
         <w:pStyle w:val="Style2"/>
         <w:spacing w:line="360" w:lineRule="auto"/>
         <w:rPr>
-          <w:lang w:val="id-ID" w:eastAsia="en-US"/>
-        </w:rPr>
-      </w:pPr>
-    </w:p>
-    <w:p>
-      <w:pPr>
-        <w:pStyle w:val="Style2"/>
-        <w:spacing w:line="360" w:lineRule="auto"/>
-        <w:rPr>
           <w:rFonts w:cs="Times New Roman"/>
           <w:szCs w:val="24"/>
           <w:lang w:val="id-ID" w:eastAsia="en-US"/>
@@ -7963,12 +7967,15 @@
       </w:pPr>
       <w:r>
         <w:rPr>
-          <w:lang w:val="id-ID" w:eastAsia="en-US"/>
-        </w:rPr>
+          <w:rFonts w:cs="Times New Roman"/>
+          <w:lang w:val="id-ID" w:eastAsia="en-US"/>
+        </w:rPr>
+        <w:lastRenderedPageBreak/>
         <w:t>2.9</w:t>
       </w:r>
       <w:r>
         <w:rPr>
+          <w:rFonts w:cs="Times New Roman"/>
           <w:lang w:val="id-ID" w:eastAsia="en-US"/>
         </w:rPr>
         <w:tab/>
@@ -8861,11 +8868,13 @@
         <w:pStyle w:val="Style3"/>
         <w:spacing w:line="360" w:lineRule="auto"/>
         <w:rPr>
+          <w:rFonts w:cs="Times New Roman"/>
           <w:lang w:eastAsia="en-US"/>
         </w:rPr>
       </w:pPr>
       <w:r>
         <w:rPr>
+          <w:rFonts w:cs="Times New Roman"/>
           <w:lang w:eastAsia="en-US"/>
         </w:rPr>
         <w:lastRenderedPageBreak/>
@@ -8873,12 +8882,14 @@
       </w:r>
       <w:r>
         <w:rPr>
+          <w:rFonts w:cs="Times New Roman"/>
           <w:lang w:eastAsia="en-US"/>
         </w:rPr>
         <w:t>.3</w:t>
       </w:r>
       <w:r>
         <w:rPr>
+          <w:rFonts w:cs="Times New Roman"/>
           <w:lang w:eastAsia="en-US"/>
         </w:rPr>
         <w:tab/>
@@ -8896,6 +8907,7 @@
       </w:pPr>
       <w:r>
         <w:rPr>
+          <w:rFonts w:ascii="Times New Roman" w:hAnsi="Times New Roman" w:cs="Times New Roman"/>
           <w:lang w:val="id-ID" w:eastAsia="en-US"/>
         </w:rPr>
         <w:tab/>
@@ -8930,6 +8942,7 @@
       <w:pPr>
         <w:spacing w:line="360" w:lineRule="auto"/>
         <w:rPr>
+          <w:rFonts w:ascii="Times New Roman" w:hAnsi="Times New Roman" w:cs="Times New Roman"/>
           <w:lang w:val="id-ID" w:eastAsia="en-US"/>
         </w:rPr>
       </w:pPr>
@@ -9425,6 +9438,7 @@
       <w:pPr>
         <w:spacing w:line="360" w:lineRule="auto"/>
         <w:rPr>
+          <w:rFonts w:ascii="Times New Roman" w:hAnsi="Times New Roman" w:cs="Times New Roman"/>
           <w:lang w:val="id-ID" w:eastAsia="en-US"/>
         </w:rPr>
       </w:pPr>
@@ -9433,6 +9447,7 @@
       <w:pPr>
         <w:spacing w:line="360" w:lineRule="auto"/>
         <w:rPr>
+          <w:rFonts w:ascii="Times New Roman" w:hAnsi="Times New Roman" w:cs="Times New Roman"/>
           <w:lang w:val="id-ID" w:eastAsia="en-US"/>
         </w:rPr>
       </w:pPr>
@@ -9441,6 +9456,7 @@
       <w:pPr>
         <w:spacing w:line="360" w:lineRule="auto"/>
         <w:rPr>
+          <w:rFonts w:ascii="Times New Roman" w:hAnsi="Times New Roman" w:cs="Times New Roman"/>
           <w:lang w:val="id-ID" w:eastAsia="en-US"/>
         </w:rPr>
       </w:pPr>
@@ -9644,17 +9660,20 @@
         <w:pStyle w:val="Style3"/>
         <w:spacing w:line="360" w:lineRule="auto"/>
         <w:rPr>
+          <w:rFonts w:cs="Times New Roman"/>
           <w:lang w:eastAsia="en-US"/>
         </w:rPr>
       </w:pPr>
       <w:r>
         <w:rPr>
+          <w:rFonts w:cs="Times New Roman"/>
           <w:lang w:eastAsia="en-US"/>
         </w:rPr>
         <w:t>2.12.1</w:t>
       </w:r>
       <w:r>
         <w:rPr>
+          <w:rFonts w:cs="Times New Roman"/>
           <w:lang w:eastAsia="en-US"/>
         </w:rPr>
         <w:tab/>
@@ -11037,6 +11056,7 @@
         <w:ind w:firstLine="720"/>
         <w:jc w:val="center"/>
         <w:rPr>
+          <w:rFonts w:ascii="Times New Roman" w:hAnsi="Times New Roman" w:cs="Times New Roman"/>
           <w:lang w:val="id-ID"/>
         </w:rPr>
       </w:pPr>
@@ -11046,7 +11066,6 @@
           <w:noProof/>
           <w:sz w:val="24"/>
           <w:szCs w:val="24"/>
-          <w:lang w:val="id-ID"/>
         </w:rPr>
         <w:drawing>
           <wp:inline distT="0" distB="0" distL="0" distR="0">
@@ -11099,20 +11118,24 @@
         <w:rPr>
           <w:rFonts w:ascii="Times New Roman" w:eastAsia="Times New Roman" w:hAnsi="Times New Roman" w:cs="Times New Roman"/>
           <w:i w:val="0"/>
-          <w:sz w:val="24"/>
-          <w:szCs w:val="24"/>
-          <w:lang w:val="id-ID"/>
-        </w:rPr>
-      </w:pPr>
-      <w:r>
-        <w:rPr>
+          <w:sz w:val="40"/>
+          <w:szCs w:val="24"/>
+          <w:lang w:val="id-ID"/>
+        </w:rPr>
+      </w:pPr>
+      <w:r>
+        <w:rPr>
+          <w:rFonts w:ascii="Times New Roman" w:hAnsi="Times New Roman" w:cs="Times New Roman"/>
+          <w:sz w:val="24"/>
           <w:lang w:val="id-ID"/>
         </w:rPr>
         <w:t xml:space="preserve">Gambar 2.1 </w:t>
       </w:r>
       <w:r>
         <w:rPr>
+          <w:rFonts w:ascii="Times New Roman" w:hAnsi="Times New Roman" w:cs="Times New Roman"/>
           <w:i w:val="0"/>
+          <w:sz w:val="24"/>
           <w:lang w:val="id-ID"/>
         </w:rPr>
         <w:t>Model Waterfall</w:t>
@@ -11122,6 +11145,7 @@
       <w:pPr>
         <w:spacing w:line="360" w:lineRule="auto"/>
         <w:rPr>
+          <w:rFonts w:ascii="Times New Roman" w:hAnsi="Times New Roman" w:cs="Times New Roman"/>
           <w:lang w:val="id-ID" w:eastAsia="en-US"/>
         </w:rPr>
       </w:pPr>
@@ -11336,14 +11360,26 @@
       <w:pPr>
         <w:pStyle w:val="Style3"/>
         <w:spacing w:line="360" w:lineRule="auto"/>
-      </w:pPr>
-      <w:r>
+        <w:rPr>
+          <w:rFonts w:cs="Times New Roman"/>
+        </w:rPr>
+      </w:pPr>
+      <w:r>
+        <w:rPr>
+          <w:rFonts w:cs="Times New Roman"/>
+        </w:rPr>
         <w:t>2.13.2</w:t>
       </w:r>
       <w:r>
+        <w:rPr>
+          <w:rFonts w:cs="Times New Roman"/>
+        </w:rPr>
         <w:tab/>
       </w:r>
       <w:r>
+        <w:rPr>
+          <w:rFonts w:cs="Times New Roman"/>
+        </w:rPr>
         <w:t>Use Case Diagram</w:t>
       </w:r>
     </w:p>
@@ -11359,6 +11395,7 @@
       </w:pPr>
       <w:r>
         <w:rPr>
+          <w:rFonts w:ascii="Times New Roman" w:hAnsi="Times New Roman" w:cs="Times New Roman"/>
           <w:sz w:val="24"/>
           <w:lang w:val="id-ID" w:eastAsia="en-US"/>
         </w:rPr>
@@ -11391,12 +11428,14 @@
         <w:rPr>
           <w:rFonts w:ascii="Times New Roman" w:hAnsi="Times New Roman" w:cs="Times New Roman"/>
           <w:i w:val="0"/>
-          <w:lang w:val="id-ID"/>
-        </w:rPr>
-      </w:pPr>
-      <w:r>
-        <w:rPr>
-          <w:rFonts w:ascii="Times New Roman" w:hAnsi="Times New Roman" w:cs="Times New Roman"/>
+          <w:sz w:val="24"/>
+          <w:lang w:val="id-ID"/>
+        </w:rPr>
+      </w:pPr>
+      <w:r>
+        <w:rPr>
+          <w:rFonts w:ascii="Times New Roman" w:hAnsi="Times New Roman" w:cs="Times New Roman"/>
+          <w:sz w:val="24"/>
           <w:lang w:val="id-ID"/>
         </w:rPr>
         <w:lastRenderedPageBreak/>
@@ -11406,6 +11445,7 @@
         <w:rPr>
           <w:rFonts w:ascii="Times New Roman" w:hAnsi="Times New Roman" w:cs="Times New Roman"/>
           <w:i w:val="0"/>
+          <w:sz w:val="24"/>
           <w:lang w:val="id-ID"/>
         </w:rPr>
         <w:t>Simbol Use</w:t>
@@ -11414,6 +11454,7 @@
         <w:rPr>
           <w:rFonts w:ascii="Times New Roman" w:hAnsi="Times New Roman" w:cs="Times New Roman"/>
           <w:i w:val="0"/>
+          <w:sz w:val="24"/>
           <w:lang w:val="id-ID"/>
         </w:rPr>
         <w:t xml:space="preserve"> Case</w:t>
@@ -11422,15 +11463,17 @@
     <w:p>
       <w:pPr>
         <w:keepNext/>
+        <w:spacing w:line="360" w:lineRule="auto"/>
         <w:jc w:val="center"/>
         <w:rPr>
-          <w:lang w:val="id-ID"/>
-        </w:rPr>
-      </w:pPr>
-      <w:r>
-        <w:rPr>
+          <w:rFonts w:ascii="Times New Roman" w:hAnsi="Times New Roman" w:cs="Times New Roman"/>
+          <w:lang w:val="id-ID"/>
+        </w:rPr>
+      </w:pPr>
+      <w:r>
+        <w:rPr>
+          <w:rFonts w:ascii="Times New Roman" w:hAnsi="Times New Roman" w:cs="Times New Roman"/>
           <w:noProof/>
-          <w:lang w:val="id-ID"/>
         </w:rPr>
         <w:drawing>
           <wp:inline distT="0" distB="0" distL="0" distR="0">
@@ -11478,15 +11521,17 @@
     <w:p>
       <w:pPr>
         <w:keepNext/>
+        <w:spacing w:line="360" w:lineRule="auto"/>
         <w:jc w:val="center"/>
         <w:rPr>
-          <w:lang w:val="id-ID"/>
-        </w:rPr>
-      </w:pPr>
-      <w:r>
-        <w:rPr>
+          <w:rFonts w:ascii="Times New Roman" w:hAnsi="Times New Roman" w:cs="Times New Roman"/>
+          <w:lang w:val="id-ID"/>
+        </w:rPr>
+      </w:pPr>
+      <w:r>
+        <w:rPr>
+          <w:rFonts w:ascii="Times New Roman" w:hAnsi="Times New Roman" w:cs="Times New Roman"/>
           <w:noProof/>
-          <w:lang w:val="id-ID"/>
         </w:rPr>
         <w:drawing>
           <wp:inline distT="0" distB="0" distL="0" distR="0">
@@ -11534,21 +11579,28 @@
     <w:p>
       <w:pPr>
         <w:pStyle w:val="Caption"/>
+        <w:spacing w:line="360" w:lineRule="auto"/>
         <w:jc w:val="center"/>
         <w:rPr>
+          <w:rFonts w:ascii="Times New Roman" w:hAnsi="Times New Roman" w:cs="Times New Roman"/>
           <w:i w:val="0"/>
-          <w:lang w:val="id-ID"/>
-        </w:rPr>
-      </w:pPr>
-      <w:r>
-        <w:rPr>
+          <w:sz w:val="24"/>
+          <w:lang w:val="id-ID"/>
+        </w:rPr>
+      </w:pPr>
+      <w:r>
+        <w:rPr>
+          <w:rFonts w:ascii="Times New Roman" w:hAnsi="Times New Roman" w:cs="Times New Roman"/>
+          <w:sz w:val="24"/>
           <w:lang w:val="id-ID"/>
         </w:rPr>
         <w:t xml:space="preserve">Gambar 2.2 </w:t>
       </w:r>
       <w:r>
         <w:rPr>
+          <w:rFonts w:ascii="Times New Roman" w:hAnsi="Times New Roman" w:cs="Times New Roman"/>
           <w:i w:val="0"/>
+          <w:sz w:val="24"/>
           <w:lang w:val="id-ID"/>
         </w:rPr>
         <w:t>Use Case pada ATM</w:t>
@@ -11702,12 +11754,14 @@
         <w:rPr>
           <w:rFonts w:ascii="Times New Roman" w:hAnsi="Times New Roman" w:cs="Times New Roman"/>
           <w:i w:val="0"/>
-          <w:lang w:val="id-ID"/>
-        </w:rPr>
-      </w:pPr>
-      <w:r>
-        <w:rPr>
-          <w:rFonts w:ascii="Times New Roman" w:hAnsi="Times New Roman" w:cs="Times New Roman"/>
+          <w:sz w:val="24"/>
+          <w:lang w:val="id-ID"/>
+        </w:rPr>
+      </w:pPr>
+      <w:r>
+        <w:rPr>
+          <w:rFonts w:ascii="Times New Roman" w:hAnsi="Times New Roman" w:cs="Times New Roman"/>
+          <w:sz w:val="24"/>
           <w:lang w:val="id-ID"/>
         </w:rPr>
         <w:t xml:space="preserve">Table 2.3 </w:t>
@@ -11716,6 +11770,7 @@
         <w:rPr>
           <w:rFonts w:ascii="Times New Roman" w:hAnsi="Times New Roman" w:cs="Times New Roman"/>
           <w:i w:val="0"/>
+          <w:sz w:val="24"/>
           <w:lang w:val="id-ID"/>
         </w:rPr>
         <w:t>Simbol Activity Diagram</w:t>
@@ -11738,7 +11793,6 @@
           <w:noProof/>
           <w:sz w:val="24"/>
           <w:szCs w:val="24"/>
-          <w:lang w:val="id-ID"/>
         </w:rPr>
         <w:drawing>
           <wp:inline distT="0" distB="0" distL="0" distR="0">
@@ -11785,6 +11839,7 @@
     </w:p>
     <w:p>
       <w:pPr>
+        <w:spacing w:line="360" w:lineRule="auto"/>
         <w:rPr>
           <w:rFonts w:ascii="Times New Roman" w:hAnsi="Times New Roman" w:cs="Times New Roman"/>
           <w:sz w:val="24"/>
@@ -11798,6 +11853,7 @@
         <w:tabs>
           <w:tab w:val="left" w:pos="1052"/>
         </w:tabs>
+        <w:spacing w:line="360" w:lineRule="auto"/>
         <w:rPr>
           <w:rFonts w:ascii="Times New Roman" w:hAnsi="Times New Roman" w:cs="Times New Roman"/>
           <w:sz w:val="24"/>
@@ -11812,8 +11868,10 @@
         <w:tabs>
           <w:tab w:val="left" w:pos="1052"/>
         </w:tabs>
+        <w:spacing w:line="360" w:lineRule="auto"/>
         <w:jc w:val="center"/>
         <w:rPr>
+          <w:rFonts w:ascii="Times New Roman" w:hAnsi="Times New Roman" w:cs="Times New Roman"/>
           <w:lang w:val="id-ID"/>
         </w:rPr>
       </w:pPr>
@@ -11823,9 +11881,7 @@
           <w:noProof/>
           <w:sz w:val="24"/>
           <w:szCs w:val="24"/>
-          <w:lang w:val="id-ID"/>
-        </w:rPr>
-        <w:lastRenderedPageBreak/>
+        </w:rPr>
         <w:drawing>
           <wp:inline distT="0" distB="0" distL="0" distR="0">
             <wp:extent cx="2941983" cy="3488441"/>
@@ -11877,14 +11933,15 @@
         <w:rPr>
           <w:rFonts w:ascii="Times New Roman" w:hAnsi="Times New Roman" w:cs="Times New Roman"/>
           <w:i w:val="0"/>
-          <w:sz w:val="24"/>
-          <w:szCs w:val="24"/>
-          <w:lang w:val="id-ID"/>
-        </w:rPr>
-      </w:pPr>
-      <w:r>
-        <w:rPr>
-          <w:rFonts w:ascii="Times New Roman" w:hAnsi="Times New Roman" w:cs="Times New Roman"/>
+          <w:sz w:val="40"/>
+          <w:szCs w:val="24"/>
+          <w:lang w:val="id-ID"/>
+        </w:rPr>
+      </w:pPr>
+      <w:r>
+        <w:rPr>
+          <w:rFonts w:ascii="Times New Roman" w:hAnsi="Times New Roman" w:cs="Times New Roman"/>
+          <w:sz w:val="24"/>
           <w:lang w:val="id-ID"/>
         </w:rPr>
         <w:t xml:space="preserve">Gambar 2.3 </w:t>
@@ -11893,6 +11950,7 @@
         <w:rPr>
           <w:rFonts w:ascii="Times New Roman" w:hAnsi="Times New Roman" w:cs="Times New Roman"/>
           <w:i w:val="0"/>
+          <w:sz w:val="24"/>
           <w:lang w:val="id-ID"/>
         </w:rPr>
         <w:t>Activity Diagram Penjualan</w:t>
@@ -11900,7 +11958,9 @@
     </w:p>
     <w:p>
       <w:pPr>
-        <w:rPr>
+        <w:spacing w:line="360" w:lineRule="auto"/>
+        <w:rPr>
+          <w:rFonts w:ascii="Times New Roman" w:hAnsi="Times New Roman" w:cs="Times New Roman"/>
           <w:lang w:val="id-ID" w:eastAsia="en-US"/>
         </w:rPr>
       </w:pPr>
@@ -11908,18 +11968,22 @@
     <w:p>
       <w:pPr>
         <w:pStyle w:val="Style2"/>
-        <w:rPr>
-          <w:lang w:val="id-ID" w:eastAsia="en-US"/>
-        </w:rPr>
-      </w:pPr>
-      <w:r>
-        <w:rPr>
+        <w:spacing w:line="360" w:lineRule="auto"/>
+        <w:rPr>
+          <w:rFonts w:cs="Times New Roman"/>
+          <w:lang w:val="id-ID" w:eastAsia="en-US"/>
+        </w:rPr>
+      </w:pPr>
+      <w:r>
+        <w:rPr>
+          <w:rFonts w:cs="Times New Roman"/>
           <w:lang w:val="id-ID" w:eastAsia="en-US"/>
         </w:rPr>
         <w:t>2.14</w:t>
       </w:r>
       <w:r>
         <w:rPr>
+          <w:rFonts w:cs="Times New Roman"/>
           <w:lang w:val="id-ID" w:eastAsia="en-US"/>
         </w:rPr>
         <w:tab/>
@@ -11937,6 +12001,7 @@
       </w:pPr>
       <w:r>
         <w:rPr>
+          <w:rFonts w:ascii="Times New Roman" w:hAnsi="Times New Roman" w:cs="Times New Roman"/>
           <w:lang w:val="id-ID" w:eastAsia="en-US"/>
         </w:rPr>
         <w:tab/>
@@ -11950,6 +12015,7 @@
       </w:r>
       <w:r>
         <w:rPr>
+          <w:rFonts w:ascii="Times New Roman" w:hAnsi="Times New Roman" w:cs="Times New Roman"/>
           <w:color w:val="000000"/>
           <w:lang w:val="id-ID"/>
         </w:rPr>
@@ -11978,6 +12044,7 @@
       </w:r>
       <w:r>
         <w:rPr>
+          <w:rFonts w:ascii="Times New Roman" w:hAnsi="Times New Roman" w:cs="Times New Roman"/>
           <w:color w:val="000000"/>
           <w:lang w:val="id-ID"/>
         </w:rPr>
@@ -11992,6 +12059,7 @@
       </w:r>
       <w:r>
         <w:rPr>
+          <w:rFonts w:ascii="Times New Roman" w:hAnsi="Times New Roman" w:cs="Times New Roman"/>
           <w:color w:val="000000"/>
           <w:lang w:val="id-ID"/>
         </w:rPr>
@@ -12045,6 +12113,7 @@
       </w:r>
       <w:r>
         <w:rPr>
+          <w:rFonts w:ascii="Times New Roman" w:hAnsi="Times New Roman" w:cs="Times New Roman"/>
           <w:color w:val="000000"/>
           <w:lang w:val="id-ID"/>
         </w:rPr>
@@ -12070,6 +12139,7 @@
         <w:rPr>
           <w:rStyle w:val="fontstyle01"/>
         </w:rPr>
+        <w:lastRenderedPageBreak/>
         <w:t>2.14.1</w:t>
       </w:r>
       <w:r>
@@ -12082,6 +12152,7 @@
     </w:p>
     <w:p>
       <w:pPr>
+        <w:spacing w:line="360" w:lineRule="auto"/>
         <w:jc w:val="both"/>
         <w:rPr>
           <w:rStyle w:val="fontstyle01"/>
@@ -12090,6 +12161,7 @@
       </w:pPr>
       <w:r>
         <w:rPr>
+          <w:rFonts w:ascii="Times New Roman" w:hAnsi="Times New Roman" w:cs="Times New Roman"/>
           <w:lang w:val="id-ID" w:eastAsia="en-US"/>
         </w:rPr>
         <w:tab/>
@@ -12103,6 +12175,7 @@
       </w:r>
       <w:r>
         <w:rPr>
+          <w:rFonts w:ascii="Times New Roman" w:hAnsi="Times New Roman" w:cs="Times New Roman"/>
           <w:color w:val="000000"/>
           <w:lang w:val="id-ID"/>
         </w:rPr>
@@ -12117,6 +12190,7 @@
       </w:r>
       <w:r>
         <w:rPr>
+          <w:rFonts w:ascii="Times New Roman" w:hAnsi="Times New Roman" w:cs="Times New Roman"/>
           <w:color w:val="000000"/>
           <w:lang w:val="id-ID"/>
         </w:rPr>
@@ -12132,6 +12206,7 @@
     </w:p>
     <w:p>
       <w:pPr>
+        <w:spacing w:line="360" w:lineRule="auto"/>
         <w:rPr>
           <w:rStyle w:val="fontstyle01"/>
           <w:lang w:val="id-ID"/>
@@ -12141,17 +12216,18 @@
     <w:p>
       <w:pPr>
         <w:keepNext/>
+        <w:spacing w:line="360" w:lineRule="auto"/>
         <w:jc w:val="center"/>
         <w:rPr>
-          <w:lang w:val="id-ID"/>
-        </w:rPr>
-      </w:pPr>
-      <w:r>
-        <w:rPr>
+          <w:rFonts w:ascii="Times New Roman" w:hAnsi="Times New Roman" w:cs="Times New Roman"/>
+          <w:lang w:val="id-ID"/>
+        </w:rPr>
+      </w:pPr>
+      <w:r>
+        <w:rPr>
+          <w:rFonts w:ascii="Times New Roman" w:hAnsi="Times New Roman" w:cs="Times New Roman"/>
           <w:noProof/>
-          <w:lang w:val="id-ID"/>
-        </w:rPr>
-        <w:lastRenderedPageBreak/>
+        </w:rPr>
         <w:drawing>
           <wp:inline distT="0" distB="0" distL="0" distR="0" wp14:anchorId="340B1689" wp14:editId="40105E2E">
             <wp:extent cx="3105422" cy="691764"/>
@@ -12197,12 +12273,14 @@
         <w:rPr>
           <w:rFonts w:ascii="Times New Roman" w:hAnsi="Times New Roman" w:cs="Times New Roman"/>
           <w:i w:val="0"/>
-          <w:lang w:val="id-ID"/>
-        </w:rPr>
-      </w:pPr>
-      <w:r>
-        <w:rPr>
-          <w:rFonts w:ascii="Times New Roman" w:hAnsi="Times New Roman" w:cs="Times New Roman"/>
+          <w:sz w:val="24"/>
+          <w:lang w:val="id-ID"/>
+        </w:rPr>
+      </w:pPr>
+      <w:r>
+        <w:rPr>
+          <w:rFonts w:ascii="Times New Roman" w:hAnsi="Times New Roman" w:cs="Times New Roman"/>
+          <w:sz w:val="24"/>
           <w:lang w:val="id-ID"/>
         </w:rPr>
         <w:t xml:space="preserve">Gambar 2.4 </w:t>
@@ -12211,6 +12289,7 @@
         <w:rPr>
           <w:rFonts w:ascii="Times New Roman" w:hAnsi="Times New Roman" w:cs="Times New Roman"/>
           <w:i w:val="0"/>
+          <w:sz w:val="24"/>
           <w:lang w:val="id-ID"/>
         </w:rPr>
         <w:t>Navigasi Linier</w:t>
@@ -12220,6 +12299,7 @@
       <w:pPr>
         <w:spacing w:line="360" w:lineRule="auto"/>
         <w:rPr>
+          <w:rFonts w:ascii="Times New Roman" w:hAnsi="Times New Roman" w:cs="Times New Roman"/>
           <w:lang w:val="id-ID" w:eastAsia="en-US"/>
         </w:rPr>
       </w:pPr>
@@ -12229,17 +12309,20 @@
         <w:pStyle w:val="Style3"/>
         <w:spacing w:line="360" w:lineRule="auto"/>
         <w:rPr>
+          <w:rFonts w:cs="Times New Roman"/>
           <w:lang w:eastAsia="en-US"/>
         </w:rPr>
       </w:pPr>
       <w:r>
         <w:rPr>
+          <w:rFonts w:cs="Times New Roman"/>
           <w:lang w:eastAsia="en-US"/>
         </w:rPr>
         <w:t>2.14.2</w:t>
       </w:r>
       <w:r>
         <w:rPr>
+          <w:rFonts w:cs="Times New Roman"/>
           <w:lang w:eastAsia="en-US"/>
         </w:rPr>
         <w:tab/>
@@ -12265,6 +12348,7 @@
       </w:r>
       <w:r>
         <w:rPr>
+          <w:rFonts w:ascii="Times New Roman" w:hAnsi="Times New Roman" w:cs="Times New Roman"/>
           <w:color w:val="000000"/>
           <w:lang w:val="id-ID"/>
         </w:rPr>
@@ -12279,6 +12363,7 @@
       </w:r>
       <w:r>
         <w:rPr>
+          <w:rFonts w:ascii="Times New Roman" w:hAnsi="Times New Roman" w:cs="Times New Roman"/>
           <w:color w:val="000000"/>
           <w:lang w:val="id-ID"/>
         </w:rPr>
@@ -12293,6 +12378,7 @@
       </w:r>
       <w:r>
         <w:rPr>
+          <w:rFonts w:ascii="Times New Roman" w:hAnsi="Times New Roman" w:cs="Times New Roman"/>
           <w:color w:val="000000"/>
           <w:lang w:val="id-ID"/>
         </w:rPr>
@@ -12307,6 +12393,7 @@
       </w:r>
       <w:r>
         <w:rPr>
+          <w:rFonts w:ascii="Times New Roman" w:hAnsi="Times New Roman" w:cs="Times New Roman"/>
           <w:color w:val="000000"/>
           <w:lang w:val="id-ID"/>
         </w:rPr>
@@ -12327,18 +12414,19 @@
         <w:ind w:firstLine="720"/>
         <w:jc w:val="center"/>
         <w:rPr>
-          <w:lang w:val="id-ID"/>
-        </w:rPr>
-      </w:pPr>
-      <w:r>
-        <w:rPr>
+          <w:rFonts w:ascii="Times New Roman" w:hAnsi="Times New Roman" w:cs="Times New Roman"/>
+          <w:lang w:val="id-ID"/>
+        </w:rPr>
+      </w:pPr>
+      <w:r>
+        <w:rPr>
+          <w:rFonts w:ascii="Times New Roman" w:hAnsi="Times New Roman" w:cs="Times New Roman"/>
           <w:noProof/>
-          <w:lang w:val="id-ID"/>
         </w:rPr>
         <w:drawing>
           <wp:inline distT="0" distB="0" distL="0" distR="0" wp14:anchorId="0E21C164" wp14:editId="13544AF5">
-            <wp:extent cx="3600953" cy="1371791"/>
-            <wp:effectExtent l="0" t="0" r="0" b="0"/>
+            <wp:extent cx="3244132" cy="1235859"/>
+            <wp:effectExtent l="0" t="0" r="0" b="2540"/>
             <wp:docPr id="8" name="Picture 8"/>
             <wp:cNvGraphicFramePr>
               <a:graphicFrameLocks xmlns:a="http://schemas.openxmlformats.org/drawingml/2006/main" noChangeAspect="1"/>
@@ -12359,7 +12447,7 @@
                   <pic:spPr>
                     <a:xfrm>
                       <a:off x="0" y="0"/>
-                      <a:ext cx="3600953" cy="1371791"/>
+                      <a:ext cx="3254569" cy="1239835"/>
                     </a:xfrm>
                     <a:prstGeom prst="rect">
                       <a:avLst/>
@@ -12380,12 +12468,14 @@
         <w:rPr>
           <w:rFonts w:ascii="Times New Roman" w:hAnsi="Times New Roman" w:cs="Times New Roman"/>
           <w:i w:val="0"/>
-          <w:lang w:val="id-ID"/>
-        </w:rPr>
-      </w:pPr>
-      <w:r>
-        <w:rPr>
-          <w:rFonts w:ascii="Times New Roman" w:hAnsi="Times New Roman" w:cs="Times New Roman"/>
+          <w:sz w:val="24"/>
+          <w:lang w:val="id-ID"/>
+        </w:rPr>
+      </w:pPr>
+      <w:r>
+        <w:rPr>
+          <w:rFonts w:ascii="Times New Roman" w:hAnsi="Times New Roman" w:cs="Times New Roman"/>
+          <w:sz w:val="24"/>
           <w:lang w:val="id-ID"/>
         </w:rPr>
         <w:t xml:space="preserve">Gambar 2.5 </w:t>
@@ -12394,6 +12484,7 @@
         <w:rPr>
           <w:rFonts w:ascii="Times New Roman" w:hAnsi="Times New Roman" w:cs="Times New Roman"/>
           <w:i w:val="0"/>
+          <w:sz w:val="24"/>
           <w:lang w:val="id-ID"/>
         </w:rPr>
         <w:t>Navigasi Non-Linier</w:t>
@@ -12413,6 +12504,7 @@
           <w:rFonts w:cs="Times New Roman"/>
           <w:lang w:eastAsia="en-US"/>
         </w:rPr>
+        <w:lastRenderedPageBreak/>
         <w:t>2.14.3</w:t>
       </w:r>
       <w:r>
@@ -12543,16 +12635,6 @@
         </w:rPr>
         <w:t>(halaman pendukung).</w:t>
       </w:r>
-    </w:p>
-    <w:p>
-      <w:pPr>
-        <w:spacing w:line="360" w:lineRule="auto"/>
-        <w:ind w:firstLine="720"/>
-        <w:rPr>
-          <w:rStyle w:val="fontstyle01"/>
-          <w:lang w:val="id-ID"/>
-        </w:rPr>
-      </w:pPr>
     </w:p>
     <w:p>
       <w:pPr>
@@ -12561,19 +12643,19 @@
         <w:ind w:firstLine="720"/>
         <w:jc w:val="center"/>
         <w:rPr>
-          <w:lang w:val="id-ID"/>
-        </w:rPr>
-      </w:pPr>
-      <w:r>
-        <w:rPr>
+          <w:rFonts w:ascii="Times New Roman" w:hAnsi="Times New Roman" w:cs="Times New Roman"/>
+          <w:lang w:val="id-ID"/>
+        </w:rPr>
+      </w:pPr>
+      <w:r>
+        <w:rPr>
+          <w:rFonts w:ascii="Times New Roman" w:hAnsi="Times New Roman" w:cs="Times New Roman"/>
           <w:noProof/>
-          <w:lang w:val="id-ID"/>
-        </w:rPr>
-        <w:lastRenderedPageBreak/>
+        </w:rPr>
         <w:drawing>
           <wp:inline distT="0" distB="0" distL="0" distR="0" wp14:anchorId="200CF465" wp14:editId="5D4C0965">
-            <wp:extent cx="4801270" cy="1390844"/>
-            <wp:effectExtent l="0" t="0" r="0" b="0"/>
+            <wp:extent cx="4047214" cy="1172408"/>
+            <wp:effectExtent l="0" t="0" r="0" b="8890"/>
             <wp:docPr id="9" name="Picture 9"/>
             <wp:cNvGraphicFramePr>
               <a:graphicFrameLocks xmlns:a="http://schemas.openxmlformats.org/drawingml/2006/main" noChangeAspect="1"/>
@@ -12594,7 +12676,7 @@
                   <pic:spPr>
                     <a:xfrm>
                       <a:off x="0" y="0"/>
-                      <a:ext cx="4801270" cy="1390844"/>
+                      <a:ext cx="4084744" cy="1183280"/>
                     </a:xfrm>
                     <a:prstGeom prst="rect">
                       <a:avLst/>
@@ -12615,12 +12697,14 @@
         <w:rPr>
           <w:rFonts w:ascii="Times New Roman" w:hAnsi="Times New Roman" w:cs="Times New Roman"/>
           <w:i w:val="0"/>
-          <w:lang w:val="id-ID"/>
-        </w:rPr>
-      </w:pPr>
-      <w:r>
-        <w:rPr>
-          <w:rFonts w:ascii="Times New Roman" w:hAnsi="Times New Roman" w:cs="Times New Roman"/>
+          <w:sz w:val="24"/>
+          <w:lang w:val="id-ID"/>
+        </w:rPr>
+      </w:pPr>
+      <w:r>
+        <w:rPr>
+          <w:rFonts w:ascii="Times New Roman" w:hAnsi="Times New Roman" w:cs="Times New Roman"/>
+          <w:sz w:val="24"/>
           <w:lang w:val="id-ID"/>
         </w:rPr>
         <w:t xml:space="preserve">Gambar 2.6 </w:t>
@@ -12629,6 +12713,7 @@
         <w:rPr>
           <w:rFonts w:ascii="Times New Roman" w:hAnsi="Times New Roman" w:cs="Times New Roman"/>
           <w:i w:val="0"/>
+          <w:sz w:val="24"/>
           <w:lang w:val="id-ID"/>
         </w:rPr>
         <w:t>Navigasi Hirarki</w:t>
@@ -12756,6 +12841,8 @@
         </w:rPr>
         <w:t>keinteraksian yang lebih tinggi.</w:t>
       </w:r>
+      <w:bookmarkStart w:id="0" w:name="_GoBack"/>
+      <w:bookmarkEnd w:id="0"/>
     </w:p>
     <w:p>
       <w:pPr>
@@ -12763,6 +12850,7 @@
         <w:spacing w:line="360" w:lineRule="auto"/>
         <w:jc w:val="center"/>
         <w:rPr>
+          <w:rFonts w:ascii="Times New Roman" w:hAnsi="Times New Roman" w:cs="Times New Roman"/>
           <w:lang w:val="id-ID"/>
         </w:rPr>
       </w:pPr>
@@ -12770,12 +12858,11 @@
         <w:rPr>
           <w:rFonts w:ascii="Times New Roman" w:hAnsi="Times New Roman" w:cs="Times New Roman"/>
           <w:noProof/>
-          <w:lang w:val="id-ID"/>
         </w:rPr>
         <w:drawing>
           <wp:inline distT="0" distB="0" distL="0" distR="0" wp14:anchorId="511E5730" wp14:editId="0339AADF">
-            <wp:extent cx="3991532" cy="1743318"/>
-            <wp:effectExtent l="0" t="0" r="9525" b="9525"/>
+            <wp:extent cx="3593990" cy="1569690"/>
+            <wp:effectExtent l="0" t="0" r="6985" b="0"/>
             <wp:docPr id="10" name="Picture 10"/>
             <wp:cNvGraphicFramePr>
               <a:graphicFrameLocks xmlns:a="http://schemas.openxmlformats.org/drawingml/2006/main" noChangeAspect="1"/>
@@ -12796,7 +12883,7 @@
                   <pic:spPr>
                     <a:xfrm>
                       <a:off x="0" y="0"/>
-                      <a:ext cx="3991532" cy="1743318"/>
+                      <a:ext cx="3599377" cy="1572043"/>
                     </a:xfrm>
                     <a:prstGeom prst="rect">
                       <a:avLst/>
@@ -12817,12 +12904,14 @@
         <w:rPr>
           <w:rFonts w:ascii="Times New Roman" w:hAnsi="Times New Roman" w:cs="Times New Roman"/>
           <w:i w:val="0"/>
-          <w:lang w:val="id-ID"/>
-        </w:rPr>
-      </w:pPr>
-      <w:r>
-        <w:rPr>
-          <w:rFonts w:ascii="Times New Roman" w:hAnsi="Times New Roman" w:cs="Times New Roman"/>
+          <w:sz w:val="24"/>
+          <w:lang w:val="id-ID"/>
+        </w:rPr>
+      </w:pPr>
+      <w:r>
+        <w:rPr>
+          <w:rFonts w:ascii="Times New Roman" w:hAnsi="Times New Roman" w:cs="Times New Roman"/>
+          <w:sz w:val="24"/>
           <w:lang w:val="id-ID"/>
         </w:rPr>
         <w:t xml:space="preserve">Gambar 2.7 </w:t>
@@ -12831,12 +12920,11 @@
         <w:rPr>
           <w:rFonts w:ascii="Times New Roman" w:hAnsi="Times New Roman" w:cs="Times New Roman"/>
           <w:i w:val="0"/>
+          <w:sz w:val="24"/>
           <w:lang w:val="id-ID"/>
         </w:rPr>
         <w:t>Navigasi Campuran</w:t>
       </w:r>
-      <w:bookmarkStart w:id="0" w:name="_GoBack"/>
-      <w:bookmarkEnd w:id="0"/>
     </w:p>
     <w:sectPr>
       <w:pgSz w:w="12240" w:h="15840"/>
@@ -19483,7 +19571,7 @@
 </file>
 
 <file path=customXml/itemProps1.xml><?xml version="1.0" encoding="utf-8"?>
-<ds:datastoreItem xmlns:ds="http://schemas.openxmlformats.org/officeDocument/2006/customXml" ds:itemID="{BEAE1879-D74C-42B0-ADF3-857ADFC158D0}">
+<ds:datastoreItem xmlns:ds="http://schemas.openxmlformats.org/officeDocument/2006/customXml" ds:itemID="{958BEDC4-68E2-4995-8A05-C2310D2A59FC}">
   <ds:schemaRefs>
     <ds:schemaRef ds:uri="http://schemas.openxmlformats.org/officeDocument/2006/bibliography"/>
   </ds:schemaRefs>

</xml_diff>

<commit_message>
Update : Bab II ubah font color jadi hitam, Bab IV Selesai. FIX!
</commit_message>
<xml_diff>
--- a/BAB II/Bab 2-Revisi1.docx
+++ b/BAB II/Bab 2-Revisi1.docx
@@ -9,12 +9,15 @@
         <w:jc w:val="center"/>
         <w:rPr>
           <w:rFonts w:cs="Times New Roman"/>
-          <w:lang w:val="id-ID"/>
-        </w:rPr>
-      </w:pPr>
+          <w:color w:val="auto"/>
+          <w:lang w:val="id-ID"/>
+        </w:rPr>
+      </w:pPr>
+      <w:bookmarkStart w:id="0" w:name="_GoBack"/>
       <w:r>
         <w:rPr>
           <w:rFonts w:cs="Times New Roman"/>
+          <w:color w:val="auto"/>
           <w:lang w:val="id-ID"/>
         </w:rPr>
         <w:t>2. TINJAUAN PUSTAKA</w:t>
@@ -37,12 +40,14 @@
         <w:spacing w:before="0" w:line="360" w:lineRule="auto"/>
         <w:rPr>
           <w:rFonts w:cs="Times New Roman"/>
+          <w:color w:val="auto"/>
           <w:lang w:val="id-ID"/>
         </w:rPr>
       </w:pPr>
       <w:r>
         <w:rPr>
           <w:rFonts w:cs="Times New Roman"/>
+          <w:color w:val="auto"/>
           <w:lang w:val="id-ID"/>
         </w:rPr>
         <w:t>2.1</w:t>
@@ -50,6 +55,7 @@
       <w:r>
         <w:rPr>
           <w:rFonts w:cs="Times New Roman"/>
+          <w:color w:val="auto"/>
           <w:lang w:val="id-ID"/>
         </w:rPr>
         <w:tab/>
@@ -58,6 +64,7 @@
         <w:rPr>
           <w:rFonts w:cs="Times New Roman"/>
           <w:i/>
+          <w:color w:val="auto"/>
           <w:lang w:val="id-ID"/>
         </w:rPr>
         <w:t>E-Learning</w:t>
@@ -69,23 +76,27 @@
         <w:spacing w:line="360" w:lineRule="auto"/>
         <w:rPr>
           <w:rFonts w:cs="Times New Roman"/>
+          <w:color w:val="auto"/>
         </w:rPr>
       </w:pPr>
       <w:r>
         <w:rPr>
           <w:rFonts w:cs="Times New Roman"/>
+          <w:color w:val="auto"/>
         </w:rPr>
         <w:t>2.1.1</w:t>
       </w:r>
       <w:r>
         <w:rPr>
           <w:rFonts w:cs="Times New Roman"/>
+          <w:color w:val="auto"/>
         </w:rPr>
         <w:tab/>
       </w:r>
       <w:r>
         <w:rPr>
           <w:rFonts w:cs="Times New Roman"/>
+          <w:color w:val="auto"/>
         </w:rPr>
         <w:t xml:space="preserve">Pengertian </w:t>
       </w:r>
@@ -93,6 +104,7 @@
         <w:rPr>
           <w:rFonts w:cs="Times New Roman"/>
           <w:i/>
+          <w:color w:val="auto"/>
         </w:rPr>
         <w:t>E-Learning</w:t>
       </w:r>
@@ -324,7 +336,7 @@
           <w:b w:val="0"/>
           <w:bCs w:val="0"/>
           <w:i w:val="0"/>
-          <w:color w:val="000000"/>
+          <w:color w:val="auto"/>
           <w:szCs w:val="24"/>
           <w:shd w:val="clear" w:color="auto" w:fill="FFFFFF"/>
         </w:rPr>
@@ -332,24 +344,28 @@
       <w:r>
         <w:rPr>
           <w:rFonts w:cs="Times New Roman"/>
+          <w:color w:val="auto"/>
         </w:rPr>
         <w:t>2.1.2</w:t>
       </w:r>
       <w:r>
         <w:rPr>
           <w:rFonts w:cs="Times New Roman"/>
+          <w:color w:val="auto"/>
         </w:rPr>
         <w:tab/>
       </w:r>
       <w:r>
         <w:rPr>
           <w:rFonts w:cs="Times New Roman"/>
+          <w:color w:val="auto"/>
         </w:rPr>
         <w:t>Manfaat</w:t>
       </w:r>
       <w:r>
         <w:rPr>
           <w:rFonts w:cs="Times New Roman"/>
+          <w:color w:val="auto"/>
         </w:rPr>
         <w:t xml:space="preserve"> </w:t>
       </w:r>
@@ -357,6 +373,7 @@
         <w:rPr>
           <w:rFonts w:cs="Times New Roman"/>
           <w:i/>
+          <w:color w:val="auto"/>
         </w:rPr>
         <w:t>E-Learning</w:t>
       </w:r>
@@ -368,7 +385,6 @@
         <w:jc w:val="both"/>
         <w:rPr>
           <w:rFonts w:ascii="Times New Roman" w:hAnsi="Times New Roman" w:cs="Times New Roman"/>
-          <w:color w:val="000000"/>
           <w:sz w:val="24"/>
           <w:szCs w:val="24"/>
           <w:shd w:val="clear" w:color="auto" w:fill="FFFFFF"/>
@@ -378,7 +394,6 @@
       <w:r>
         <w:rPr>
           <w:rFonts w:ascii="Times New Roman" w:hAnsi="Times New Roman" w:cs="Times New Roman"/>
-          <w:color w:val="000000"/>
           <w:sz w:val="24"/>
           <w:szCs w:val="24"/>
           <w:shd w:val="clear" w:color="auto" w:fill="FFFFFF"/>
@@ -391,7 +406,6 @@
         <w:rPr>
           <w:rFonts w:ascii="Times New Roman" w:hAnsi="Times New Roman" w:cs="Times New Roman"/>
           <w:i/>
-          <w:color w:val="000000"/>
           <w:sz w:val="24"/>
           <w:szCs w:val="24"/>
           <w:shd w:val="clear" w:color="auto" w:fill="FFFFFF"/>
@@ -402,7 +416,6 @@
       <w:r>
         <w:rPr>
           <w:rFonts w:ascii="Times New Roman" w:hAnsi="Times New Roman" w:cs="Times New Roman"/>
-          <w:color w:val="000000"/>
           <w:sz w:val="24"/>
           <w:szCs w:val="24"/>
           <w:shd w:val="clear" w:color="auto" w:fill="FFFFFF"/>
@@ -419,7 +432,6 @@
         <w:jc w:val="both"/>
         <w:rPr>
           <w:rFonts w:ascii="Times New Roman" w:hAnsi="Times New Roman" w:cs="Times New Roman"/>
-          <w:color w:val="000000"/>
           <w:sz w:val="24"/>
           <w:szCs w:val="24"/>
           <w:shd w:val="clear" w:color="auto" w:fill="FFFFFF"/>
@@ -429,7 +441,6 @@
       <w:r>
         <w:rPr>
           <w:rFonts w:ascii="Times New Roman" w:hAnsi="Times New Roman" w:cs="Times New Roman"/>
-          <w:color w:val="000000"/>
           <w:sz w:val="24"/>
           <w:szCs w:val="24"/>
           <w:shd w:val="clear" w:color="auto" w:fill="FFFFFF"/>
@@ -446,7 +457,6 @@
         <w:jc w:val="both"/>
         <w:rPr>
           <w:rFonts w:ascii="Times New Roman" w:hAnsi="Times New Roman" w:cs="Times New Roman"/>
-          <w:color w:val="000000"/>
           <w:sz w:val="24"/>
           <w:szCs w:val="24"/>
           <w:shd w:val="clear" w:color="auto" w:fill="FFFFFF"/>
@@ -456,7 +466,6 @@
       <w:r>
         <w:rPr>
           <w:rFonts w:ascii="Times New Roman" w:hAnsi="Times New Roman" w:cs="Times New Roman"/>
-          <w:color w:val="000000"/>
           <w:sz w:val="24"/>
           <w:szCs w:val="24"/>
           <w:shd w:val="clear" w:color="auto" w:fill="FFFFFF"/>
@@ -467,7 +476,6 @@
       <w:r>
         <w:rPr>
           <w:rFonts w:ascii="Times New Roman" w:hAnsi="Times New Roman" w:cs="Times New Roman"/>
-          <w:color w:val="000000"/>
           <w:sz w:val="24"/>
           <w:szCs w:val="24"/>
           <w:shd w:val="clear" w:color="auto" w:fill="FFFFFF"/>
@@ -480,7 +488,6 @@
         <w:rPr>
           <w:rFonts w:ascii="Times New Roman" w:hAnsi="Times New Roman" w:cs="Times New Roman"/>
           <w:i/>
-          <w:color w:val="000000"/>
           <w:sz w:val="24"/>
           <w:szCs w:val="24"/>
           <w:shd w:val="clear" w:color="auto" w:fill="FFFFFF"/>
@@ -491,7 +498,6 @@
       <w:r>
         <w:rPr>
           <w:rFonts w:ascii="Times New Roman" w:hAnsi="Times New Roman" w:cs="Times New Roman"/>
-          <w:color w:val="000000"/>
           <w:sz w:val="24"/>
           <w:szCs w:val="24"/>
           <w:shd w:val="clear" w:color="auto" w:fill="FFFFFF"/>
@@ -512,7 +518,6 @@
         <w:jc w:val="both"/>
         <w:rPr>
           <w:rFonts w:ascii="Times New Roman" w:hAnsi="Times New Roman" w:cs="Times New Roman"/>
-          <w:color w:val="000000"/>
           <w:sz w:val="24"/>
           <w:szCs w:val="24"/>
           <w:shd w:val="clear" w:color="auto" w:fill="FFFFFF"/>
@@ -522,7 +527,6 @@
       <w:r>
         <w:rPr>
           <w:rFonts w:ascii="Times New Roman" w:hAnsi="Times New Roman" w:cs="Times New Roman"/>
-          <w:color w:val="000000"/>
           <w:sz w:val="24"/>
           <w:szCs w:val="24"/>
           <w:shd w:val="clear" w:color="auto" w:fill="FFFFFF"/>
@@ -543,7 +547,6 @@
         <w:jc w:val="both"/>
         <w:rPr>
           <w:rFonts w:ascii="Times New Roman" w:hAnsi="Times New Roman" w:cs="Times New Roman"/>
-          <w:color w:val="000000"/>
           <w:sz w:val="24"/>
           <w:szCs w:val="24"/>
           <w:shd w:val="clear" w:color="auto" w:fill="FFFFFF"/>
@@ -553,7 +556,6 @@
       <w:r>
         <w:rPr>
           <w:rFonts w:ascii="Times New Roman" w:hAnsi="Times New Roman" w:cs="Times New Roman"/>
-          <w:color w:val="000000"/>
           <w:sz w:val="24"/>
           <w:szCs w:val="24"/>
           <w:shd w:val="clear" w:color="auto" w:fill="FFFFFF"/>
@@ -565,7 +567,6 @@
         <w:rPr>
           <w:rFonts w:ascii="Times New Roman" w:hAnsi="Times New Roman" w:cs="Times New Roman"/>
           <w:i/>
-          <w:color w:val="000000"/>
           <w:sz w:val="24"/>
           <w:szCs w:val="24"/>
           <w:shd w:val="clear" w:color="auto" w:fill="FFFFFF"/>
@@ -576,7 +577,6 @@
       <w:r>
         <w:rPr>
           <w:rFonts w:ascii="Times New Roman" w:hAnsi="Times New Roman" w:cs="Times New Roman"/>
-          <w:color w:val="000000"/>
           <w:sz w:val="24"/>
           <w:szCs w:val="24"/>
           <w:shd w:val="clear" w:color="auto" w:fill="FFFFFF"/>
@@ -597,7 +597,6 @@
         <w:jc w:val="both"/>
         <w:rPr>
           <w:rFonts w:ascii="Times New Roman" w:hAnsi="Times New Roman" w:cs="Times New Roman"/>
-          <w:color w:val="000000"/>
           <w:sz w:val="24"/>
           <w:szCs w:val="24"/>
           <w:shd w:val="clear" w:color="auto" w:fill="FFFFFF"/>
@@ -608,7 +607,6 @@
         <w:rPr>
           <w:rFonts w:ascii="Times New Roman" w:hAnsi="Times New Roman" w:cs="Times New Roman"/>
           <w:i/>
-          <w:color w:val="000000"/>
           <w:sz w:val="24"/>
           <w:szCs w:val="24"/>
           <w:shd w:val="clear" w:color="auto" w:fill="FFFFFF"/>
@@ -619,7 +617,6 @@
       <w:r>
         <w:rPr>
           <w:rFonts w:ascii="Times New Roman" w:hAnsi="Times New Roman" w:cs="Times New Roman"/>
-          <w:color w:val="000000"/>
           <w:sz w:val="24"/>
           <w:szCs w:val="24"/>
           <w:shd w:val="clear" w:color="auto" w:fill="FFFFFF"/>
@@ -640,7 +637,6 @@
         <w:jc w:val="both"/>
         <w:rPr>
           <w:rFonts w:ascii="Times New Roman" w:hAnsi="Times New Roman" w:cs="Times New Roman"/>
-          <w:color w:val="000000"/>
           <w:sz w:val="24"/>
           <w:szCs w:val="24"/>
           <w:shd w:val="clear" w:color="auto" w:fill="FFFFFF"/>
@@ -650,7 +646,6 @@
       <w:r>
         <w:rPr>
           <w:rFonts w:ascii="Times New Roman" w:hAnsi="Times New Roman" w:cs="Times New Roman"/>
-          <w:color w:val="000000"/>
           <w:sz w:val="24"/>
           <w:szCs w:val="24"/>
           <w:shd w:val="clear" w:color="auto" w:fill="FFFFFF"/>
@@ -662,7 +657,6 @@
         <w:rPr>
           <w:rFonts w:ascii="Times New Roman" w:hAnsi="Times New Roman" w:cs="Times New Roman"/>
           <w:i/>
-          <w:color w:val="000000"/>
           <w:sz w:val="24"/>
           <w:szCs w:val="24"/>
           <w:shd w:val="clear" w:color="auto" w:fill="FFFFFF"/>
@@ -673,7 +667,6 @@
       <w:r>
         <w:rPr>
           <w:rFonts w:ascii="Times New Roman" w:hAnsi="Times New Roman" w:cs="Times New Roman"/>
-          <w:color w:val="000000"/>
           <w:sz w:val="24"/>
           <w:szCs w:val="24"/>
           <w:shd w:val="clear" w:color="auto" w:fill="FFFFFF"/>
@@ -689,7 +682,6 @@
         <w:jc w:val="both"/>
         <w:rPr>
           <w:rFonts w:ascii="Times New Roman" w:hAnsi="Times New Roman" w:cs="Times New Roman"/>
-          <w:color w:val="000000"/>
           <w:sz w:val="24"/>
           <w:szCs w:val="24"/>
           <w:shd w:val="clear" w:color="auto" w:fill="FFFFFF"/>
@@ -705,7 +697,6 @@
         <w:jc w:val="both"/>
         <w:rPr>
           <w:rFonts w:ascii="Times New Roman" w:hAnsi="Times New Roman" w:cs="Times New Roman"/>
-          <w:color w:val="000000"/>
           <w:sz w:val="24"/>
           <w:szCs w:val="24"/>
           <w:shd w:val="clear" w:color="auto" w:fill="FFFFFF"/>
@@ -715,7 +706,6 @@
       <w:r>
         <w:rPr>
           <w:rFonts w:ascii="Times New Roman" w:hAnsi="Times New Roman" w:cs="Times New Roman"/>
-          <w:color w:val="000000"/>
           <w:sz w:val="24"/>
           <w:szCs w:val="24"/>
           <w:shd w:val="clear" w:color="auto" w:fill="FFFFFF"/>
@@ -732,7 +722,6 @@
         <w:jc w:val="both"/>
         <w:rPr>
           <w:rFonts w:ascii="Times New Roman" w:hAnsi="Times New Roman" w:cs="Times New Roman"/>
-          <w:color w:val="000000"/>
           <w:sz w:val="24"/>
           <w:szCs w:val="24"/>
           <w:shd w:val="clear" w:color="auto" w:fill="FFFFFF"/>
@@ -742,7 +731,6 @@
       <w:r>
         <w:rPr>
           <w:rFonts w:ascii="Times New Roman" w:hAnsi="Times New Roman" w:cs="Times New Roman"/>
-          <w:color w:val="000000"/>
           <w:sz w:val="24"/>
           <w:szCs w:val="24"/>
           <w:shd w:val="clear" w:color="auto" w:fill="FFFFFF"/>
@@ -754,7 +742,6 @@
         <w:rPr>
           <w:rFonts w:ascii="Times New Roman" w:hAnsi="Times New Roman" w:cs="Times New Roman"/>
           <w:i/>
-          <w:color w:val="000000"/>
           <w:sz w:val="24"/>
           <w:szCs w:val="24"/>
           <w:shd w:val="clear" w:color="auto" w:fill="FFFFFF"/>
@@ -765,7 +752,6 @@
       <w:r>
         <w:rPr>
           <w:rFonts w:ascii="Times New Roman" w:hAnsi="Times New Roman" w:cs="Times New Roman"/>
-          <w:color w:val="000000"/>
           <w:sz w:val="24"/>
           <w:szCs w:val="24"/>
           <w:shd w:val="clear" w:color="auto" w:fill="FFFFFF"/>
@@ -786,7 +772,6 @@
         <w:jc w:val="both"/>
         <w:rPr>
           <w:rFonts w:ascii="Times New Roman" w:hAnsi="Times New Roman" w:cs="Times New Roman"/>
-          <w:color w:val="000000"/>
           <w:sz w:val="24"/>
           <w:szCs w:val="24"/>
           <w:shd w:val="clear" w:color="auto" w:fill="FFFFFF"/>
@@ -796,7 +781,6 @@
       <w:r>
         <w:rPr>
           <w:rFonts w:ascii="Times New Roman" w:hAnsi="Times New Roman" w:cs="Times New Roman"/>
-          <w:color w:val="000000"/>
           <w:sz w:val="24"/>
           <w:szCs w:val="24"/>
           <w:shd w:val="clear" w:color="auto" w:fill="FFFFFF"/>
@@ -817,7 +801,6 @@
         <w:jc w:val="both"/>
         <w:rPr>
           <w:rFonts w:ascii="Times New Roman" w:hAnsi="Times New Roman" w:cs="Times New Roman"/>
-          <w:color w:val="000000"/>
           <w:sz w:val="24"/>
           <w:szCs w:val="24"/>
           <w:shd w:val="clear" w:color="auto" w:fill="FFFFFF"/>
@@ -827,7 +810,6 @@
       <w:r>
         <w:rPr>
           <w:rFonts w:ascii="Times New Roman" w:hAnsi="Times New Roman" w:cs="Times New Roman"/>
-          <w:color w:val="000000"/>
           <w:sz w:val="24"/>
           <w:szCs w:val="24"/>
           <w:shd w:val="clear" w:color="auto" w:fill="FFFFFF"/>
@@ -848,7 +830,6 @@
         <w:jc w:val="both"/>
         <w:rPr>
           <w:rFonts w:ascii="Times New Roman" w:hAnsi="Times New Roman" w:cs="Times New Roman"/>
-          <w:color w:val="000000"/>
           <w:sz w:val="24"/>
           <w:szCs w:val="24"/>
           <w:shd w:val="clear" w:color="auto" w:fill="FFFFFF"/>
@@ -858,7 +839,6 @@
       <w:r>
         <w:rPr>
           <w:rFonts w:ascii="Times New Roman" w:hAnsi="Times New Roman" w:cs="Times New Roman"/>
-          <w:color w:val="000000"/>
           <w:sz w:val="24"/>
           <w:szCs w:val="24"/>
           <w:shd w:val="clear" w:color="auto" w:fill="FFFFFF"/>
@@ -879,7 +859,6 @@
         <w:jc w:val="both"/>
         <w:rPr>
           <w:rFonts w:ascii="Times New Roman" w:hAnsi="Times New Roman" w:cs="Times New Roman"/>
-          <w:color w:val="000000"/>
           <w:sz w:val="24"/>
           <w:szCs w:val="24"/>
           <w:shd w:val="clear" w:color="auto" w:fill="FFFFFF"/>
@@ -889,7 +868,6 @@
       <w:r>
         <w:rPr>
           <w:rFonts w:ascii="Times New Roman" w:hAnsi="Times New Roman" w:cs="Times New Roman"/>
-          <w:color w:val="000000"/>
           <w:sz w:val="24"/>
           <w:szCs w:val="24"/>
           <w:shd w:val="clear" w:color="auto" w:fill="FFFFFF"/>
@@ -910,7 +888,6 @@
         <w:jc w:val="both"/>
         <w:rPr>
           <w:rFonts w:ascii="Times New Roman" w:hAnsi="Times New Roman" w:cs="Times New Roman"/>
-          <w:color w:val="000000"/>
           <w:sz w:val="24"/>
           <w:szCs w:val="24"/>
           <w:shd w:val="clear" w:color="auto" w:fill="FFFFFF"/>
@@ -920,7 +897,6 @@
       <w:r>
         <w:rPr>
           <w:rFonts w:ascii="Times New Roman" w:hAnsi="Times New Roman" w:cs="Times New Roman"/>
-          <w:color w:val="000000"/>
           <w:sz w:val="24"/>
           <w:szCs w:val="24"/>
           <w:shd w:val="clear" w:color="auto" w:fill="FFFFFF"/>
@@ -936,7 +912,6 @@
         <w:jc w:val="both"/>
         <w:rPr>
           <w:rFonts w:ascii="Times New Roman" w:hAnsi="Times New Roman" w:cs="Times New Roman"/>
-          <w:color w:val="000000"/>
           <w:sz w:val="24"/>
           <w:szCs w:val="24"/>
           <w:shd w:val="clear" w:color="auto" w:fill="FFFFFF"/>
@@ -952,7 +927,6 @@
         <w:jc w:val="both"/>
         <w:rPr>
           <w:rFonts w:ascii="Times New Roman" w:hAnsi="Times New Roman" w:cs="Times New Roman"/>
-          <w:color w:val="000000"/>
           <w:sz w:val="24"/>
           <w:szCs w:val="24"/>
           <w:shd w:val="clear" w:color="auto" w:fill="FFFFFF"/>
@@ -962,7 +936,6 @@
       <w:r>
         <w:rPr>
           <w:rFonts w:ascii="Times New Roman" w:hAnsi="Times New Roman" w:cs="Times New Roman"/>
-          <w:color w:val="000000"/>
           <w:sz w:val="24"/>
           <w:szCs w:val="24"/>
           <w:shd w:val="clear" w:color="auto" w:fill="FFFFFF"/>
@@ -979,7 +952,6 @@
         <w:jc w:val="both"/>
         <w:rPr>
           <w:rFonts w:ascii="Times New Roman" w:hAnsi="Times New Roman" w:cs="Times New Roman"/>
-          <w:color w:val="000000"/>
           <w:sz w:val="24"/>
           <w:szCs w:val="24"/>
           <w:shd w:val="clear" w:color="auto" w:fill="FFFFFF"/>
@@ -989,7 +961,6 @@
       <w:r>
         <w:rPr>
           <w:rFonts w:ascii="Times New Roman" w:hAnsi="Times New Roman" w:cs="Times New Roman"/>
-          <w:color w:val="000000"/>
           <w:sz w:val="24"/>
           <w:szCs w:val="24"/>
           <w:shd w:val="clear" w:color="auto" w:fill="FFFFFF"/>
@@ -1001,7 +972,6 @@
         <w:rPr>
           <w:rFonts w:ascii="Times New Roman" w:hAnsi="Times New Roman" w:cs="Times New Roman"/>
           <w:i/>
-          <w:color w:val="000000"/>
           <w:sz w:val="24"/>
           <w:szCs w:val="24"/>
           <w:shd w:val="clear" w:color="auto" w:fill="FFFFFF"/>
@@ -1012,7 +982,6 @@
       <w:r>
         <w:rPr>
           <w:rFonts w:ascii="Times New Roman" w:hAnsi="Times New Roman" w:cs="Times New Roman"/>
-          <w:color w:val="000000"/>
           <w:sz w:val="24"/>
           <w:szCs w:val="24"/>
           <w:shd w:val="clear" w:color="auto" w:fill="FFFFFF"/>
@@ -1033,7 +1002,6 @@
         <w:jc w:val="both"/>
         <w:rPr>
           <w:rFonts w:ascii="Times New Roman" w:hAnsi="Times New Roman" w:cs="Times New Roman"/>
-          <w:color w:val="000000"/>
           <w:sz w:val="24"/>
           <w:szCs w:val="24"/>
           <w:shd w:val="clear" w:color="auto" w:fill="FFFFFF"/>
@@ -1043,7 +1011,6 @@
       <w:r>
         <w:rPr>
           <w:rFonts w:ascii="Times New Roman" w:hAnsi="Times New Roman" w:cs="Times New Roman"/>
-          <w:color w:val="000000"/>
           <w:sz w:val="24"/>
           <w:szCs w:val="24"/>
           <w:shd w:val="clear" w:color="auto" w:fill="FFFFFF"/>
@@ -1064,7 +1031,6 @@
         <w:jc w:val="both"/>
         <w:rPr>
           <w:rFonts w:ascii="Times New Roman" w:hAnsi="Times New Roman" w:cs="Times New Roman"/>
-          <w:color w:val="000000"/>
           <w:sz w:val="24"/>
           <w:szCs w:val="24"/>
           <w:shd w:val="clear" w:color="auto" w:fill="FFFFFF"/>
@@ -1074,7 +1040,6 @@
       <w:r>
         <w:rPr>
           <w:rFonts w:ascii="Times New Roman" w:hAnsi="Times New Roman" w:cs="Times New Roman"/>
-          <w:color w:val="000000"/>
           <w:sz w:val="24"/>
           <w:szCs w:val="24"/>
           <w:shd w:val="clear" w:color="auto" w:fill="FFFFFF"/>
@@ -1095,7 +1060,6 @@
         <w:jc w:val="both"/>
         <w:rPr>
           <w:rFonts w:ascii="Times New Roman" w:hAnsi="Times New Roman" w:cs="Times New Roman"/>
-          <w:color w:val="000000"/>
           <w:sz w:val="24"/>
           <w:szCs w:val="24"/>
           <w:shd w:val="clear" w:color="auto" w:fill="FFFFFF"/>
@@ -1105,7 +1069,6 @@
       <w:r>
         <w:rPr>
           <w:rFonts w:ascii="Times New Roman" w:hAnsi="Times New Roman" w:cs="Times New Roman"/>
-          <w:color w:val="000000"/>
           <w:sz w:val="24"/>
           <w:szCs w:val="24"/>
           <w:shd w:val="clear" w:color="auto" w:fill="FFFFFF"/>
@@ -1126,7 +1089,6 @@
         <w:jc w:val="both"/>
         <w:rPr>
           <w:rFonts w:ascii="Times New Roman" w:hAnsi="Times New Roman" w:cs="Times New Roman"/>
-          <w:color w:val="000000"/>
           <w:sz w:val="24"/>
           <w:szCs w:val="24"/>
           <w:shd w:val="clear" w:color="auto" w:fill="FFFFFF"/>
@@ -1136,7 +1098,6 @@
       <w:r>
         <w:rPr>
           <w:rFonts w:ascii="Times New Roman" w:hAnsi="Times New Roman" w:cs="Times New Roman"/>
-          <w:color w:val="000000"/>
           <w:sz w:val="24"/>
           <w:szCs w:val="24"/>
           <w:shd w:val="clear" w:color="auto" w:fill="FFFFFF"/>
@@ -1160,12 +1121,14 @@
         <w:spacing w:line="360" w:lineRule="auto"/>
         <w:rPr>
           <w:rFonts w:cs="Times New Roman"/>
+          <w:color w:val="auto"/>
           <w:lang w:val="id-ID" w:eastAsia="en-US"/>
         </w:rPr>
       </w:pPr>
       <w:r>
         <w:rPr>
           <w:rFonts w:cs="Times New Roman"/>
+          <w:color w:val="auto"/>
           <w:lang w:val="id-ID" w:eastAsia="en-US"/>
         </w:rPr>
         <w:t>2.2</w:t>
@@ -1173,6 +1136,7 @@
       <w:r>
         <w:rPr>
           <w:rFonts w:cs="Times New Roman"/>
+          <w:color w:val="auto"/>
           <w:lang w:val="id-ID" w:eastAsia="en-US"/>
         </w:rPr>
         <w:tab/>
@@ -1249,12 +1213,14 @@
         <w:spacing w:line="360" w:lineRule="auto"/>
         <w:rPr>
           <w:rFonts w:cs="Times New Roman"/>
+          <w:color w:val="auto"/>
           <w:lang w:val="id-ID" w:eastAsia="en-US"/>
         </w:rPr>
       </w:pPr>
       <w:r>
         <w:rPr>
           <w:rFonts w:cs="Times New Roman"/>
+          <w:color w:val="auto"/>
           <w:lang w:val="id-ID" w:eastAsia="en-US"/>
         </w:rPr>
         <w:lastRenderedPageBreak/>
@@ -1263,6 +1229,7 @@
       <w:r>
         <w:rPr>
           <w:rFonts w:cs="Times New Roman"/>
+          <w:color w:val="auto"/>
           <w:lang w:val="id-ID" w:eastAsia="en-US"/>
         </w:rPr>
         <w:t xml:space="preserve"> </w:t>
@@ -1270,6 +1237,7 @@
       <w:r>
         <w:rPr>
           <w:rFonts w:cs="Times New Roman"/>
+          <w:color w:val="auto"/>
           <w:lang w:val="id-ID" w:eastAsia="en-US"/>
         </w:rPr>
         <w:tab/>
@@ -1277,6 +1245,7 @@
       <w:r>
         <w:rPr>
           <w:rFonts w:cs="Times New Roman"/>
+          <w:color w:val="auto"/>
           <w:lang w:val="id-ID" w:eastAsia="en-US"/>
         </w:rPr>
         <w:t>World Wide Web (WWW)</w:t>
@@ -1288,12 +1257,14 @@
         <w:spacing w:line="360" w:lineRule="auto"/>
         <w:rPr>
           <w:rFonts w:cs="Times New Roman"/>
+          <w:color w:val="auto"/>
           <w:lang w:eastAsia="en-US"/>
         </w:rPr>
       </w:pPr>
       <w:r>
         <w:rPr>
           <w:rFonts w:cs="Times New Roman"/>
+          <w:color w:val="auto"/>
           <w:lang w:eastAsia="en-US"/>
         </w:rPr>
         <w:t>2.3.1</w:t>
@@ -1301,6 +1272,7 @@
       <w:r>
         <w:rPr>
           <w:rFonts w:cs="Times New Roman"/>
+          <w:color w:val="auto"/>
           <w:lang w:eastAsia="en-US"/>
         </w:rPr>
         <w:tab/>
@@ -1590,29 +1562,34 @@
         <w:spacing w:line="360" w:lineRule="auto"/>
         <w:rPr>
           <w:rFonts w:cs="Times New Roman"/>
+          <w:color w:val="auto"/>
         </w:rPr>
       </w:pPr>
       <w:r>
         <w:rPr>
           <w:rFonts w:cs="Times New Roman"/>
+          <w:color w:val="auto"/>
         </w:rPr>
         <w:t>2.3</w:t>
       </w:r>
       <w:r>
         <w:rPr>
           <w:rFonts w:cs="Times New Roman"/>
+          <w:color w:val="auto"/>
         </w:rPr>
         <w:t>.2</w:t>
       </w:r>
       <w:r>
         <w:rPr>
           <w:rFonts w:cs="Times New Roman"/>
+          <w:color w:val="auto"/>
         </w:rPr>
         <w:tab/>
       </w:r>
       <w:r>
         <w:rPr>
           <w:rFonts w:cs="Times New Roman"/>
+          <w:color w:val="auto"/>
         </w:rPr>
         <w:t xml:space="preserve">Jenis-jenis </w:t>
       </w:r>
@@ -1620,6 +1597,7 @@
         <w:rPr>
           <w:rFonts w:cs="Times New Roman"/>
           <w:i/>
+          <w:color w:val="auto"/>
         </w:rPr>
         <w:t>Website</w:t>
       </w:r>
@@ -1764,7 +1742,6 @@
         <w:spacing w:after="0" w:line="360" w:lineRule="auto"/>
         <w:rPr>
           <w:rFonts w:ascii="Times New Roman" w:hAnsi="Times New Roman" w:cs="Times New Roman"/>
-          <w:color w:val="000000"/>
           <w:sz w:val="24"/>
           <w:szCs w:val="24"/>
           <w:shd w:val="clear" w:color="auto" w:fill="FFFFFF"/>
@@ -1778,6 +1755,7 @@
         <w:spacing w:line="360" w:lineRule="auto"/>
         <w:rPr>
           <w:rFonts w:cs="Times New Roman"/>
+          <w:color w:val="auto"/>
           <w:shd w:val="clear" w:color="auto" w:fill="FFFFFF"/>
           <w:lang w:val="id-ID"/>
         </w:rPr>
@@ -1785,6 +1763,7 @@
       <w:r>
         <w:rPr>
           <w:rFonts w:cs="Times New Roman"/>
+          <w:color w:val="auto"/>
           <w:shd w:val="clear" w:color="auto" w:fill="FFFFFF"/>
           <w:lang w:val="id-ID"/>
         </w:rPr>
@@ -1793,6 +1772,7 @@
       <w:r>
         <w:rPr>
           <w:rFonts w:cs="Times New Roman"/>
+          <w:color w:val="auto"/>
           <w:shd w:val="clear" w:color="auto" w:fill="FFFFFF"/>
           <w:lang w:val="id-ID"/>
         </w:rPr>
@@ -1801,6 +1781,7 @@
       <w:r>
         <w:rPr>
           <w:rFonts w:cs="Times New Roman"/>
+          <w:color w:val="auto"/>
           <w:shd w:val="clear" w:color="auto" w:fill="FFFFFF"/>
           <w:lang w:val="id-ID"/>
         </w:rPr>
@@ -1810,6 +1791,7 @@
       <w:r>
         <w:rPr>
           <w:rFonts w:cs="Times New Roman"/>
+          <w:color w:val="auto"/>
           <w:shd w:val="clear" w:color="auto" w:fill="FFFFFF"/>
           <w:lang w:val="id-ID"/>
         </w:rPr>
@@ -1938,12 +1920,14 @@
         <w:spacing w:line="360" w:lineRule="auto"/>
         <w:rPr>
           <w:rFonts w:cs="Times New Roman"/>
+          <w:color w:val="auto"/>
           <w:shd w:val="clear" w:color="auto" w:fill="FFFFFF"/>
         </w:rPr>
       </w:pPr>
       <w:r>
         <w:rPr>
           <w:rFonts w:cs="Times New Roman"/>
+          <w:color w:val="auto"/>
           <w:shd w:val="clear" w:color="auto" w:fill="FFFFFF"/>
         </w:rPr>
         <w:t>2.4.1</w:t>
@@ -1951,6 +1935,7 @@
       <w:r>
         <w:rPr>
           <w:rFonts w:cs="Times New Roman"/>
+          <w:color w:val="auto"/>
           <w:shd w:val="clear" w:color="auto" w:fill="FFFFFF"/>
         </w:rPr>
         <w:tab/>
@@ -2594,12 +2579,14 @@
         <w:spacing w:line="360" w:lineRule="auto"/>
         <w:rPr>
           <w:rFonts w:cs="Times New Roman"/>
+          <w:color w:val="auto"/>
           <w:lang w:eastAsia="en-US"/>
         </w:rPr>
       </w:pPr>
       <w:r>
         <w:rPr>
           <w:rFonts w:cs="Times New Roman"/>
+          <w:color w:val="auto"/>
           <w:lang w:eastAsia="en-US"/>
         </w:rPr>
         <w:t>2.4.2</w:t>
@@ -2607,6 +2594,7 @@
       <w:r>
         <w:rPr>
           <w:rFonts w:cs="Times New Roman"/>
+          <w:color w:val="auto"/>
           <w:lang w:eastAsia="en-US"/>
         </w:rPr>
         <w:tab/>
@@ -2615,6 +2603,7 @@
         <w:rPr>
           <w:rFonts w:cs="Times New Roman"/>
           <w:i/>
+          <w:color w:val="auto"/>
           <w:lang w:eastAsia="en-US"/>
         </w:rPr>
         <w:t>Tag</w:t>
@@ -2622,6 +2611,7 @@
       <w:r>
         <w:rPr>
           <w:rFonts w:cs="Times New Roman"/>
+          <w:color w:val="auto"/>
           <w:lang w:eastAsia="en-US"/>
         </w:rPr>
         <w:t xml:space="preserve"> HTML</w:t>
@@ -2685,13 +2675,15 @@
         <w:jc w:val="center"/>
         <w:rPr>
           <w:rFonts w:ascii="Times New Roman" w:hAnsi="Times New Roman" w:cs="Times New Roman"/>
-          <w:sz w:val="24"/>
-          <w:lang w:val="id-ID"/>
-        </w:rPr>
-      </w:pPr>
-      <w:r>
-        <w:rPr>
-          <w:rFonts w:ascii="Times New Roman" w:hAnsi="Times New Roman" w:cs="Times New Roman"/>
+          <w:color w:val="auto"/>
+          <w:sz w:val="24"/>
+          <w:lang w:val="id-ID"/>
+        </w:rPr>
+      </w:pPr>
+      <w:r>
+        <w:rPr>
+          <w:rFonts w:ascii="Times New Roman" w:hAnsi="Times New Roman" w:cs="Times New Roman"/>
+          <w:color w:val="auto"/>
           <w:sz w:val="24"/>
           <w:lang w:val="id-ID"/>
         </w:rPr>
@@ -2701,6 +2693,7 @@
       <w:r>
         <w:rPr>
           <w:rFonts w:ascii="Times New Roman" w:hAnsi="Times New Roman" w:cs="Times New Roman"/>
+          <w:color w:val="auto"/>
           <w:sz w:val="24"/>
           <w:lang w:val="id-ID"/>
         </w:rPr>
@@ -2741,7 +2734,6 @@
               <w:rPr>
                 <w:rFonts w:ascii="Times New Roman" w:hAnsi="Times New Roman" w:cs="Times New Roman"/>
                 <w:b w:val="0"/>
-                <w:color w:val="FF0000"/>
                 <w:sz w:val="24"/>
                 <w:lang w:val="id-ID"/>
               </w:rPr>
@@ -2769,7 +2761,6 @@
               <w:rPr>
                 <w:rFonts w:ascii="Times New Roman" w:hAnsi="Times New Roman" w:cs="Times New Roman"/>
                 <w:b w:val="0"/>
-                <w:color w:val="FF0000"/>
                 <w:sz w:val="24"/>
                 <w:lang w:val="id-ID"/>
               </w:rPr>
@@ -5005,6 +4996,7 @@
         <w:spacing w:line="360" w:lineRule="auto"/>
         <w:rPr>
           <w:rFonts w:cs="Times New Roman"/>
+          <w:color w:val="auto"/>
           <w:lang w:val="id-ID" w:eastAsia="en-US"/>
         </w:rPr>
       </w:pPr>
@@ -5015,6 +5007,7 @@
         <w:spacing w:line="360" w:lineRule="auto"/>
         <w:rPr>
           <w:rFonts w:cs="Times New Roman"/>
+          <w:color w:val="auto"/>
           <w:szCs w:val="24"/>
           <w:lang w:val="id-ID" w:eastAsia="en-US"/>
         </w:rPr>
@@ -5022,6 +5015,7 @@
       <w:r>
         <w:rPr>
           <w:rFonts w:cs="Times New Roman"/>
+          <w:color w:val="auto"/>
           <w:szCs w:val="24"/>
           <w:lang w:val="id-ID" w:eastAsia="en-US"/>
         </w:rPr>
@@ -5030,6 +5024,7 @@
       <w:r>
         <w:rPr>
           <w:rFonts w:cs="Times New Roman"/>
+          <w:color w:val="auto"/>
           <w:szCs w:val="24"/>
           <w:lang w:val="id-ID" w:eastAsia="en-US"/>
         </w:rPr>
@@ -5153,7 +5148,7 @@
         <w:r>
           <w:rPr>
             <w:rStyle w:val="Hyperlink"/>
-            <w:color w:val="000000" w:themeColor="text1"/>
+            <w:color w:val="auto"/>
             <w:u w:val="none"/>
             <w:lang w:val="id-ID"/>
           </w:rPr>
@@ -5162,7 +5157,6 @@
       </w:hyperlink>
       <w:r>
         <w:rPr>
-          <w:color w:val="000000" w:themeColor="text1"/>
           <w:lang w:val="id-ID"/>
         </w:rPr>
         <w:t xml:space="preserve"> dan </w:t>
@@ -5171,7 +5165,7 @@
         <w:r>
           <w:rPr>
             <w:rStyle w:val="Hyperlink"/>
-            <w:color w:val="000000" w:themeColor="text1"/>
+            <w:color w:val="auto"/>
             <w:u w:val="none"/>
             <w:lang w:val="id-ID"/>
           </w:rPr>
@@ -5295,12 +5289,14 @@
         <w:spacing w:line="360" w:lineRule="auto"/>
         <w:rPr>
           <w:rFonts w:cs="Times New Roman"/>
+          <w:color w:val="auto"/>
           <w:lang w:eastAsia="en-US"/>
         </w:rPr>
       </w:pPr>
       <w:r>
         <w:rPr>
           <w:rFonts w:cs="Times New Roman"/>
+          <w:color w:val="auto"/>
           <w:lang w:eastAsia="en-US"/>
         </w:rPr>
         <w:t>2.5.1</w:t>
@@ -5308,6 +5304,7 @@
       <w:r>
         <w:rPr>
           <w:rFonts w:cs="Times New Roman"/>
+          <w:color w:val="auto"/>
           <w:lang w:eastAsia="en-US"/>
         </w:rPr>
         <w:tab/>
@@ -5551,12 +5548,14 @@
         <w:spacing w:line="360" w:lineRule="auto"/>
         <w:rPr>
           <w:rFonts w:cs="Times New Roman"/>
+          <w:color w:val="auto"/>
           <w:lang w:eastAsia="en-US"/>
         </w:rPr>
       </w:pPr>
       <w:r>
         <w:rPr>
           <w:rFonts w:cs="Times New Roman"/>
+          <w:color w:val="auto"/>
           <w:lang w:eastAsia="en-US"/>
         </w:rPr>
         <w:t>2.5.2</w:t>
@@ -5564,6 +5563,7 @@
       <w:r>
         <w:rPr>
           <w:rFonts w:cs="Times New Roman"/>
+          <w:color w:val="auto"/>
           <w:lang w:eastAsia="en-US"/>
         </w:rPr>
         <w:tab/>
@@ -5573,6 +5573,7 @@
         <w:rPr>
           <w:rFonts w:cs="Times New Roman"/>
           <w:i/>
+          <w:color w:val="auto"/>
           <w:lang w:eastAsia="en-US"/>
         </w:rPr>
         <w:t>Native</w:t>
@@ -5788,12 +5789,14 @@
         <w:spacing w:line="360" w:lineRule="auto"/>
         <w:rPr>
           <w:rFonts w:cs="Times New Roman"/>
+          <w:color w:val="auto"/>
           <w:lang w:val="id-ID" w:eastAsia="en-US"/>
         </w:rPr>
       </w:pPr>
       <w:r>
         <w:rPr>
           <w:rFonts w:cs="Times New Roman"/>
+          <w:color w:val="auto"/>
           <w:lang w:val="id-ID" w:eastAsia="en-US"/>
         </w:rPr>
         <w:t>2.6</w:t>
@@ -5801,6 +5804,7 @@
       <w:r>
         <w:rPr>
           <w:rFonts w:cs="Times New Roman"/>
+          <w:color w:val="auto"/>
           <w:lang w:val="id-ID" w:eastAsia="en-US"/>
         </w:rPr>
         <w:tab/>
@@ -6046,6 +6050,7 @@
         <w:spacing w:line="360" w:lineRule="auto"/>
         <w:rPr>
           <w:rFonts w:cs="Times New Roman"/>
+          <w:color w:val="auto"/>
           <w:szCs w:val="24"/>
           <w:lang w:eastAsia="en-US"/>
         </w:rPr>
@@ -6053,6 +6058,7 @@
       <w:r>
         <w:rPr>
           <w:rFonts w:cs="Times New Roman"/>
+          <w:color w:val="auto"/>
           <w:szCs w:val="24"/>
           <w:lang w:eastAsia="en-US"/>
         </w:rPr>
@@ -6061,6 +6067,7 @@
       <w:r>
         <w:rPr>
           <w:rFonts w:cs="Times New Roman"/>
+          <w:color w:val="auto"/>
           <w:szCs w:val="24"/>
           <w:lang w:eastAsia="en-US"/>
         </w:rPr>
@@ -6108,7 +6115,6 @@
         <w:jc w:val="both"/>
         <w:rPr>
           <w:rFonts w:ascii="Times New Roman" w:hAnsi="Times New Roman" w:cs="Times New Roman"/>
-          <w:color w:val="000000" w:themeColor="text1"/>
           <w:sz w:val="24"/>
           <w:szCs w:val="24"/>
           <w:lang w:val="id-ID"/>
@@ -6118,7 +6124,6 @@
         <w:rPr>
           <w:rStyle w:val="Strong"/>
           <w:rFonts w:ascii="Times New Roman" w:hAnsi="Times New Roman" w:cs="Times New Roman"/>
-          <w:color w:val="000000" w:themeColor="text1"/>
           <w:sz w:val="24"/>
           <w:szCs w:val="24"/>
           <w:lang w:val="id-ID"/>
@@ -6128,7 +6133,6 @@
       <w:r>
         <w:rPr>
           <w:rFonts w:ascii="Times New Roman" w:hAnsi="Times New Roman" w:cs="Times New Roman"/>
-          <w:color w:val="000000" w:themeColor="text1"/>
           <w:sz w:val="24"/>
           <w:szCs w:val="24"/>
           <w:lang w:val="id-ID"/>
@@ -6138,7 +6142,6 @@
       <w:r>
         <w:rPr>
           <w:rFonts w:ascii="Times New Roman" w:hAnsi="Times New Roman" w:cs="Times New Roman"/>
-          <w:color w:val="000000" w:themeColor="text1"/>
           <w:sz w:val="24"/>
           <w:szCs w:val="24"/>
           <w:lang w:val="id-ID"/>
@@ -6148,7 +6151,6 @@
       <w:r>
         <w:rPr>
           <w:rFonts w:ascii="Times New Roman" w:hAnsi="Times New Roman" w:cs="Times New Roman"/>
-          <w:color w:val="000000" w:themeColor="text1"/>
           <w:sz w:val="24"/>
           <w:szCs w:val="24"/>
           <w:lang w:val="id-ID"/>
@@ -6166,7 +6168,6 @@
         <w:jc w:val="both"/>
         <w:rPr>
           <w:rFonts w:ascii="Times New Roman" w:hAnsi="Times New Roman" w:cs="Times New Roman"/>
-          <w:color w:val="000000" w:themeColor="text1"/>
           <w:sz w:val="24"/>
           <w:szCs w:val="24"/>
           <w:lang w:val="id-ID"/>
@@ -6176,7 +6177,6 @@
         <w:rPr>
           <w:rStyle w:val="Strong"/>
           <w:rFonts w:ascii="Times New Roman" w:hAnsi="Times New Roman" w:cs="Times New Roman"/>
-          <w:color w:val="000000" w:themeColor="text1"/>
           <w:sz w:val="24"/>
           <w:szCs w:val="24"/>
           <w:lang w:val="id-ID"/>
@@ -6186,7 +6186,6 @@
       <w:r>
         <w:rPr>
           <w:rFonts w:ascii="Times New Roman" w:hAnsi="Times New Roman" w:cs="Times New Roman"/>
-          <w:color w:val="000000" w:themeColor="text1"/>
           <w:sz w:val="24"/>
           <w:szCs w:val="24"/>
           <w:lang w:val="id-ID"/>
@@ -6197,7 +6196,6 @@
         <w:rPr>
           <w:rFonts w:ascii="Times New Roman" w:hAnsi="Times New Roman" w:cs="Times New Roman"/>
           <w:i/>
-          <w:color w:val="000000" w:themeColor="text1"/>
           <w:sz w:val="24"/>
           <w:szCs w:val="24"/>
           <w:lang w:val="id-ID"/>
@@ -6207,7 +6205,6 @@
       <w:r>
         <w:rPr>
           <w:rFonts w:ascii="Times New Roman" w:hAnsi="Times New Roman" w:cs="Times New Roman"/>
-          <w:color w:val="000000" w:themeColor="text1"/>
           <w:sz w:val="24"/>
           <w:szCs w:val="24"/>
           <w:lang w:val="id-ID"/>
@@ -6218,7 +6215,6 @@
         <w:rPr>
           <w:rFonts w:ascii="Times New Roman" w:hAnsi="Times New Roman" w:cs="Times New Roman"/>
           <w:i/>
-          <w:color w:val="000000" w:themeColor="text1"/>
           <w:sz w:val="24"/>
           <w:szCs w:val="24"/>
           <w:lang w:val="id-ID"/>
@@ -6228,7 +6224,6 @@
       <w:r>
         <w:rPr>
           <w:rFonts w:ascii="Times New Roman" w:hAnsi="Times New Roman" w:cs="Times New Roman"/>
-          <w:color w:val="000000" w:themeColor="text1"/>
           <w:sz w:val="24"/>
           <w:szCs w:val="24"/>
           <w:lang w:val="id-ID"/>
@@ -6238,7 +6233,6 @@
       <w:r>
         <w:rPr>
           <w:rFonts w:ascii="Times New Roman" w:hAnsi="Times New Roman" w:cs="Times New Roman"/>
-          <w:color w:val="000000" w:themeColor="text1"/>
           <w:sz w:val="24"/>
           <w:szCs w:val="24"/>
           <w:lang w:val="id-ID"/>
@@ -6248,7 +6242,6 @@
       <w:r>
         <w:rPr>
           <w:rFonts w:ascii="Times New Roman" w:hAnsi="Times New Roman" w:cs="Times New Roman"/>
-          <w:color w:val="000000" w:themeColor="text1"/>
           <w:sz w:val="24"/>
           <w:szCs w:val="24"/>
           <w:lang w:val="id-ID"/>
@@ -6259,7 +6252,6 @@
         <w:rPr>
           <w:rFonts w:ascii="Times New Roman" w:hAnsi="Times New Roman" w:cs="Times New Roman"/>
           <w:i/>
-          <w:color w:val="000000" w:themeColor="text1"/>
           <w:sz w:val="24"/>
           <w:szCs w:val="24"/>
           <w:lang w:val="id-ID"/>
@@ -6269,7 +6261,6 @@
       <w:r>
         <w:rPr>
           <w:rFonts w:ascii="Times New Roman" w:hAnsi="Times New Roman" w:cs="Times New Roman"/>
-          <w:color w:val="000000" w:themeColor="text1"/>
           <w:sz w:val="24"/>
           <w:szCs w:val="24"/>
           <w:lang w:val="id-ID"/>
@@ -6280,7 +6271,6 @@
         <w:rPr>
           <w:rFonts w:ascii="Times New Roman" w:hAnsi="Times New Roman" w:cs="Times New Roman"/>
           <w:i/>
-          <w:color w:val="000000" w:themeColor="text1"/>
           <w:sz w:val="24"/>
           <w:szCs w:val="24"/>
           <w:lang w:val="id-ID"/>
@@ -6290,7 +6280,6 @@
       <w:r>
         <w:rPr>
           <w:rFonts w:ascii="Times New Roman" w:hAnsi="Times New Roman" w:cs="Times New Roman"/>
-          <w:color w:val="000000" w:themeColor="text1"/>
           <w:sz w:val="24"/>
           <w:szCs w:val="24"/>
           <w:lang w:val="id-ID"/>
@@ -6301,7 +6290,6 @@
         <w:rPr>
           <w:rFonts w:ascii="Times New Roman" w:hAnsi="Times New Roman" w:cs="Times New Roman"/>
           <w:i/>
-          <w:color w:val="000000" w:themeColor="text1"/>
           <w:sz w:val="24"/>
           <w:szCs w:val="24"/>
           <w:lang w:val="id-ID"/>
@@ -6311,7 +6299,6 @@
       <w:r>
         <w:rPr>
           <w:rFonts w:ascii="Times New Roman" w:hAnsi="Times New Roman" w:cs="Times New Roman"/>
-          <w:color w:val="000000" w:themeColor="text1"/>
           <w:sz w:val="24"/>
           <w:szCs w:val="24"/>
           <w:lang w:val="id-ID"/>
@@ -6322,7 +6309,6 @@
         <w:rPr>
           <w:rFonts w:ascii="Times New Roman" w:hAnsi="Times New Roman" w:cs="Times New Roman"/>
           <w:i/>
-          <w:color w:val="000000" w:themeColor="text1"/>
           <w:sz w:val="24"/>
           <w:szCs w:val="24"/>
           <w:lang w:val="id-ID"/>
@@ -6332,7 +6318,6 @@
       <w:r>
         <w:rPr>
           <w:rFonts w:ascii="Times New Roman" w:hAnsi="Times New Roman" w:cs="Times New Roman"/>
-          <w:color w:val="000000" w:themeColor="text1"/>
           <w:sz w:val="24"/>
           <w:szCs w:val="24"/>
           <w:lang w:val="id-ID"/>
@@ -6350,7 +6335,6 @@
         <w:jc w:val="both"/>
         <w:rPr>
           <w:rFonts w:ascii="Times New Roman" w:hAnsi="Times New Roman" w:cs="Times New Roman"/>
-          <w:color w:val="000000" w:themeColor="text1"/>
           <w:sz w:val="24"/>
           <w:szCs w:val="24"/>
           <w:lang w:val="id-ID"/>
@@ -6360,7 +6344,6 @@
         <w:rPr>
           <w:rStyle w:val="Strong"/>
           <w:rFonts w:ascii="Times New Roman" w:hAnsi="Times New Roman" w:cs="Times New Roman"/>
-          <w:color w:val="000000" w:themeColor="text1"/>
           <w:sz w:val="24"/>
           <w:szCs w:val="24"/>
           <w:lang w:val="id-ID"/>
@@ -6370,7 +6353,6 @@
       <w:r>
         <w:rPr>
           <w:rFonts w:ascii="Times New Roman" w:hAnsi="Times New Roman" w:cs="Times New Roman"/>
-          <w:color w:val="000000" w:themeColor="text1"/>
           <w:sz w:val="24"/>
           <w:szCs w:val="24"/>
           <w:lang w:val="id-ID"/>
@@ -6382,7 +6364,7 @@
           <w:rPr>
             <w:rStyle w:val="Hyperlink"/>
             <w:rFonts w:ascii="Times New Roman" w:hAnsi="Times New Roman" w:cs="Times New Roman"/>
-            <w:color w:val="000000" w:themeColor="text1"/>
+            <w:color w:val="auto"/>
             <w:sz w:val="24"/>
             <w:szCs w:val="24"/>
             <w:u w:val="none"/>
@@ -6394,7 +6376,6 @@
       <w:r>
         <w:rPr>
           <w:rFonts w:ascii="Times New Roman" w:hAnsi="Times New Roman" w:cs="Times New Roman"/>
-          <w:color w:val="000000" w:themeColor="text1"/>
           <w:sz w:val="24"/>
           <w:szCs w:val="24"/>
           <w:lang w:val="id-ID"/>
@@ -6405,7 +6386,6 @@
         <w:rPr>
           <w:rFonts w:ascii="Times New Roman" w:hAnsi="Times New Roman" w:cs="Times New Roman"/>
           <w:i/>
-          <w:color w:val="000000" w:themeColor="text1"/>
           <w:sz w:val="24"/>
           <w:szCs w:val="24"/>
           <w:lang w:val="id-ID"/>
@@ -6415,7 +6395,6 @@
       <w:r>
         <w:rPr>
           <w:rFonts w:ascii="Times New Roman" w:hAnsi="Times New Roman" w:cs="Times New Roman"/>
-          <w:color w:val="000000" w:themeColor="text1"/>
           <w:sz w:val="24"/>
           <w:szCs w:val="24"/>
           <w:lang w:val="id-ID"/>
@@ -6426,7 +6405,6 @@
         <w:rPr>
           <w:rFonts w:ascii="Times New Roman" w:hAnsi="Times New Roman" w:cs="Times New Roman"/>
           <w:i/>
-          <w:color w:val="000000" w:themeColor="text1"/>
           <w:sz w:val="24"/>
           <w:szCs w:val="24"/>
           <w:lang w:val="id-ID"/>
@@ -6436,7 +6414,6 @@
       <w:r>
         <w:rPr>
           <w:rFonts w:ascii="Times New Roman" w:hAnsi="Times New Roman" w:cs="Times New Roman"/>
-          <w:color w:val="000000" w:themeColor="text1"/>
           <w:sz w:val="24"/>
           <w:szCs w:val="24"/>
           <w:lang w:val="id-ID"/>
@@ -6454,7 +6431,6 @@
         <w:jc w:val="both"/>
         <w:rPr>
           <w:rFonts w:ascii="Times New Roman" w:hAnsi="Times New Roman" w:cs="Times New Roman"/>
-          <w:color w:val="000000" w:themeColor="text1"/>
           <w:sz w:val="24"/>
           <w:szCs w:val="24"/>
           <w:lang w:val="id-ID"/>
@@ -6464,7 +6440,6 @@
         <w:rPr>
           <w:rStyle w:val="Strong"/>
           <w:rFonts w:ascii="Times New Roman" w:hAnsi="Times New Roman" w:cs="Times New Roman"/>
-          <w:color w:val="000000" w:themeColor="text1"/>
           <w:sz w:val="24"/>
           <w:szCs w:val="24"/>
           <w:lang w:val="id-ID"/>
@@ -6474,7 +6449,6 @@
       <w:r>
         <w:rPr>
           <w:rFonts w:ascii="Times New Roman" w:hAnsi="Times New Roman" w:cs="Times New Roman"/>
-          <w:color w:val="000000" w:themeColor="text1"/>
           <w:sz w:val="24"/>
           <w:szCs w:val="24"/>
           <w:lang w:val="id-ID"/>
@@ -6484,7 +6458,6 @@
       <w:r>
         <w:rPr>
           <w:rFonts w:ascii="Times New Roman" w:hAnsi="Times New Roman" w:cs="Times New Roman"/>
-          <w:color w:val="000000" w:themeColor="text1"/>
           <w:sz w:val="24"/>
           <w:szCs w:val="24"/>
           <w:lang w:val="id-ID"/>
@@ -6494,7 +6467,6 @@
       <w:r>
         <w:rPr>
           <w:rFonts w:ascii="Times New Roman" w:hAnsi="Times New Roman" w:cs="Times New Roman"/>
-          <w:color w:val="000000" w:themeColor="text1"/>
           <w:sz w:val="24"/>
           <w:szCs w:val="24"/>
           <w:lang w:val="id-ID"/>
@@ -6505,7 +6477,6 @@
         <w:rPr>
           <w:rFonts w:ascii="Times New Roman" w:hAnsi="Times New Roman" w:cs="Times New Roman"/>
           <w:i/>
-          <w:color w:val="000000" w:themeColor="text1"/>
           <w:sz w:val="24"/>
           <w:szCs w:val="24"/>
           <w:lang w:val="id-ID"/>
@@ -6515,7 +6486,6 @@
       <w:r>
         <w:rPr>
           <w:rFonts w:ascii="Times New Roman" w:hAnsi="Times New Roman" w:cs="Times New Roman"/>
-          <w:color w:val="000000" w:themeColor="text1"/>
           <w:sz w:val="24"/>
           <w:szCs w:val="24"/>
           <w:lang w:val="id-ID"/>
@@ -6533,7 +6503,6 @@
         <w:jc w:val="both"/>
         <w:rPr>
           <w:rFonts w:ascii="Times New Roman" w:hAnsi="Times New Roman" w:cs="Times New Roman"/>
-          <w:color w:val="000000" w:themeColor="text1"/>
           <w:sz w:val="24"/>
           <w:szCs w:val="24"/>
           <w:lang w:val="id-ID"/>
@@ -6543,7 +6512,6 @@
         <w:rPr>
           <w:rStyle w:val="Strong"/>
           <w:rFonts w:ascii="Times New Roman" w:hAnsi="Times New Roman" w:cs="Times New Roman"/>
-          <w:color w:val="000000" w:themeColor="text1"/>
           <w:sz w:val="24"/>
           <w:szCs w:val="24"/>
           <w:lang w:val="id-ID"/>
@@ -6555,7 +6523,6 @@
           <w:rStyle w:val="Strong"/>
           <w:rFonts w:ascii="Times New Roman" w:hAnsi="Times New Roman" w:cs="Times New Roman"/>
           <w:i/>
-          <w:color w:val="000000" w:themeColor="text1"/>
           <w:sz w:val="24"/>
           <w:szCs w:val="24"/>
           <w:lang w:val="id-ID"/>
@@ -6565,7 +6532,6 @@
       <w:r>
         <w:rPr>
           <w:rFonts w:ascii="Times New Roman" w:hAnsi="Times New Roman" w:cs="Times New Roman"/>
-          <w:color w:val="000000" w:themeColor="text1"/>
           <w:sz w:val="24"/>
           <w:szCs w:val="24"/>
           <w:lang w:val="id-ID"/>
@@ -6575,7 +6541,6 @@
       <w:r>
         <w:rPr>
           <w:rFonts w:ascii="Times New Roman" w:hAnsi="Times New Roman" w:cs="Times New Roman"/>
-          <w:color w:val="000000" w:themeColor="text1"/>
           <w:sz w:val="24"/>
           <w:szCs w:val="24"/>
           <w:lang w:val="id-ID"/>
@@ -6586,7 +6551,6 @@
         <w:rPr>
           <w:rFonts w:ascii="Times New Roman" w:hAnsi="Times New Roman" w:cs="Times New Roman"/>
           <w:i/>
-          <w:color w:val="000000" w:themeColor="text1"/>
           <w:sz w:val="24"/>
           <w:szCs w:val="24"/>
           <w:lang w:val="id-ID"/>
@@ -6596,7 +6560,6 @@
       <w:r>
         <w:rPr>
           <w:rFonts w:ascii="Times New Roman" w:hAnsi="Times New Roman" w:cs="Times New Roman"/>
-          <w:color w:val="000000" w:themeColor="text1"/>
           <w:sz w:val="24"/>
           <w:szCs w:val="24"/>
           <w:lang w:val="id-ID"/>
@@ -6606,7 +6569,6 @@
       <w:r>
         <w:rPr>
           <w:rFonts w:ascii="Times New Roman" w:hAnsi="Times New Roman" w:cs="Times New Roman"/>
-          <w:color w:val="000000" w:themeColor="text1"/>
           <w:sz w:val="24"/>
           <w:szCs w:val="24"/>
           <w:lang w:val="id-ID"/>
@@ -6618,7 +6580,6 @@
         <w:rPr>
           <w:rFonts w:ascii="Times New Roman" w:hAnsi="Times New Roman" w:cs="Times New Roman"/>
           <w:i/>
-          <w:color w:val="000000" w:themeColor="text1"/>
           <w:sz w:val="24"/>
           <w:szCs w:val="24"/>
           <w:lang w:val="id-ID"/>
@@ -6628,7 +6589,6 @@
       <w:r>
         <w:rPr>
           <w:rFonts w:ascii="Times New Roman" w:hAnsi="Times New Roman" w:cs="Times New Roman"/>
-          <w:color w:val="000000" w:themeColor="text1"/>
           <w:sz w:val="24"/>
           <w:szCs w:val="24"/>
           <w:lang w:val="id-ID"/>
@@ -6639,7 +6599,6 @@
         <w:rPr>
           <w:rFonts w:ascii="Times New Roman" w:hAnsi="Times New Roman" w:cs="Times New Roman"/>
           <w:i/>
-          <w:color w:val="000000" w:themeColor="text1"/>
           <w:sz w:val="24"/>
           <w:szCs w:val="24"/>
           <w:lang w:val="id-ID"/>
@@ -6649,7 +6608,6 @@
       <w:r>
         <w:rPr>
           <w:rFonts w:ascii="Times New Roman" w:hAnsi="Times New Roman" w:cs="Times New Roman"/>
-          <w:color w:val="000000" w:themeColor="text1"/>
           <w:sz w:val="24"/>
           <w:szCs w:val="24"/>
           <w:lang w:val="id-ID"/>
@@ -6667,7 +6625,6 @@
         <w:jc w:val="both"/>
         <w:rPr>
           <w:rFonts w:ascii="Times New Roman" w:hAnsi="Times New Roman" w:cs="Times New Roman"/>
-          <w:color w:val="000000" w:themeColor="text1"/>
           <w:sz w:val="24"/>
           <w:szCs w:val="24"/>
           <w:lang w:val="id-ID"/>
@@ -6677,7 +6634,6 @@
         <w:rPr>
           <w:rStyle w:val="Strong"/>
           <w:rFonts w:ascii="Times New Roman" w:hAnsi="Times New Roman" w:cs="Times New Roman"/>
-          <w:color w:val="000000" w:themeColor="text1"/>
           <w:sz w:val="24"/>
           <w:szCs w:val="24"/>
           <w:lang w:val="id-ID"/>
@@ -6687,7 +6643,6 @@
       <w:r>
         <w:rPr>
           <w:rFonts w:ascii="Times New Roman" w:hAnsi="Times New Roman" w:cs="Times New Roman"/>
-          <w:color w:val="000000" w:themeColor="text1"/>
           <w:sz w:val="24"/>
           <w:szCs w:val="24"/>
           <w:lang w:val="id-ID"/>
@@ -6698,7 +6653,6 @@
         <w:rPr>
           <w:rFonts w:ascii="Times New Roman" w:hAnsi="Times New Roman" w:cs="Times New Roman"/>
           <w:i/>
-          <w:color w:val="000000" w:themeColor="text1"/>
           <w:sz w:val="24"/>
           <w:szCs w:val="24"/>
           <w:lang w:val="id-ID"/>
@@ -6708,7 +6662,6 @@
       <w:r>
         <w:rPr>
           <w:rFonts w:ascii="Times New Roman" w:hAnsi="Times New Roman" w:cs="Times New Roman"/>
-          <w:color w:val="000000" w:themeColor="text1"/>
           <w:sz w:val="24"/>
           <w:szCs w:val="24"/>
           <w:lang w:val="id-ID"/>
@@ -6719,7 +6672,6 @@
         <w:rPr>
           <w:rFonts w:ascii="Times New Roman" w:hAnsi="Times New Roman" w:cs="Times New Roman"/>
           <w:i/>
-          <w:color w:val="000000" w:themeColor="text1"/>
           <w:sz w:val="24"/>
           <w:szCs w:val="24"/>
           <w:lang w:val="id-ID"/>
@@ -6729,7 +6681,6 @@
       <w:r>
         <w:rPr>
           <w:rFonts w:ascii="Times New Roman" w:hAnsi="Times New Roman" w:cs="Times New Roman"/>
-          <w:color w:val="000000" w:themeColor="text1"/>
           <w:sz w:val="24"/>
           <w:szCs w:val="24"/>
           <w:lang w:val="id-ID"/>
@@ -6740,7 +6691,6 @@
         <w:rPr>
           <w:rFonts w:ascii="Times New Roman" w:hAnsi="Times New Roman" w:cs="Times New Roman"/>
           <w:i/>
-          <w:color w:val="000000" w:themeColor="text1"/>
           <w:sz w:val="24"/>
           <w:szCs w:val="24"/>
           <w:lang w:val="id-ID"/>
@@ -6750,7 +6700,6 @@
       <w:r>
         <w:rPr>
           <w:rFonts w:ascii="Times New Roman" w:hAnsi="Times New Roman" w:cs="Times New Roman"/>
-          <w:color w:val="000000" w:themeColor="text1"/>
           <w:sz w:val="24"/>
           <w:szCs w:val="24"/>
           <w:lang w:val="id-ID"/>
@@ -6773,12 +6722,14 @@
         <w:spacing w:line="360" w:lineRule="auto"/>
         <w:rPr>
           <w:rFonts w:cs="Times New Roman"/>
+          <w:color w:val="auto"/>
           <w:lang w:val="id-ID" w:eastAsia="en-US"/>
         </w:rPr>
       </w:pPr>
       <w:r>
         <w:rPr>
           <w:rFonts w:cs="Times New Roman"/>
+          <w:color w:val="auto"/>
           <w:lang w:val="id-ID" w:eastAsia="en-US"/>
         </w:rPr>
         <w:t>2.7</w:t>
@@ -6786,6 +6737,7 @@
       <w:r>
         <w:rPr>
           <w:rFonts w:cs="Times New Roman"/>
+          <w:color w:val="auto"/>
           <w:lang w:val="id-ID" w:eastAsia="en-US"/>
         </w:rPr>
         <w:tab/>
@@ -6798,6 +6750,7 @@
         <w:spacing w:line="360" w:lineRule="auto"/>
         <w:rPr>
           <w:rFonts w:cs="Times New Roman"/>
+          <w:color w:val="auto"/>
           <w:szCs w:val="24"/>
           <w:lang w:eastAsia="en-US"/>
         </w:rPr>
@@ -6805,6 +6758,7 @@
       <w:r>
         <w:rPr>
           <w:rFonts w:cs="Times New Roman"/>
+          <w:color w:val="auto"/>
           <w:szCs w:val="24"/>
           <w:lang w:eastAsia="en-US"/>
         </w:rPr>
@@ -6813,6 +6767,7 @@
       <w:r>
         <w:rPr>
           <w:rFonts w:cs="Times New Roman"/>
+          <w:color w:val="auto"/>
           <w:szCs w:val="24"/>
           <w:lang w:eastAsia="en-US"/>
         </w:rPr>
@@ -6952,6 +6907,7 @@
         <w:spacing w:line="360" w:lineRule="auto"/>
         <w:rPr>
           <w:rFonts w:cs="Times New Roman"/>
+          <w:color w:val="auto"/>
           <w:szCs w:val="24"/>
           <w:lang w:eastAsia="en-US"/>
         </w:rPr>
@@ -6959,6 +6915,7 @@
       <w:r>
         <w:rPr>
           <w:rFonts w:cs="Times New Roman"/>
+          <w:color w:val="auto"/>
           <w:szCs w:val="24"/>
           <w:lang w:eastAsia="en-US"/>
         </w:rPr>
@@ -6967,6 +6924,7 @@
       <w:r>
         <w:rPr>
           <w:rFonts w:cs="Times New Roman"/>
+          <w:color w:val="auto"/>
           <w:szCs w:val="24"/>
           <w:lang w:eastAsia="en-US"/>
         </w:rPr>
@@ -6976,6 +6934,7 @@
         <w:rPr>
           <w:rFonts w:cs="Times New Roman"/>
           <w:i/>
+          <w:color w:val="auto"/>
           <w:szCs w:val="24"/>
           <w:lang w:eastAsia="en-US"/>
         </w:rPr>
@@ -6984,6 +6943,7 @@
       <w:r>
         <w:rPr>
           <w:rFonts w:cs="Times New Roman"/>
+          <w:color w:val="auto"/>
           <w:szCs w:val="24"/>
           <w:lang w:eastAsia="en-US"/>
         </w:rPr>
@@ -7121,6 +7081,7 @@
         <w:spacing w:line="360" w:lineRule="auto"/>
         <w:rPr>
           <w:rFonts w:cs="Times New Roman"/>
+          <w:color w:val="auto"/>
           <w:szCs w:val="24"/>
           <w:lang w:eastAsia="en-US"/>
         </w:rPr>
@@ -7128,6 +7089,7 @@
       <w:r>
         <w:rPr>
           <w:rFonts w:cs="Times New Roman"/>
+          <w:color w:val="auto"/>
           <w:szCs w:val="24"/>
           <w:lang w:eastAsia="en-US"/>
         </w:rPr>
@@ -7136,6 +7098,7 @@
       <w:r>
         <w:rPr>
           <w:rFonts w:cs="Times New Roman"/>
+          <w:color w:val="auto"/>
           <w:szCs w:val="24"/>
           <w:lang w:eastAsia="en-US"/>
         </w:rPr>
@@ -7146,6 +7109,7 @@
         <w:rPr>
           <w:rFonts w:cs="Times New Roman"/>
           <w:i/>
+          <w:color w:val="auto"/>
           <w:szCs w:val="24"/>
           <w:lang w:eastAsia="en-US"/>
         </w:rPr>
@@ -7154,6 +7118,7 @@
       <w:r>
         <w:rPr>
           <w:rFonts w:cs="Times New Roman"/>
+          <w:color w:val="auto"/>
           <w:szCs w:val="24"/>
           <w:lang w:eastAsia="en-US"/>
         </w:rPr>
@@ -7744,6 +7709,7 @@
         <w:spacing w:line="360" w:lineRule="auto"/>
         <w:rPr>
           <w:rFonts w:cs="Times New Roman"/>
+          <w:color w:val="auto"/>
           <w:szCs w:val="24"/>
           <w:lang w:val="id-ID" w:eastAsia="en-US"/>
         </w:rPr>
@@ -7751,6 +7717,7 @@
       <w:r>
         <w:rPr>
           <w:rFonts w:cs="Times New Roman"/>
+          <w:color w:val="auto"/>
           <w:szCs w:val="24"/>
           <w:lang w:val="id-ID" w:eastAsia="en-US"/>
         </w:rPr>
@@ -7763,6 +7730,7 @@
         <w:spacing w:line="360" w:lineRule="auto"/>
         <w:rPr>
           <w:rFonts w:cs="Times New Roman"/>
+          <w:color w:val="auto"/>
           <w:szCs w:val="24"/>
           <w:lang w:val="id-ID" w:eastAsia="en-US"/>
         </w:rPr>
@@ -7770,6 +7738,7 @@
       <w:r>
         <w:rPr>
           <w:rFonts w:cs="Times New Roman"/>
+          <w:color w:val="auto"/>
           <w:szCs w:val="24"/>
           <w:lang w:val="id-ID" w:eastAsia="en-US"/>
         </w:rPr>
@@ -7778,6 +7747,7 @@
       <w:r>
         <w:rPr>
           <w:rFonts w:cs="Times New Roman"/>
+          <w:color w:val="auto"/>
           <w:szCs w:val="24"/>
           <w:lang w:val="id-ID" w:eastAsia="en-US"/>
         </w:rPr>
@@ -7961,6 +7931,7 @@
         <w:spacing w:line="360" w:lineRule="auto"/>
         <w:rPr>
           <w:rFonts w:cs="Times New Roman"/>
+          <w:color w:val="auto"/>
           <w:szCs w:val="24"/>
           <w:lang w:val="id-ID" w:eastAsia="en-US"/>
         </w:rPr>
@@ -7968,6 +7939,7 @@
       <w:r>
         <w:rPr>
           <w:rFonts w:cs="Times New Roman"/>
+          <w:color w:val="auto"/>
           <w:lang w:val="id-ID" w:eastAsia="en-US"/>
         </w:rPr>
         <w:lastRenderedPageBreak/>
@@ -7976,6 +7948,7 @@
       <w:r>
         <w:rPr>
           <w:rFonts w:cs="Times New Roman"/>
+          <w:color w:val="auto"/>
           <w:lang w:val="id-ID" w:eastAsia="en-US"/>
         </w:rPr>
         <w:tab/>
@@ -7984,6 +7957,7 @@
         <w:rPr>
           <w:rFonts w:cs="Times New Roman"/>
           <w:i/>
+          <w:color w:val="auto"/>
           <w:szCs w:val="24"/>
           <w:lang w:val="id-ID" w:eastAsia="en-US"/>
         </w:rPr>
@@ -7996,6 +7970,7 @@
         <w:spacing w:line="360" w:lineRule="auto"/>
         <w:rPr>
           <w:rFonts w:cs="Times New Roman"/>
+          <w:color w:val="auto"/>
           <w:szCs w:val="24"/>
           <w:lang w:eastAsia="en-US"/>
         </w:rPr>
@@ -8003,6 +7978,7 @@
       <w:r>
         <w:rPr>
           <w:rFonts w:cs="Times New Roman"/>
+          <w:color w:val="auto"/>
           <w:szCs w:val="24"/>
           <w:lang w:eastAsia="en-US"/>
         </w:rPr>
@@ -8011,6 +7987,7 @@
       <w:r>
         <w:rPr>
           <w:rFonts w:cs="Times New Roman"/>
+          <w:color w:val="auto"/>
           <w:szCs w:val="24"/>
           <w:lang w:eastAsia="en-US"/>
         </w:rPr>
@@ -8021,6 +7998,7 @@
         <w:rPr>
           <w:rFonts w:cs="Times New Roman"/>
           <w:i/>
+          <w:color w:val="auto"/>
           <w:szCs w:val="24"/>
           <w:lang w:eastAsia="en-US"/>
         </w:rPr>
@@ -8429,6 +8407,7 @@
         <w:spacing w:line="360" w:lineRule="auto"/>
         <w:rPr>
           <w:rFonts w:cs="Times New Roman"/>
+          <w:color w:val="auto"/>
           <w:szCs w:val="24"/>
           <w:lang w:eastAsia="en-US"/>
         </w:rPr>
@@ -8436,6 +8415,7 @@
       <w:r>
         <w:rPr>
           <w:rFonts w:cs="Times New Roman"/>
+          <w:color w:val="auto"/>
           <w:szCs w:val="24"/>
           <w:lang w:eastAsia="en-US"/>
         </w:rPr>
@@ -8444,6 +8424,7 @@
       <w:r>
         <w:rPr>
           <w:rFonts w:cs="Times New Roman"/>
+          <w:color w:val="auto"/>
           <w:szCs w:val="24"/>
           <w:lang w:eastAsia="en-US"/>
         </w:rPr>
@@ -8869,12 +8850,14 @@
         <w:spacing w:line="360" w:lineRule="auto"/>
         <w:rPr>
           <w:rFonts w:cs="Times New Roman"/>
+          <w:color w:val="auto"/>
           <w:lang w:eastAsia="en-US"/>
         </w:rPr>
       </w:pPr>
       <w:r>
         <w:rPr>
           <w:rFonts w:cs="Times New Roman"/>
+          <w:color w:val="auto"/>
           <w:lang w:eastAsia="en-US"/>
         </w:rPr>
         <w:lastRenderedPageBreak/>
@@ -8883,6 +8866,7 @@
       <w:r>
         <w:rPr>
           <w:rFonts w:cs="Times New Roman"/>
+          <w:color w:val="auto"/>
           <w:lang w:eastAsia="en-US"/>
         </w:rPr>
         <w:t>.3</w:t>
@@ -8890,6 +8874,7 @@
       <w:r>
         <w:rPr>
           <w:rFonts w:cs="Times New Roman"/>
+          <w:color w:val="auto"/>
           <w:lang w:eastAsia="en-US"/>
         </w:rPr>
         <w:tab/>
@@ -8954,6 +8939,7 @@
         <w:jc w:val="both"/>
         <w:rPr>
           <w:rFonts w:cs="Times New Roman"/>
+          <w:color w:val="auto"/>
           <w:szCs w:val="24"/>
           <w:lang w:val="id-ID" w:eastAsia="en-US"/>
         </w:rPr>
@@ -8961,6 +8947,7 @@
       <w:r>
         <w:rPr>
           <w:rFonts w:cs="Times New Roman"/>
+          <w:color w:val="auto"/>
           <w:szCs w:val="24"/>
           <w:lang w:val="id-ID" w:eastAsia="en-US"/>
         </w:rPr>
@@ -8969,6 +8956,7 @@
       <w:r>
         <w:rPr>
           <w:rFonts w:cs="Times New Roman"/>
+          <w:color w:val="auto"/>
           <w:szCs w:val="24"/>
           <w:lang w:val="id-ID" w:eastAsia="en-US"/>
         </w:rPr>
@@ -9132,6 +9120,7 @@
         <w:spacing w:line="360" w:lineRule="auto"/>
         <w:rPr>
           <w:rFonts w:cs="Times New Roman"/>
+          <w:color w:val="auto"/>
           <w:szCs w:val="24"/>
           <w:lang w:val="id-ID" w:eastAsia="en-US"/>
         </w:rPr>
@@ -9139,6 +9128,7 @@
       <w:r>
         <w:rPr>
           <w:rFonts w:cs="Times New Roman"/>
+          <w:color w:val="auto"/>
           <w:szCs w:val="24"/>
           <w:lang w:val="id-ID" w:eastAsia="en-US"/>
         </w:rPr>
@@ -9147,6 +9137,7 @@
       <w:r>
         <w:rPr>
           <w:rFonts w:cs="Times New Roman"/>
+          <w:color w:val="auto"/>
           <w:szCs w:val="24"/>
           <w:lang w:val="id-ID" w:eastAsia="en-US"/>
         </w:rPr>
@@ -9155,6 +9146,7 @@
       <w:r>
         <w:rPr>
           <w:rFonts w:cs="Times New Roman"/>
+          <w:color w:val="auto"/>
           <w:szCs w:val="24"/>
           <w:lang w:val="id-ID" w:eastAsia="en-US"/>
         </w:rPr>
@@ -9467,6 +9459,7 @@
         <w:spacing w:line="360" w:lineRule="auto"/>
         <w:rPr>
           <w:rFonts w:cs="Times New Roman"/>
+          <w:color w:val="auto"/>
           <w:szCs w:val="24"/>
           <w:lang w:val="id-ID" w:eastAsia="en-US"/>
         </w:rPr>
@@ -9474,6 +9467,7 @@
       <w:r>
         <w:rPr>
           <w:rFonts w:cs="Times New Roman"/>
+          <w:color w:val="auto"/>
           <w:szCs w:val="24"/>
           <w:lang w:val="id-ID" w:eastAsia="en-US"/>
         </w:rPr>
@@ -9483,6 +9477,7 @@
       <w:r>
         <w:rPr>
           <w:rFonts w:cs="Times New Roman"/>
+          <w:color w:val="auto"/>
           <w:szCs w:val="24"/>
           <w:lang w:val="id-ID" w:eastAsia="en-US"/>
         </w:rPr>
@@ -9491,6 +9486,7 @@
       <w:r>
         <w:rPr>
           <w:rFonts w:cs="Times New Roman"/>
+          <w:color w:val="auto"/>
           <w:szCs w:val="24"/>
           <w:lang w:val="id-ID" w:eastAsia="en-US"/>
         </w:rPr>
@@ -9500,6 +9496,7 @@
         <w:rPr>
           <w:rFonts w:cs="Times New Roman"/>
           <w:i/>
+          <w:color w:val="auto"/>
           <w:szCs w:val="24"/>
           <w:lang w:val="id-ID" w:eastAsia="en-US"/>
         </w:rPr>
@@ -9509,6 +9506,7 @@
         <w:rPr>
           <w:rFonts w:cs="Times New Roman"/>
           <w:i/>
+          <w:color w:val="auto"/>
           <w:szCs w:val="24"/>
           <w:lang w:val="id-ID" w:eastAsia="en-US"/>
         </w:rPr>
@@ -9518,6 +9516,7 @@
         <w:rPr>
           <w:rFonts w:cs="Times New Roman"/>
           <w:i/>
+          <w:color w:val="auto"/>
           <w:szCs w:val="24"/>
           <w:lang w:val="id-ID" w:eastAsia="en-US"/>
         </w:rPr>
@@ -9527,6 +9526,7 @@
         <w:rPr>
           <w:rFonts w:cs="Times New Roman"/>
           <w:i/>
+          <w:color w:val="auto"/>
           <w:szCs w:val="24"/>
           <w:lang w:val="id-ID" w:eastAsia="en-US"/>
         </w:rPr>
@@ -9536,6 +9536,7 @@
         <w:rPr>
           <w:rFonts w:cs="Times New Roman"/>
           <w:i/>
+          <w:color w:val="auto"/>
           <w:szCs w:val="24"/>
           <w:lang w:val="id-ID" w:eastAsia="en-US"/>
         </w:rPr>
@@ -9545,6 +9546,7 @@
         <w:rPr>
           <w:rFonts w:cs="Times New Roman"/>
           <w:i/>
+          <w:color w:val="auto"/>
           <w:szCs w:val="24"/>
           <w:lang w:val="id-ID" w:eastAsia="en-US"/>
         </w:rPr>
@@ -9554,6 +9556,7 @@
         <w:rPr>
           <w:rFonts w:cs="Times New Roman"/>
           <w:i/>
+          <w:color w:val="auto"/>
           <w:szCs w:val="24"/>
           <w:lang w:val="id-ID" w:eastAsia="en-US"/>
         </w:rPr>
@@ -9563,6 +9566,7 @@
         <w:rPr>
           <w:rFonts w:cs="Times New Roman"/>
           <w:i/>
+          <w:color w:val="auto"/>
           <w:szCs w:val="24"/>
           <w:lang w:val="id-ID" w:eastAsia="en-US"/>
         </w:rPr>
@@ -9661,12 +9665,14 @@
         <w:spacing w:line="360" w:lineRule="auto"/>
         <w:rPr>
           <w:rFonts w:cs="Times New Roman"/>
+          <w:color w:val="auto"/>
           <w:lang w:eastAsia="en-US"/>
         </w:rPr>
       </w:pPr>
       <w:r>
         <w:rPr>
           <w:rFonts w:cs="Times New Roman"/>
+          <w:color w:val="auto"/>
           <w:lang w:eastAsia="en-US"/>
         </w:rPr>
         <w:t>2.12.1</w:t>
@@ -9674,6 +9680,7 @@
       <w:r>
         <w:rPr>
           <w:rFonts w:cs="Times New Roman"/>
+          <w:color w:val="auto"/>
           <w:lang w:eastAsia="en-US"/>
         </w:rPr>
         <w:tab/>
@@ -10919,6 +10926,7 @@
         <w:spacing w:line="360" w:lineRule="auto"/>
         <w:rPr>
           <w:rFonts w:cs="Times New Roman"/>
+          <w:color w:val="auto"/>
           <w:szCs w:val="24"/>
           <w:lang w:eastAsia="en-US"/>
         </w:rPr>
@@ -10926,6 +10934,7 @@
       <w:r>
         <w:rPr>
           <w:rFonts w:cs="Times New Roman"/>
+          <w:color w:val="auto"/>
           <w:szCs w:val="24"/>
           <w:lang w:eastAsia="en-US"/>
         </w:rPr>
@@ -10935,6 +10944,7 @@
       <w:r>
         <w:rPr>
           <w:rFonts w:cs="Times New Roman"/>
+          <w:color w:val="auto"/>
           <w:szCs w:val="24"/>
           <w:lang w:eastAsia="en-US"/>
         </w:rPr>
@@ -10945,6 +10955,7 @@
         <w:rPr>
           <w:rFonts w:cs="Times New Roman"/>
           <w:i/>
+          <w:color w:val="auto"/>
           <w:szCs w:val="24"/>
           <w:lang w:eastAsia="en-US"/>
         </w:rPr>
@@ -11118,6 +11129,7 @@
         <w:rPr>
           <w:rFonts w:ascii="Times New Roman" w:eastAsia="Times New Roman" w:hAnsi="Times New Roman" w:cs="Times New Roman"/>
           <w:i w:val="0"/>
+          <w:color w:val="auto"/>
           <w:sz w:val="40"/>
           <w:szCs w:val="24"/>
           <w:lang w:val="id-ID"/>
@@ -11126,6 +11138,7 @@
       <w:r>
         <w:rPr>
           <w:rFonts w:ascii="Times New Roman" w:hAnsi="Times New Roman" w:cs="Times New Roman"/>
+          <w:color w:val="auto"/>
           <w:sz w:val="24"/>
           <w:lang w:val="id-ID"/>
         </w:rPr>
@@ -11135,6 +11148,7 @@
         <w:rPr>
           <w:rFonts w:ascii="Times New Roman" w:hAnsi="Times New Roman" w:cs="Times New Roman"/>
           <w:i w:val="0"/>
+          <w:color w:val="auto"/>
           <w:sz w:val="24"/>
           <w:lang w:val="id-ID"/>
         </w:rPr>
@@ -11156,6 +11170,7 @@
         <w:spacing w:line="360" w:lineRule="auto"/>
         <w:rPr>
           <w:rFonts w:cs="Times New Roman"/>
+          <w:color w:val="auto"/>
           <w:szCs w:val="24"/>
           <w:lang w:val="id-ID" w:eastAsia="en-US"/>
         </w:rPr>
@@ -11163,6 +11178,7 @@
       <w:r>
         <w:rPr>
           <w:rFonts w:cs="Times New Roman"/>
+          <w:color w:val="auto"/>
           <w:szCs w:val="24"/>
           <w:lang w:val="id-ID" w:eastAsia="en-US"/>
         </w:rPr>
@@ -11171,6 +11187,7 @@
       <w:r>
         <w:rPr>
           <w:rFonts w:cs="Times New Roman"/>
+          <w:color w:val="auto"/>
           <w:szCs w:val="24"/>
           <w:lang w:val="id-ID" w:eastAsia="en-US"/>
         </w:rPr>
@@ -11180,6 +11197,7 @@
         <w:rPr>
           <w:rFonts w:cs="Times New Roman"/>
           <w:i/>
+          <w:color w:val="auto"/>
           <w:szCs w:val="24"/>
           <w:lang w:val="id-ID" w:eastAsia="en-US"/>
         </w:rPr>
@@ -11189,6 +11207,7 @@
         <w:rPr>
           <w:rFonts w:cs="Times New Roman"/>
           <w:i/>
+          <w:color w:val="auto"/>
           <w:szCs w:val="24"/>
           <w:lang w:val="id-ID" w:eastAsia="en-US"/>
         </w:rPr>
@@ -11201,6 +11220,7 @@
         <w:spacing w:line="360" w:lineRule="auto"/>
         <w:rPr>
           <w:rFonts w:cs="Times New Roman"/>
+          <w:color w:val="auto"/>
           <w:szCs w:val="24"/>
           <w:lang w:eastAsia="en-US"/>
         </w:rPr>
@@ -11208,6 +11228,7 @@
       <w:r>
         <w:rPr>
           <w:rFonts w:cs="Times New Roman"/>
+          <w:color w:val="auto"/>
           <w:szCs w:val="24"/>
           <w:lang w:eastAsia="en-US"/>
         </w:rPr>
@@ -11216,6 +11237,7 @@
       <w:r>
         <w:rPr>
           <w:rFonts w:cs="Times New Roman"/>
+          <w:color w:val="auto"/>
           <w:szCs w:val="24"/>
           <w:lang w:eastAsia="en-US"/>
         </w:rPr>
@@ -11362,23 +11384,27 @@
         <w:spacing w:line="360" w:lineRule="auto"/>
         <w:rPr>
           <w:rFonts w:cs="Times New Roman"/>
+          <w:color w:val="auto"/>
         </w:rPr>
       </w:pPr>
       <w:r>
         <w:rPr>
           <w:rFonts w:cs="Times New Roman"/>
+          <w:color w:val="auto"/>
         </w:rPr>
         <w:t>2.13.2</w:t>
       </w:r>
       <w:r>
         <w:rPr>
           <w:rFonts w:cs="Times New Roman"/>
+          <w:color w:val="auto"/>
         </w:rPr>
         <w:tab/>
       </w:r>
       <w:r>
         <w:rPr>
           <w:rFonts w:cs="Times New Roman"/>
+          <w:color w:val="auto"/>
         </w:rPr>
         <w:t>Use Case Diagram</w:t>
       </w:r>
@@ -11428,13 +11454,15 @@
         <w:rPr>
           <w:rFonts w:ascii="Times New Roman" w:hAnsi="Times New Roman" w:cs="Times New Roman"/>
           <w:i w:val="0"/>
-          <w:sz w:val="24"/>
-          <w:lang w:val="id-ID"/>
-        </w:rPr>
-      </w:pPr>
-      <w:r>
-        <w:rPr>
-          <w:rFonts w:ascii="Times New Roman" w:hAnsi="Times New Roman" w:cs="Times New Roman"/>
+          <w:color w:val="auto"/>
+          <w:sz w:val="24"/>
+          <w:lang w:val="id-ID"/>
+        </w:rPr>
+      </w:pPr>
+      <w:r>
+        <w:rPr>
+          <w:rFonts w:ascii="Times New Roman" w:hAnsi="Times New Roman" w:cs="Times New Roman"/>
+          <w:color w:val="auto"/>
           <w:sz w:val="24"/>
           <w:lang w:val="id-ID"/>
         </w:rPr>
@@ -11445,6 +11473,7 @@
         <w:rPr>
           <w:rFonts w:ascii="Times New Roman" w:hAnsi="Times New Roman" w:cs="Times New Roman"/>
           <w:i w:val="0"/>
+          <w:color w:val="auto"/>
           <w:sz w:val="24"/>
           <w:lang w:val="id-ID"/>
         </w:rPr>
@@ -11454,6 +11483,7 @@
         <w:rPr>
           <w:rFonts w:ascii="Times New Roman" w:hAnsi="Times New Roman" w:cs="Times New Roman"/>
           <w:i w:val="0"/>
+          <w:color w:val="auto"/>
           <w:sz w:val="24"/>
           <w:lang w:val="id-ID"/>
         </w:rPr>
@@ -11584,13 +11614,15 @@
         <w:rPr>
           <w:rFonts w:ascii="Times New Roman" w:hAnsi="Times New Roman" w:cs="Times New Roman"/>
           <w:i w:val="0"/>
-          <w:sz w:val="24"/>
-          <w:lang w:val="id-ID"/>
-        </w:rPr>
-      </w:pPr>
-      <w:r>
-        <w:rPr>
-          <w:rFonts w:ascii="Times New Roman" w:hAnsi="Times New Roman" w:cs="Times New Roman"/>
+          <w:color w:val="auto"/>
+          <w:sz w:val="24"/>
+          <w:lang w:val="id-ID"/>
+        </w:rPr>
+      </w:pPr>
+      <w:r>
+        <w:rPr>
+          <w:rFonts w:ascii="Times New Roman" w:hAnsi="Times New Roman" w:cs="Times New Roman"/>
+          <w:color w:val="auto"/>
           <w:sz w:val="24"/>
           <w:lang w:val="id-ID"/>
         </w:rPr>
@@ -11600,6 +11632,7 @@
         <w:rPr>
           <w:rFonts w:ascii="Times New Roman" w:hAnsi="Times New Roman" w:cs="Times New Roman"/>
           <w:i w:val="0"/>
+          <w:color w:val="auto"/>
           <w:sz w:val="24"/>
           <w:lang w:val="id-ID"/>
         </w:rPr>
@@ -11612,12 +11645,14 @@
         <w:spacing w:line="360" w:lineRule="auto"/>
         <w:rPr>
           <w:rFonts w:cs="Times New Roman"/>
+          <w:color w:val="auto"/>
           <w:szCs w:val="24"/>
         </w:rPr>
       </w:pPr>
       <w:r>
         <w:rPr>
           <w:rFonts w:cs="Times New Roman"/>
+          <w:color w:val="auto"/>
           <w:szCs w:val="24"/>
         </w:rPr>
         <w:lastRenderedPageBreak/>
@@ -11626,6 +11661,7 @@
       <w:r>
         <w:rPr>
           <w:rFonts w:cs="Times New Roman"/>
+          <w:color w:val="auto"/>
           <w:szCs w:val="24"/>
         </w:rPr>
         <w:t>.13.3</w:t>
@@ -11633,6 +11669,7 @@
       <w:r>
         <w:rPr>
           <w:rFonts w:cs="Times New Roman"/>
+          <w:color w:val="auto"/>
           <w:szCs w:val="24"/>
         </w:rPr>
         <w:tab/>
@@ -11640,6 +11677,7 @@
       <w:r>
         <w:rPr>
           <w:rFonts w:cs="Times New Roman"/>
+          <w:color w:val="auto"/>
           <w:szCs w:val="24"/>
         </w:rPr>
         <w:t>Activity Diagram</w:t>
@@ -11754,13 +11792,15 @@
         <w:rPr>
           <w:rFonts w:ascii="Times New Roman" w:hAnsi="Times New Roman" w:cs="Times New Roman"/>
           <w:i w:val="0"/>
-          <w:sz w:val="24"/>
-          <w:lang w:val="id-ID"/>
-        </w:rPr>
-      </w:pPr>
-      <w:r>
-        <w:rPr>
-          <w:rFonts w:ascii="Times New Roman" w:hAnsi="Times New Roman" w:cs="Times New Roman"/>
+          <w:color w:val="auto"/>
+          <w:sz w:val="24"/>
+          <w:lang w:val="id-ID"/>
+        </w:rPr>
+      </w:pPr>
+      <w:r>
+        <w:rPr>
+          <w:rFonts w:ascii="Times New Roman" w:hAnsi="Times New Roman" w:cs="Times New Roman"/>
+          <w:color w:val="auto"/>
           <w:sz w:val="24"/>
           <w:lang w:val="id-ID"/>
         </w:rPr>
@@ -11770,6 +11810,7 @@
         <w:rPr>
           <w:rFonts w:ascii="Times New Roman" w:hAnsi="Times New Roman" w:cs="Times New Roman"/>
           <w:i w:val="0"/>
+          <w:color w:val="auto"/>
           <w:sz w:val="24"/>
           <w:lang w:val="id-ID"/>
         </w:rPr>
@@ -11933,6 +11974,7 @@
         <w:rPr>
           <w:rFonts w:ascii="Times New Roman" w:hAnsi="Times New Roman" w:cs="Times New Roman"/>
           <w:i w:val="0"/>
+          <w:color w:val="auto"/>
           <w:sz w:val="40"/>
           <w:szCs w:val="24"/>
           <w:lang w:val="id-ID"/>
@@ -11941,6 +11983,7 @@
       <w:r>
         <w:rPr>
           <w:rFonts w:ascii="Times New Roman" w:hAnsi="Times New Roman" w:cs="Times New Roman"/>
+          <w:color w:val="auto"/>
           <w:sz w:val="24"/>
           <w:lang w:val="id-ID"/>
         </w:rPr>
@@ -11950,6 +11993,7 @@
         <w:rPr>
           <w:rFonts w:ascii="Times New Roman" w:hAnsi="Times New Roman" w:cs="Times New Roman"/>
           <w:i w:val="0"/>
+          <w:color w:val="auto"/>
           <w:sz w:val="24"/>
           <w:lang w:val="id-ID"/>
         </w:rPr>
@@ -11971,12 +12015,14 @@
         <w:spacing w:line="360" w:lineRule="auto"/>
         <w:rPr>
           <w:rFonts w:cs="Times New Roman"/>
+          <w:color w:val="auto"/>
           <w:lang w:val="id-ID" w:eastAsia="en-US"/>
         </w:rPr>
       </w:pPr>
       <w:r>
         <w:rPr>
           <w:rFonts w:cs="Times New Roman"/>
+          <w:color w:val="auto"/>
           <w:lang w:val="id-ID" w:eastAsia="en-US"/>
         </w:rPr>
         <w:t>2.14</w:t>
@@ -11984,6 +12030,7 @@
       <w:r>
         <w:rPr>
           <w:rFonts w:cs="Times New Roman"/>
+          <w:color w:val="auto"/>
           <w:lang w:val="id-ID" w:eastAsia="en-US"/>
         </w:rPr>
         <w:tab/>
@@ -11996,6 +12043,7 @@
         <w:jc w:val="both"/>
         <w:rPr>
           <w:rStyle w:val="fontstyle01"/>
+          <w:color w:val="auto"/>
           <w:lang w:val="id-ID"/>
         </w:rPr>
       </w:pPr>
@@ -12009,6 +12057,7 @@
       <w:r>
         <w:rPr>
           <w:rStyle w:val="fontstyle01"/>
+          <w:color w:val="auto"/>
           <w:lang w:val="id-ID"/>
         </w:rPr>
         <w:t>Alur dari sebuah program termasuk terpenting dalam pembuatan aplikasi</w:t>
@@ -12016,7 +12065,6 @@
       <w:r>
         <w:rPr>
           <w:rFonts w:ascii="Times New Roman" w:hAnsi="Times New Roman" w:cs="Times New Roman"/>
-          <w:color w:val="000000"/>
           <w:lang w:val="id-ID"/>
         </w:rPr>
         <w:br/>
@@ -12024,6 +12072,7 @@
       <w:r>
         <w:rPr>
           <w:rStyle w:val="fontstyle01"/>
+          <w:color w:val="auto"/>
           <w:lang w:val="id-ID"/>
         </w:rPr>
         <w:t xml:space="preserve">halaman </w:t>
@@ -12031,6 +12080,7 @@
       <w:r>
         <w:rPr>
           <w:rStyle w:val="fontstyle21"/>
+          <w:color w:val="auto"/>
           <w:lang w:val="id-ID"/>
         </w:rPr>
         <w:t xml:space="preserve">web </w:t>
@@ -12038,6 +12088,7 @@
       <w:r>
         <w:rPr>
           <w:rStyle w:val="fontstyle01"/>
+          <w:color w:val="auto"/>
           <w:lang w:val="id-ID"/>
         </w:rPr>
         <w:t>dan gambaranya harus ada pada tahap perencanaan. Menentukan</w:t>
@@ -12045,7 +12096,6 @@
       <w:r>
         <w:rPr>
           <w:rFonts w:ascii="Times New Roman" w:hAnsi="Times New Roman" w:cs="Times New Roman"/>
-          <w:color w:val="000000"/>
           <w:lang w:val="id-ID"/>
         </w:rPr>
         <w:br/>
@@ -12053,6 +12103,7 @@
       <w:r>
         <w:rPr>
           <w:rStyle w:val="fontstyle01"/>
+          <w:color w:val="auto"/>
           <w:lang w:val="id-ID"/>
         </w:rPr>
         <w:t>struktur navigasi merupakan halaman yang sebaiknya dilakukan sebelum membuat</w:t>
@@ -12060,7 +12111,6 @@
       <w:r>
         <w:rPr>
           <w:rFonts w:ascii="Times New Roman" w:hAnsi="Times New Roman" w:cs="Times New Roman"/>
-          <w:color w:val="000000"/>
           <w:lang w:val="id-ID"/>
         </w:rPr>
         <w:br/>
@@ -12068,6 +12118,7 @@
       <w:r>
         <w:rPr>
           <w:rStyle w:val="fontstyle21"/>
+          <w:color w:val="auto"/>
           <w:lang w:val="id-ID"/>
         </w:rPr>
         <w:t>website</w:t>
@@ -12075,6 +12126,7 @@
       <w:r>
         <w:rPr>
           <w:rStyle w:val="fontstyle01"/>
+          <w:color w:val="auto"/>
           <w:lang w:val="id-ID"/>
         </w:rPr>
         <w:t>.</w:t>
@@ -12086,12 +12138,14 @@
         <w:jc w:val="both"/>
         <w:rPr>
           <w:rStyle w:val="fontstyle01"/>
+          <w:color w:val="auto"/>
           <w:lang w:val="id-ID"/>
         </w:rPr>
       </w:pPr>
       <w:r>
         <w:rPr>
           <w:rStyle w:val="fontstyle01"/>
+          <w:color w:val="auto"/>
           <w:lang w:val="id-ID"/>
         </w:rPr>
         <w:tab/>
@@ -12100,6 +12154,7 @@
       <w:r>
         <w:rPr>
           <w:rStyle w:val="fontstyle21"/>
+          <w:color w:val="auto"/>
           <w:lang w:val="id-ID"/>
         </w:rPr>
         <w:t xml:space="preserve">web </w:t>
@@ -12107,6 +12162,7 @@
       <w:r>
         <w:rPr>
           <w:rStyle w:val="fontstyle01"/>
+          <w:color w:val="auto"/>
           <w:lang w:val="id-ID"/>
         </w:rPr>
         <w:t>yaitu linier, non linier,</w:t>
@@ -12114,7 +12170,6 @@
       <w:r>
         <w:rPr>
           <w:rFonts w:ascii="Times New Roman" w:hAnsi="Times New Roman" w:cs="Times New Roman"/>
-          <w:color w:val="000000"/>
           <w:lang w:val="id-ID"/>
         </w:rPr>
         <w:br/>
@@ -12122,6 +12177,7 @@
       <w:r>
         <w:rPr>
           <w:rStyle w:val="fontstyle01"/>
+          <w:color w:val="auto"/>
           <w:lang w:val="id-ID"/>
         </w:rPr>
         <w:t>hirarki dan campuran.</w:t>
@@ -12133,11 +12189,13 @@
         <w:spacing w:line="360" w:lineRule="auto"/>
         <w:rPr>
           <w:rStyle w:val="fontstyle01"/>
+          <w:color w:val="auto"/>
         </w:rPr>
       </w:pPr>
       <w:r>
         <w:rPr>
           <w:rStyle w:val="fontstyle01"/>
+          <w:color w:val="auto"/>
         </w:rPr>
         <w:lastRenderedPageBreak/>
         <w:t>2.14.1</w:t>
@@ -12145,6 +12203,7 @@
       <w:r>
         <w:rPr>
           <w:rStyle w:val="fontstyle01"/>
+          <w:color w:val="auto"/>
         </w:rPr>
         <w:tab/>
         <w:t>Navigasi Linier</w:t>
@@ -12156,6 +12215,7 @@
         <w:jc w:val="both"/>
         <w:rPr>
           <w:rStyle w:val="fontstyle01"/>
+          <w:color w:val="auto"/>
           <w:lang w:val="id-ID"/>
         </w:rPr>
       </w:pPr>
@@ -12169,6 +12229,7 @@
       <w:r>
         <w:rPr>
           <w:rStyle w:val="fontstyle01"/>
+          <w:color w:val="auto"/>
           <w:lang w:val="id-ID"/>
         </w:rPr>
         <w:t>Struktur navigasi linier hanya mempuanyai satu rangkaian cerita yang</w:t>
@@ -12176,7 +12237,6 @@
       <w:r>
         <w:rPr>
           <w:rFonts w:ascii="Times New Roman" w:hAnsi="Times New Roman" w:cs="Times New Roman"/>
-          <w:color w:val="000000"/>
           <w:lang w:val="id-ID"/>
         </w:rPr>
         <w:br/>
@@ -12184,6 +12244,7 @@
       <w:r>
         <w:rPr>
           <w:rStyle w:val="fontstyle01"/>
+          <w:color w:val="auto"/>
           <w:lang w:val="id-ID"/>
         </w:rPr>
         <w:t>berurut, yang menampilkan satu demi satu rangkaian cerita yang berurut menurut</w:t>
@@ -12191,7 +12252,6 @@
       <w:r>
         <w:rPr>
           <w:rFonts w:ascii="Times New Roman" w:hAnsi="Times New Roman" w:cs="Times New Roman"/>
-          <w:color w:val="000000"/>
           <w:lang w:val="id-ID"/>
         </w:rPr>
         <w:br/>
@@ -12199,6 +12259,7 @@
       <w:r>
         <w:rPr>
           <w:rStyle w:val="fontstyle01"/>
+          <w:color w:val="auto"/>
           <w:lang w:val="id-ID"/>
         </w:rPr>
         <w:t>urutannya.</w:t>
@@ -12209,6 +12270,7 @@
         <w:spacing w:line="360" w:lineRule="auto"/>
         <w:rPr>
           <w:rStyle w:val="fontstyle01"/>
+          <w:color w:val="auto"/>
           <w:lang w:val="id-ID"/>
         </w:rPr>
       </w:pPr>
@@ -12273,13 +12335,15 @@
         <w:rPr>
           <w:rFonts w:ascii="Times New Roman" w:hAnsi="Times New Roman" w:cs="Times New Roman"/>
           <w:i w:val="0"/>
-          <w:sz w:val="24"/>
-          <w:lang w:val="id-ID"/>
-        </w:rPr>
-      </w:pPr>
-      <w:r>
-        <w:rPr>
-          <w:rFonts w:ascii="Times New Roman" w:hAnsi="Times New Roman" w:cs="Times New Roman"/>
+          <w:color w:val="auto"/>
+          <w:sz w:val="24"/>
+          <w:lang w:val="id-ID"/>
+        </w:rPr>
+      </w:pPr>
+      <w:r>
+        <w:rPr>
+          <w:rFonts w:ascii="Times New Roman" w:hAnsi="Times New Roman" w:cs="Times New Roman"/>
+          <w:color w:val="auto"/>
           <w:sz w:val="24"/>
           <w:lang w:val="id-ID"/>
         </w:rPr>
@@ -12289,6 +12353,7 @@
         <w:rPr>
           <w:rFonts w:ascii="Times New Roman" w:hAnsi="Times New Roman" w:cs="Times New Roman"/>
           <w:i w:val="0"/>
+          <w:color w:val="auto"/>
           <w:sz w:val="24"/>
           <w:lang w:val="id-ID"/>
         </w:rPr>
@@ -12310,12 +12375,14 @@
         <w:spacing w:line="360" w:lineRule="auto"/>
         <w:rPr>
           <w:rFonts w:cs="Times New Roman"/>
+          <w:color w:val="auto"/>
           <w:lang w:eastAsia="en-US"/>
         </w:rPr>
       </w:pPr>
       <w:r>
         <w:rPr>
           <w:rFonts w:cs="Times New Roman"/>
+          <w:color w:val="auto"/>
           <w:lang w:eastAsia="en-US"/>
         </w:rPr>
         <w:t>2.14.2</w:t>
@@ -12323,6 +12390,7 @@
       <w:r>
         <w:rPr>
           <w:rFonts w:cs="Times New Roman"/>
+          <w:color w:val="auto"/>
           <w:lang w:eastAsia="en-US"/>
         </w:rPr>
         <w:tab/>
@@ -12336,12 +12404,14 @@
         <w:jc w:val="both"/>
         <w:rPr>
           <w:rStyle w:val="fontstyle01"/>
+          <w:color w:val="auto"/>
           <w:lang w:val="id-ID"/>
         </w:rPr>
       </w:pPr>
       <w:r>
         <w:rPr>
           <w:rStyle w:val="fontstyle01"/>
+          <w:color w:val="auto"/>
           <w:lang w:val="id-ID"/>
         </w:rPr>
         <w:t>Struktur navigasi Non-linier merupakan pengembangan dari struktur</w:t>
@@ -12349,7 +12419,6 @@
       <w:r>
         <w:rPr>
           <w:rFonts w:ascii="Times New Roman" w:hAnsi="Times New Roman" w:cs="Times New Roman"/>
-          <w:color w:val="000000"/>
           <w:lang w:val="id-ID"/>
         </w:rPr>
         <w:br/>
@@ -12357,6 +12426,7 @@
       <w:r>
         <w:rPr>
           <w:rStyle w:val="fontstyle01"/>
+          <w:color w:val="auto"/>
           <w:lang w:val="id-ID"/>
         </w:rPr>
         <w:t>navigasi linier. Percabangan pada struktur non linier ini berbeda dengan</w:t>
@@ -12364,7 +12434,6 @@
       <w:r>
         <w:rPr>
           <w:rFonts w:ascii="Times New Roman" w:hAnsi="Times New Roman" w:cs="Times New Roman"/>
-          <w:color w:val="000000"/>
           <w:lang w:val="id-ID"/>
         </w:rPr>
         <w:br/>
@@ -12372,6 +12441,7 @@
       <w:r>
         <w:rPr>
           <w:rStyle w:val="fontstyle01"/>
+          <w:color w:val="auto"/>
           <w:lang w:val="id-ID"/>
         </w:rPr>
         <w:t>percabangan pada struktur hirarki. Pada percabangan ini walaupun terdapat</w:t>
@@ -12379,7 +12449,6 @@
       <w:r>
         <w:rPr>
           <w:rFonts w:ascii="Times New Roman" w:hAnsi="Times New Roman" w:cs="Times New Roman"/>
-          <w:color w:val="000000"/>
           <w:lang w:val="id-ID"/>
         </w:rPr>
         <w:br/>
@@ -12387,6 +12456,7 @@
       <w:r>
         <w:rPr>
           <w:rStyle w:val="fontstyle01"/>
+          <w:color w:val="auto"/>
           <w:lang w:val="id-ID"/>
         </w:rPr>
         <w:t>percabangan, tetapi tiap-tiap tampilan mempunyai kedudukan yang sama yaitu</w:t>
@@ -12394,7 +12464,6 @@
       <w:r>
         <w:rPr>
           <w:rFonts w:ascii="Times New Roman" w:hAnsi="Times New Roman" w:cs="Times New Roman"/>
-          <w:color w:val="000000"/>
           <w:lang w:val="id-ID"/>
         </w:rPr>
         <w:br/>
@@ -12402,6 +12471,7 @@
       <w:r>
         <w:rPr>
           <w:rStyle w:val="fontstyle01"/>
+          <w:color w:val="auto"/>
           <w:lang w:val="id-ID"/>
         </w:rPr>
         <w:t>tidak ada Master Page dan Slave Page.</w:t>
@@ -12468,13 +12538,15 @@
         <w:rPr>
           <w:rFonts w:ascii="Times New Roman" w:hAnsi="Times New Roman" w:cs="Times New Roman"/>
           <w:i w:val="0"/>
-          <w:sz w:val="24"/>
-          <w:lang w:val="id-ID"/>
-        </w:rPr>
-      </w:pPr>
-      <w:r>
-        <w:rPr>
-          <w:rFonts w:ascii="Times New Roman" w:hAnsi="Times New Roman" w:cs="Times New Roman"/>
+          <w:color w:val="auto"/>
+          <w:sz w:val="24"/>
+          <w:lang w:val="id-ID"/>
+        </w:rPr>
+      </w:pPr>
+      <w:r>
+        <w:rPr>
+          <w:rFonts w:ascii="Times New Roman" w:hAnsi="Times New Roman" w:cs="Times New Roman"/>
+          <w:color w:val="auto"/>
           <w:sz w:val="24"/>
           <w:lang w:val="id-ID"/>
         </w:rPr>
@@ -12484,6 +12556,7 @@
         <w:rPr>
           <w:rFonts w:ascii="Times New Roman" w:hAnsi="Times New Roman" w:cs="Times New Roman"/>
           <w:i w:val="0"/>
+          <w:color w:val="auto"/>
           <w:sz w:val="24"/>
           <w:lang w:val="id-ID"/>
         </w:rPr>
@@ -12496,12 +12569,14 @@
         <w:spacing w:line="360" w:lineRule="auto"/>
         <w:rPr>
           <w:rFonts w:cs="Times New Roman"/>
+          <w:color w:val="auto"/>
           <w:lang w:eastAsia="en-US"/>
         </w:rPr>
       </w:pPr>
       <w:r>
         <w:rPr>
           <w:rFonts w:cs="Times New Roman"/>
+          <w:color w:val="auto"/>
           <w:lang w:eastAsia="en-US"/>
         </w:rPr>
         <w:lastRenderedPageBreak/>
@@ -12510,6 +12585,7 @@
       <w:r>
         <w:rPr>
           <w:rFonts w:cs="Times New Roman"/>
+          <w:color w:val="auto"/>
           <w:lang w:eastAsia="en-US"/>
         </w:rPr>
         <w:tab/>
@@ -12523,13 +12599,13 @@
         <w:jc w:val="both"/>
         <w:rPr>
           <w:rFonts w:ascii="Times New Roman" w:hAnsi="Times New Roman" w:cs="Times New Roman"/>
-          <w:color w:val="000000"/>
           <w:lang w:val="id-ID"/>
         </w:rPr>
       </w:pPr>
       <w:r>
         <w:rPr>
           <w:rStyle w:val="fontstyle01"/>
+          <w:color w:val="auto"/>
           <w:lang w:val="id-ID"/>
         </w:rPr>
         <w:t>Struktur navigasi hirarki biasanya disebut struktur bercabang, merupakan</w:t>
@@ -12537,7 +12613,6 @@
       <w:r>
         <w:rPr>
           <w:rFonts w:ascii="Times New Roman" w:hAnsi="Times New Roman" w:cs="Times New Roman"/>
-          <w:color w:val="000000"/>
           <w:lang w:val="id-ID"/>
         </w:rPr>
         <w:br/>
@@ -12545,6 +12620,7 @@
       <w:r>
         <w:rPr>
           <w:rStyle w:val="fontstyle01"/>
+          <w:color w:val="auto"/>
           <w:lang w:val="id-ID"/>
         </w:rPr>
         <w:t>struktur yang mengandalkan percabangan untuk menampilkan data berdasarkan</w:t>
@@ -12552,7 +12628,6 @@
       <w:r>
         <w:rPr>
           <w:rFonts w:ascii="Times New Roman" w:hAnsi="Times New Roman" w:cs="Times New Roman"/>
-          <w:color w:val="000000"/>
           <w:lang w:val="id-ID"/>
         </w:rPr>
         <w:br/>
@@ -12560,6 +12635,7 @@
       <w:r>
         <w:rPr>
           <w:rStyle w:val="fontstyle01"/>
+          <w:color w:val="auto"/>
           <w:lang w:val="id-ID"/>
         </w:rPr>
         <w:t>kriteria tertentu.</w:t>
@@ -12572,12 +12648,14 @@
         <w:jc w:val="both"/>
         <w:rPr>
           <w:rStyle w:val="fontstyle01"/>
+          <w:color w:val="auto"/>
           <w:lang w:val="id-ID"/>
         </w:rPr>
       </w:pPr>
       <w:r>
         <w:rPr>
           <w:rStyle w:val="fontstyle01"/>
+          <w:color w:val="auto"/>
           <w:lang w:val="id-ID"/>
         </w:rPr>
         <w:t xml:space="preserve">Tampilan pada menu satu akan disebut sebagai </w:t>
@@ -12585,6 +12663,7 @@
       <w:r>
         <w:rPr>
           <w:rStyle w:val="fontstyle21"/>
+          <w:color w:val="auto"/>
           <w:lang w:val="id-ID"/>
         </w:rPr>
         <w:t xml:space="preserve">Master Page </w:t>
@@ -12592,6 +12671,7 @@
       <w:r>
         <w:rPr>
           <w:rStyle w:val="fontstyle01"/>
+          <w:color w:val="auto"/>
           <w:lang w:val="id-ID"/>
         </w:rPr>
         <w:t>(halaman utama</w:t>
@@ -12599,7 +12679,6 @@
       <w:r>
         <w:rPr>
           <w:rFonts w:ascii="Times New Roman" w:hAnsi="Times New Roman" w:cs="Times New Roman"/>
-          <w:color w:val="000000"/>
           <w:lang w:val="id-ID"/>
         </w:rPr>
         <w:br/>
@@ -12607,6 +12686,7 @@
       <w:r>
         <w:rPr>
           <w:rStyle w:val="fontstyle01"/>
+          <w:color w:val="auto"/>
           <w:lang w:val="id-ID"/>
         </w:rPr>
         <w:t xml:space="preserve">pertama), halaman ini mempunyai halaman percabangan yang disebut </w:t>
@@ -12614,6 +12694,7 @@
       <w:r>
         <w:rPr>
           <w:rStyle w:val="fontstyle21"/>
+          <w:color w:val="auto"/>
           <w:lang w:val="id-ID"/>
         </w:rPr>
         <w:t>slave page</w:t>
@@ -12623,7 +12704,6 @@
           <w:rFonts w:ascii="Times New Roman" w:hAnsi="Times New Roman" w:cs="Times New Roman"/>
           <w:i/>
           <w:iCs/>
-          <w:color w:val="000000"/>
           <w:lang w:val="id-ID"/>
         </w:rPr>
         <w:br/>
@@ -12631,6 +12711,7 @@
       <w:r>
         <w:rPr>
           <w:rStyle w:val="fontstyle01"/>
+          <w:color w:val="auto"/>
           <w:lang w:val="id-ID"/>
         </w:rPr>
         <w:t>(halaman pendukung).</w:t>
@@ -12697,13 +12778,15 @@
         <w:rPr>
           <w:rFonts w:ascii="Times New Roman" w:hAnsi="Times New Roman" w:cs="Times New Roman"/>
           <w:i w:val="0"/>
-          <w:sz w:val="24"/>
-          <w:lang w:val="id-ID"/>
-        </w:rPr>
-      </w:pPr>
-      <w:r>
-        <w:rPr>
-          <w:rFonts w:ascii="Times New Roman" w:hAnsi="Times New Roman" w:cs="Times New Roman"/>
+          <w:color w:val="auto"/>
+          <w:sz w:val="24"/>
+          <w:lang w:val="id-ID"/>
+        </w:rPr>
+      </w:pPr>
+      <w:r>
+        <w:rPr>
+          <w:rFonts w:ascii="Times New Roman" w:hAnsi="Times New Roman" w:cs="Times New Roman"/>
+          <w:color w:val="auto"/>
           <w:sz w:val="24"/>
           <w:lang w:val="id-ID"/>
         </w:rPr>
@@ -12713,6 +12796,7 @@
         <w:rPr>
           <w:rFonts w:ascii="Times New Roman" w:hAnsi="Times New Roman" w:cs="Times New Roman"/>
           <w:i w:val="0"/>
+          <w:color w:val="auto"/>
           <w:sz w:val="24"/>
           <w:lang w:val="id-ID"/>
         </w:rPr>
@@ -12725,12 +12809,14 @@
         <w:spacing w:line="360" w:lineRule="auto"/>
         <w:rPr>
           <w:rFonts w:cs="Times New Roman"/>
+          <w:color w:val="auto"/>
           <w:lang w:eastAsia="en-US"/>
         </w:rPr>
       </w:pPr>
       <w:r>
         <w:rPr>
           <w:rFonts w:cs="Times New Roman"/>
+          <w:color w:val="auto"/>
           <w:lang w:eastAsia="en-US"/>
         </w:rPr>
         <w:t>2.14.4</w:t>
@@ -12738,6 +12824,7 @@
       <w:r>
         <w:rPr>
           <w:rFonts w:cs="Times New Roman"/>
+          <w:color w:val="auto"/>
           <w:lang w:eastAsia="en-US"/>
         </w:rPr>
         <w:tab/>
@@ -12750,6 +12837,7 @@
         <w:jc w:val="both"/>
         <w:rPr>
           <w:rStyle w:val="fontstyle01"/>
+          <w:color w:val="auto"/>
           <w:lang w:val="id-ID"/>
         </w:rPr>
       </w:pPr>
@@ -12763,6 +12851,7 @@
       <w:r>
         <w:rPr>
           <w:rStyle w:val="fontstyle01"/>
+          <w:color w:val="auto"/>
           <w:lang w:val="id-ID"/>
         </w:rPr>
         <w:t xml:space="preserve">Struktur navigasi </w:t>
@@ -12771,6 +12860,7 @@
         <w:rPr>
           <w:rStyle w:val="fontstyle01"/>
           <w:i/>
+          <w:color w:val="auto"/>
           <w:lang w:val="id-ID"/>
         </w:rPr>
         <w:t>composite</w:t>
@@ -12778,6 +12868,7 @@
       <w:r>
         <w:rPr>
           <w:rStyle w:val="fontstyle01"/>
+          <w:color w:val="auto"/>
           <w:lang w:val="id-ID"/>
         </w:rPr>
         <w:t xml:space="preserve"> (campuran) disebut juga struktur navigasi</w:t>
@@ -12785,7 +12876,6 @@
       <w:r>
         <w:rPr>
           <w:rFonts w:ascii="Times New Roman" w:hAnsi="Times New Roman" w:cs="Times New Roman"/>
-          <w:color w:val="000000"/>
           <w:lang w:val="id-ID"/>
         </w:rPr>
         <w:br/>
@@ -12793,6 +12883,7 @@
       <w:r>
         <w:rPr>
           <w:rStyle w:val="fontstyle01"/>
+          <w:color w:val="auto"/>
           <w:lang w:val="id-ID"/>
         </w:rPr>
         <w:t>bebas yang merupakan gabungan dari ketiga struktur yang ada. Struktur navigasi</w:t>
@@ -12800,7 +12891,6 @@
       <w:r>
         <w:rPr>
           <w:rFonts w:ascii="Times New Roman" w:hAnsi="Times New Roman" w:cs="Times New Roman"/>
-          <w:color w:val="000000"/>
           <w:lang w:val="id-ID"/>
         </w:rPr>
         <w:br/>
@@ -12808,6 +12898,7 @@
       <w:r>
         <w:rPr>
           <w:rStyle w:val="fontstyle01"/>
+          <w:color w:val="auto"/>
           <w:lang w:val="id-ID"/>
         </w:rPr>
         <w:t xml:space="preserve">ini biasa digunakan dalam pembuatan </w:t>
@@ -12815,6 +12906,7 @@
       <w:r>
         <w:rPr>
           <w:rStyle w:val="fontstyle21"/>
+          <w:color w:val="auto"/>
           <w:lang w:val="id-ID"/>
         </w:rPr>
         <w:t xml:space="preserve">multi media </w:t>
@@ -12822,6 +12914,7 @@
       <w:r>
         <w:rPr>
           <w:rStyle w:val="fontstyle01"/>
+          <w:color w:val="auto"/>
           <w:lang w:val="id-ID"/>
         </w:rPr>
         <w:t>karena dapat memberikan</w:t>
@@ -12829,7 +12922,6 @@
       <w:r>
         <w:rPr>
           <w:rFonts w:ascii="Times New Roman" w:hAnsi="Times New Roman" w:cs="Times New Roman"/>
-          <w:color w:val="000000"/>
           <w:lang w:val="id-ID"/>
         </w:rPr>
         <w:br/>
@@ -12837,12 +12929,11 @@
       <w:r>
         <w:rPr>
           <w:rStyle w:val="fontstyle01"/>
+          <w:color w:val="auto"/>
           <w:lang w:val="id-ID"/>
         </w:rPr>
         <w:t>keinteraksian yang lebih tinggi.</w:t>
       </w:r>
-      <w:bookmarkStart w:id="0" w:name="_GoBack"/>
-      <w:bookmarkEnd w:id="0"/>
     </w:p>
     <w:p>
       <w:pPr>
@@ -12904,13 +12995,15 @@
         <w:rPr>
           <w:rFonts w:ascii="Times New Roman" w:hAnsi="Times New Roman" w:cs="Times New Roman"/>
           <w:i w:val="0"/>
-          <w:sz w:val="24"/>
-          <w:lang w:val="id-ID"/>
-        </w:rPr>
-      </w:pPr>
-      <w:r>
-        <w:rPr>
-          <w:rFonts w:ascii="Times New Roman" w:hAnsi="Times New Roman" w:cs="Times New Roman"/>
+          <w:color w:val="auto"/>
+          <w:sz w:val="24"/>
+          <w:lang w:val="id-ID"/>
+        </w:rPr>
+      </w:pPr>
+      <w:r>
+        <w:rPr>
+          <w:rFonts w:ascii="Times New Roman" w:hAnsi="Times New Roman" w:cs="Times New Roman"/>
+          <w:color w:val="auto"/>
           <w:sz w:val="24"/>
           <w:lang w:val="id-ID"/>
         </w:rPr>
@@ -12920,11 +13013,13 @@
         <w:rPr>
           <w:rFonts w:ascii="Times New Roman" w:hAnsi="Times New Roman" w:cs="Times New Roman"/>
           <w:i w:val="0"/>
+          <w:color w:val="auto"/>
           <w:sz w:val="24"/>
           <w:lang w:val="id-ID"/>
         </w:rPr>
         <w:t>Navigasi Campuran</w:t>
       </w:r>
+      <w:bookmarkEnd w:id="0"/>
     </w:p>
     <w:sectPr>
       <w:pgSz w:w="12240" w:h="15840"/>
@@ -19571,7 +19666,7 @@
 </file>
 
 <file path=customXml/itemProps1.xml><?xml version="1.0" encoding="utf-8"?>
-<ds:datastoreItem xmlns:ds="http://schemas.openxmlformats.org/officeDocument/2006/customXml" ds:itemID="{958BEDC4-68E2-4995-8A05-C2310D2A59FC}">
+<ds:datastoreItem xmlns:ds="http://schemas.openxmlformats.org/officeDocument/2006/customXml" ds:itemID="{49FA6250-3DD0-4214-A894-ED8779C234C5}">
   <ds:schemaRefs>
     <ds:schemaRef ds:uri="http://schemas.openxmlformats.org/officeDocument/2006/bibliography"/>
   </ds:schemaRefs>

</xml_diff>